<commit_message>
uploading deleted files again to github
</commit_message>
<xml_diff>
--- a/Notes/MVC 05.docx
+++ b/Notes/MVC 05.docx
@@ -156,8 +156,8 @@
             <v:path o:extrusionok="f" gradientshapeok="t" o:connecttype="rect"/>
             <o:lock v:ext="edit" aspectratio="t"/>
           </v:shapetype>
-          <v:shape id="_x0000_i1051" type="#_x0000_t75" style="width:487.5pt;height:345.75pt">
-            <v:imagedata r:id="rId4" o:title="ScreenShot_26-Mar-24_6_59_05_PM"/>
+          <v:shape id="_x0000_i1025" type="#_x0000_t75" style="width:429pt;height:304.5pt">
+            <v:imagedata r:id="rId5" o:title="ScreenShot_26-Mar-24_6_59_05_PM"/>
           </v:shape>
         </w:pict>
       </w:r>
@@ -190,8 +190,2042 @@
           <w:szCs w:val="28"/>
         </w:rPr>
       </w:pPr>
+      <w:r>
+        <w:rPr>
+          <w:rFonts w:ascii="Book Antiqua" w:hAnsi="Book Antiqua"/>
+          <w:color w:val="C00000"/>
+          <w:sz w:val="28"/>
+          <w:szCs w:val="28"/>
+        </w:rPr>
+        <w:t xml:space="preserve"> </w:t>
+      </w:r>
+      <w:r>
+        <w:rPr>
+          <w:rFonts w:ascii="Book Antiqua" w:hAnsi="Book Antiqua"/>
+          <w:color w:val="C00000"/>
+          <w:sz w:val="28"/>
+          <w:szCs w:val="28"/>
+        </w:rPr>
+        <w:pict>
+          <v:shape id="_x0000_i1026" type="#_x0000_t75" style="width:281.25pt;height:181.5pt">
+            <v:imagedata r:id="rId6" o:title="ScreenShot_26-Mar-24_8_14_39_PM"/>
+          </v:shape>
+        </w:pict>
+      </w:r>
+      <w:r>
+        <w:rPr>
+          <w:rFonts w:ascii="Book Antiqua" w:hAnsi="Book Antiqua"/>
+          <w:color w:val="C00000"/>
+          <w:sz w:val="28"/>
+          <w:szCs w:val="28"/>
+        </w:rPr>
+        <w:t xml:space="preserve"> </w:t>
+      </w:r>
+      <w:r>
+        <w:rPr>
+          <w:rFonts w:ascii="Book Antiqua" w:hAnsi="Book Antiqua"/>
+          <w:color w:val="C00000"/>
+          <w:sz w:val="28"/>
+          <w:szCs w:val="28"/>
+        </w:rPr>
+        <w:pict>
+          <v:shape id="_x0000_i1027" type="#_x0000_t75" style="width:266.25pt;height:59.25pt">
+            <v:imagedata r:id="rId7" o:title="ScreenShot_26-Mar-24_8_14_57_PM"/>
+          </v:shape>
+        </w:pict>
+      </w:r>
+    </w:p>
+    <w:p>
+      <w:pPr>
+        <w:rPr>
+          <w:rFonts w:ascii="Book Antiqua" w:hAnsi="Book Antiqua"/>
+          <w:color w:val="C00000"/>
+          <w:sz w:val="28"/>
+          <w:szCs w:val="28"/>
+        </w:rPr>
+      </w:pPr>
+      <w:r>
+        <w:rPr>
+          <w:rFonts w:ascii="Book Antiqua" w:hAnsi="Book Antiqua"/>
+          <w:color w:val="C00000"/>
+          <w:sz w:val="28"/>
+          <w:szCs w:val="28"/>
+        </w:rPr>
+        <w:lastRenderedPageBreak/>
+        <w:t xml:space="preserve">Repeated code of Employee views </w:t>
+      </w:r>
+      <w:r>
+        <w:rPr>
+          <w:rFonts w:ascii="Book Antiqua" w:hAnsi="Book Antiqua"/>
+          <w:color w:val="C00000"/>
+          <w:sz w:val="28"/>
+          <w:szCs w:val="28"/>
+        </w:rPr>
+        <w:sym w:font="Wingdings" w:char="F0E8"/>
+      </w:r>
+      <w:r>
+        <w:rPr>
+          <w:rFonts w:ascii="Book Antiqua" w:hAnsi="Book Antiqua"/>
+          <w:color w:val="C00000"/>
+          <w:sz w:val="28"/>
+          <w:szCs w:val="28"/>
+        </w:rPr>
+        <w:t xml:space="preserve"> </w:t>
+      </w:r>
+      <w:r>
+        <w:rPr>
+          <w:rFonts w:ascii="Book Antiqua" w:hAnsi="Book Antiqua"/>
+          <w:color w:val="C00000"/>
+          <w:sz w:val="28"/>
+          <w:szCs w:val="28"/>
+        </w:rPr>
+        <w:pict>
+          <v:shape id="_x0000_i1032" type="#_x0000_t75" style="width:221.25pt;height:134.25pt">
+            <v:imagedata r:id="rId8" o:title="ScreenShot_26-Mar-24_11_14_56_PM"/>
+          </v:shape>
+        </w:pict>
+      </w:r>
+      <w:r>
+        <w:rPr>
+          <w:rFonts w:ascii="Book Antiqua" w:hAnsi="Book Antiqua"/>
+          <w:color w:val="C00000"/>
+          <w:sz w:val="28"/>
+          <w:szCs w:val="28"/>
+        </w:rPr>
+        <w:pict>
+          <v:shape id="_x0000_i1033" type="#_x0000_t75" style="width:248.25pt;height:199.5pt">
+            <v:imagedata r:id="rId9" o:title="ScreenShot_26-Mar-24_11_18_00_PM"/>
+          </v:shape>
+        </w:pict>
+      </w:r>
+      <w:r>
+        <w:rPr>
+          <w:rFonts w:ascii="Book Antiqua" w:hAnsi="Book Antiqua"/>
+          <w:color w:val="C00000"/>
+          <w:sz w:val="28"/>
+          <w:szCs w:val="28"/>
+        </w:rPr>
+        <w:pict>
+          <v:shape id="_x0000_i1034" type="#_x0000_t75" style="width:363pt;height:324pt">
+            <v:imagedata r:id="rId10" o:title="ScreenShot_26-Mar-24_11_18_45_PM"/>
+          </v:shape>
+        </w:pict>
+      </w:r>
+    </w:p>
+    <w:p>
+      <w:pPr>
+        <w:rPr>
+          <w:rFonts w:ascii="Book Antiqua" w:hAnsi="Book Antiqua"/>
+          <w:color w:val="C00000"/>
+          <w:sz w:val="28"/>
+          <w:szCs w:val="28"/>
+        </w:rPr>
+      </w:pPr>
+      <w:r>
+        <w:rPr>
+          <w:rFonts w:ascii="Book Antiqua" w:hAnsi="Book Antiqua"/>
+          <w:color w:val="C00000"/>
+          <w:sz w:val="28"/>
+          <w:szCs w:val="28"/>
+        </w:rPr>
+        <w:lastRenderedPageBreak/>
+        <w:pict>
+          <v:shape id="_x0000_i1035" type="#_x0000_t75" style="width:363pt;height:285pt">
+            <v:imagedata r:id="rId11" o:title="ScreenShot_26-Mar-24_11_19_58_PM"/>
+          </v:shape>
+        </w:pict>
+      </w:r>
+    </w:p>
+    <w:p>
+      <w:pPr>
+        <w:rPr>
+          <w:rFonts w:ascii="Book Antiqua" w:hAnsi="Book Antiqua"/>
+          <w:color w:val="C00000"/>
+          <w:sz w:val="28"/>
+          <w:szCs w:val="28"/>
+        </w:rPr>
+      </w:pPr>
+      <w:r>
+        <w:rPr>
+          <w:rFonts w:ascii="Book Antiqua" w:hAnsi="Book Antiqua"/>
+          <w:b/>
+          <w:bCs/>
+          <w:color w:val="C00000"/>
+          <w:sz w:val="28"/>
+          <w:szCs w:val="28"/>
+          <w:u w:val="single"/>
+        </w:rPr>
+        <w:t>View VS Partial-View Vs Layout VS Section Vs View Start  VS View Import</w:t>
+      </w:r>
+      <w:r>
+        <w:rPr>
+          <w:rFonts w:ascii="Book Antiqua" w:hAnsi="Book Antiqua"/>
+          <w:color w:val="C00000"/>
+          <w:sz w:val="28"/>
+          <w:szCs w:val="28"/>
+        </w:rPr>
+        <w:t xml:space="preserve"> </w:t>
+      </w:r>
+      <w:r>
+        <w:rPr>
+          <w:rFonts w:ascii="Book Antiqua" w:hAnsi="Book Antiqua"/>
+          <w:color w:val="C00000"/>
+          <w:sz w:val="28"/>
+          <w:szCs w:val="28"/>
+        </w:rPr>
+        <w:sym w:font="Wingdings" w:char="F0E8"/>
+      </w:r>
+      <w:r>
+        <w:rPr>
+          <w:rFonts w:ascii="Book Antiqua" w:hAnsi="Book Antiqua"/>
+          <w:color w:val="C00000"/>
+          <w:sz w:val="28"/>
+          <w:szCs w:val="28"/>
+        </w:rPr>
+        <w:t xml:space="preserve"> Interview Question</w:t>
+      </w:r>
+    </w:p>
+    <w:p>
+      <w:pPr>
+        <w:rPr>
+          <w:rFonts w:ascii="Book Antiqua" w:hAnsi="Book Antiqua"/>
+          <w:color w:val="C00000"/>
+          <w:sz w:val="28"/>
+          <w:szCs w:val="28"/>
+        </w:rPr>
+      </w:pPr>
+      <w:r>
+        <w:rPr>
+          <w:rFonts w:ascii="Book Antiqua" w:hAnsi="Book Antiqua"/>
+          <w:color w:val="C00000"/>
+          <w:sz w:val="28"/>
+          <w:szCs w:val="28"/>
+        </w:rPr>
+        <w:t xml:space="preserve">View: html page that action [action inside MVC controller] return it as a response </w:t>
+      </w:r>
+    </w:p>
+    <w:p>
+      <w:pPr>
+        <w:rPr>
+          <w:rFonts w:ascii="Book Antiqua" w:hAnsi="Book Antiqua"/>
+          <w:color w:val="C00000"/>
+          <w:sz w:val="28"/>
+          <w:szCs w:val="28"/>
+        </w:rPr>
+      </w:pPr>
+      <w:r>
+        <w:rPr>
+          <w:rFonts w:ascii="Book Antiqua" w:hAnsi="Book Antiqua"/>
+          <w:color w:val="C00000"/>
+          <w:sz w:val="28"/>
+          <w:szCs w:val="28"/>
+        </w:rPr>
+        <w:t xml:space="preserve">Partial View: repeated part of code written in separate file and rendered in the </w:t>
+      </w:r>
+      <w:r>
+        <w:rPr>
+          <w:rFonts w:ascii="Book Antiqua" w:hAnsi="Book Antiqua"/>
+          <w:color w:val="C00000"/>
+          <w:sz w:val="28"/>
+          <w:szCs w:val="28"/>
+        </w:rPr>
+        <w:t>views containing that repeated code</w:t>
+      </w:r>
+    </w:p>
+    <w:p>
+      <w:pPr>
+        <w:rPr>
+          <w:rFonts w:ascii="Book Antiqua" w:hAnsi="Book Antiqua"/>
+          <w:color w:val="C00000"/>
+          <w:sz w:val="28"/>
+          <w:szCs w:val="28"/>
+        </w:rPr>
+      </w:pPr>
+      <w:r>
+        <w:rPr>
+          <w:rFonts w:ascii="Book Antiqua" w:hAnsi="Book Antiqua"/>
+          <w:color w:val="C00000"/>
+          <w:sz w:val="28"/>
+          <w:szCs w:val="28"/>
+        </w:rPr>
+        <w:t>Layout: structure of the page, views having the same structure use the same layout</w:t>
+      </w:r>
+    </w:p>
+    <w:p>
+      <w:pPr>
+        <w:rPr>
+          <w:rFonts w:ascii="Book Antiqua" w:hAnsi="Book Antiqua"/>
+          <w:color w:val="C00000"/>
+          <w:sz w:val="28"/>
+          <w:szCs w:val="28"/>
+        </w:rPr>
+      </w:pPr>
+      <w:r>
+        <w:rPr>
+          <w:rFonts w:ascii="Book Antiqua" w:hAnsi="Book Antiqua"/>
+          <w:color w:val="C00000"/>
+          <w:sz w:val="28"/>
+          <w:szCs w:val="28"/>
+        </w:rPr>
+        <w:t>View start: we write in it the code that we need to be added in the start of each view [like using a default layout for any view]</w:t>
+      </w:r>
+    </w:p>
+    <w:p>
+      <w:pPr>
+        <w:rPr>
+          <w:rFonts w:ascii="Book Antiqua" w:hAnsi="Book Antiqua"/>
+          <w:color w:val="C00000"/>
+          <w:sz w:val="28"/>
+          <w:szCs w:val="28"/>
+        </w:rPr>
+      </w:pPr>
+      <w:r>
+        <w:rPr>
+          <w:rFonts w:ascii="Book Antiqua" w:hAnsi="Book Antiqua"/>
+          <w:color w:val="C00000"/>
+          <w:sz w:val="28"/>
+          <w:szCs w:val="28"/>
+        </w:rPr>
+        <w:t>View import: the imports we use in more than one view so that we don’t have to repeat the imports using in each view</w:t>
+      </w:r>
+    </w:p>
+    <w:p>
+      <w:pPr>
+        <w:rPr>
+          <w:rFonts w:ascii="Book Antiqua" w:hAnsi="Book Antiqua"/>
+          <w:b/>
+          <w:bCs/>
+          <w:color w:val="C00000"/>
+          <w:sz w:val="28"/>
+          <w:szCs w:val="28"/>
+          <w:u w:val="single"/>
+        </w:rPr>
+      </w:pPr>
+      <w:r>
+        <w:rPr>
+          <w:rFonts w:ascii="Book Antiqua" w:hAnsi="Book Antiqua"/>
+          <w:b/>
+          <w:bCs/>
+          <w:color w:val="C00000"/>
+          <w:sz w:val="28"/>
+          <w:szCs w:val="28"/>
+          <w:u w:val="single"/>
+        </w:rPr>
+        <w:t>Binding:</w:t>
+      </w:r>
+    </w:p>
+    <w:p>
+      <w:pPr>
+        <w:rPr>
+          <w:rFonts w:ascii="Book Antiqua" w:hAnsi="Book Antiqua"/>
+          <w:color w:val="C00000"/>
+          <w:sz w:val="28"/>
+          <w:szCs w:val="28"/>
+        </w:rPr>
+      </w:pPr>
+      <w:r>
+        <w:rPr>
+          <w:rFonts w:ascii="Book Antiqua" w:hAnsi="Book Antiqua"/>
+          <w:color w:val="C00000"/>
+          <w:sz w:val="28"/>
+          <w:szCs w:val="28"/>
+        </w:rPr>
+        <w:t xml:space="preserve">Action [index] works as HTTP-Get, send piece of info from action to </w:t>
+      </w:r>
+      <w:r>
+        <w:rPr>
+          <w:rFonts w:ascii="Book Antiqua" w:hAnsi="Book Antiqua"/>
+          <w:color w:val="C00000"/>
+          <w:sz w:val="28"/>
+          <w:szCs w:val="28"/>
+        </w:rPr>
+        <w:t xml:space="preserve">the view related to this action </w:t>
+      </w:r>
+      <w:r>
+        <w:rPr>
+          <w:rFonts w:ascii="Book Antiqua" w:hAnsi="Book Antiqua"/>
+          <w:color w:val="C00000"/>
+          <w:sz w:val="28"/>
+          <w:szCs w:val="28"/>
+        </w:rPr>
+        <w:t>[the view that the action will return as response]</w:t>
+      </w:r>
+    </w:p>
+    <w:p>
+      <w:pPr>
+        <w:rPr>
+          <w:rFonts w:ascii="Book Antiqua" w:hAnsi="Book Antiqua"/>
+          <w:color w:val="C00000"/>
+          <w:sz w:val="28"/>
+          <w:szCs w:val="28"/>
+        </w:rPr>
+      </w:pPr>
+      <w:r>
+        <w:rPr>
+          <w:rFonts w:ascii="Book Antiqua" w:hAnsi="Book Antiqua"/>
+          <w:color w:val="C00000"/>
+          <w:sz w:val="28"/>
+          <w:szCs w:val="28"/>
+        </w:rPr>
+        <w:t>So binding is sending info from action to view</w:t>
+      </w:r>
+    </w:p>
+    <w:p>
+      <w:pPr>
+        <w:rPr>
+          <w:rFonts w:ascii="Book Antiqua" w:hAnsi="Book Antiqua"/>
+          <w:color w:val="C00000"/>
+          <w:sz w:val="28"/>
+          <w:szCs w:val="28"/>
+        </w:rPr>
+      </w:pPr>
+      <w:r>
+        <w:rPr>
+          <w:rFonts w:ascii="Book Antiqua" w:hAnsi="Book Antiqua"/>
+          <w:color w:val="C00000"/>
+          <w:sz w:val="28"/>
+          <w:szCs w:val="28"/>
+        </w:rPr>
+        <w:t>note the action that has verb get [the action sends info to view] while the action that has verb post [the action receives info from view]</w:t>
+      </w:r>
+    </w:p>
+    <w:p>
+      <w:pPr>
+        <w:rPr>
+          <w:rFonts w:ascii="Book Antiqua" w:hAnsi="Book Antiqua"/>
+          <w:color w:val="C00000"/>
+          <w:sz w:val="28"/>
+          <w:szCs w:val="28"/>
+        </w:rPr>
+      </w:pPr>
+      <w:r>
+        <w:rPr>
+          <w:rFonts w:ascii="Book Antiqua" w:hAnsi="Book Antiqua"/>
+          <w:color w:val="C00000"/>
+          <w:sz w:val="28"/>
+          <w:szCs w:val="28"/>
+        </w:rPr>
+        <w:t xml:space="preserve">ex: the action Index [http-get] sends model [Employees] to view [the model that will be displayed in the view], the action creates [http-post] receives info from the view [the model that will be </w:t>
+      </w:r>
+      <w:r>
+        <w:rPr>
+          <w:rFonts w:ascii="Book Antiqua" w:hAnsi="Book Antiqua"/>
+          <w:color w:val="C00000"/>
+          <w:sz w:val="28"/>
+          <w:szCs w:val="28"/>
+        </w:rPr>
+        <w:t>created</w:t>
+      </w:r>
+      <w:r>
+        <w:rPr>
+          <w:rFonts w:ascii="Book Antiqua" w:hAnsi="Book Antiqua"/>
+          <w:color w:val="C00000"/>
+          <w:sz w:val="28"/>
+          <w:szCs w:val="28"/>
+        </w:rPr>
+        <w:t>] when click submit button</w:t>
+      </w:r>
+    </w:p>
+    <w:p>
+      <w:pPr>
+        <w:rPr>
+          <w:rFonts w:ascii="Book Antiqua" w:hAnsi="Book Antiqua"/>
+          <w:color w:val="C00000"/>
+          <w:sz w:val="28"/>
+          <w:szCs w:val="28"/>
+        </w:rPr>
+      </w:pPr>
+      <w:r>
+        <w:rPr>
+          <w:rFonts w:ascii="Book Antiqua" w:hAnsi="Book Antiqua"/>
+          <w:color w:val="C00000"/>
+          <w:sz w:val="28"/>
+          <w:szCs w:val="28"/>
+        </w:rPr>
+        <w:lastRenderedPageBreak/>
+        <w:t>the direction from view to action or action to view is one way [can’t send info from view to action then receive info from action to view]</w:t>
+      </w:r>
+    </w:p>
+    <w:p>
+      <w:pPr>
+        <w:rPr>
+          <w:rFonts w:ascii="Book Antiqua" w:hAnsi="Book Antiqua"/>
+          <w:color w:val="C00000"/>
+          <w:sz w:val="28"/>
+          <w:szCs w:val="28"/>
+        </w:rPr>
+      </w:pPr>
+      <w:r>
+        <w:rPr>
+          <w:rFonts w:ascii="Book Antiqua" w:hAnsi="Book Antiqua"/>
+          <w:color w:val="C00000"/>
+          <w:sz w:val="28"/>
+          <w:szCs w:val="28"/>
+        </w:rPr>
+        <w:t xml:space="preserve">the model is the </w:t>
+      </w:r>
+      <w:r>
+        <w:rPr>
+          <w:rFonts w:ascii="Book Antiqua" w:hAnsi="Book Antiqua"/>
+          <w:color w:val="C00000"/>
+          <w:sz w:val="28"/>
+          <w:szCs w:val="28"/>
+        </w:rPr>
+        <w:t>main</w:t>
+      </w:r>
+      <w:r>
+        <w:rPr>
+          <w:rFonts w:ascii="Book Antiqua" w:hAnsi="Book Antiqua"/>
+          <w:color w:val="C00000"/>
+          <w:sz w:val="28"/>
+          <w:szCs w:val="28"/>
+        </w:rPr>
+        <w:t xml:space="preserve"> info send between view </w:t>
+      </w:r>
+      <w:r>
+        <w:rPr>
+          <w:rFonts w:ascii="Book Antiqua" w:hAnsi="Book Antiqua"/>
+          <w:color w:val="C00000"/>
+          <w:sz w:val="28"/>
+          <w:szCs w:val="28"/>
+        </w:rPr>
+        <w:sym w:font="Wingdings" w:char="F0F3"/>
+      </w:r>
+      <w:r>
+        <w:rPr>
+          <w:rFonts w:ascii="Book Antiqua" w:hAnsi="Book Antiqua"/>
+          <w:color w:val="C00000"/>
+          <w:sz w:val="28"/>
+          <w:szCs w:val="28"/>
+        </w:rPr>
+        <w:t xml:space="preserve"> action</w:t>
+      </w:r>
+    </w:p>
+    <w:p>
+      <w:pPr>
+        <w:rPr>
+          <w:rFonts w:ascii="Book Antiqua" w:hAnsi="Book Antiqua"/>
+          <w:color w:val="C00000"/>
+          <w:sz w:val="28"/>
+          <w:szCs w:val="28"/>
+        </w:rPr>
+      </w:pPr>
+      <w:r>
+        <w:rPr>
+          <w:rFonts w:ascii="Book Antiqua" w:hAnsi="Book Antiqua"/>
+          <w:color w:val="C00000"/>
+          <w:sz w:val="28"/>
+          <w:szCs w:val="28"/>
+        </w:rPr>
+        <w:t>the mai</w:t>
+      </w:r>
+      <w:r>
+        <w:rPr>
+          <w:rFonts w:ascii="Book Antiqua" w:hAnsi="Book Antiqua"/>
+          <w:color w:val="C00000"/>
+          <w:sz w:val="28"/>
+          <w:szCs w:val="28"/>
+        </w:rPr>
+        <w:t xml:space="preserve">n </w:t>
+      </w:r>
+      <w:r>
+        <w:rPr>
+          <w:rFonts w:ascii="Book Antiqua" w:hAnsi="Book Antiqua"/>
+          <w:color w:val="C00000"/>
+          <w:sz w:val="28"/>
+          <w:szCs w:val="28"/>
+        </w:rPr>
+        <w:t xml:space="preserve">info is the model … what if we need to send extra data? We can store the extra info in the storage of the view [Dictionary] as each view has dictionary[storage] </w:t>
+      </w:r>
+    </w:p>
+    <w:p>
+      <w:pPr>
+        <w:rPr>
+          <w:rFonts w:ascii="Book Antiqua" w:hAnsi="Book Antiqua"/>
+          <w:color w:val="C00000"/>
+          <w:sz w:val="28"/>
+          <w:szCs w:val="28"/>
+        </w:rPr>
+      </w:pPr>
+      <w:r>
+        <w:rPr>
+          <w:rFonts w:ascii="Book Antiqua" w:hAnsi="Book Antiqua"/>
+          <w:color w:val="C00000"/>
+          <w:sz w:val="28"/>
+          <w:szCs w:val="28"/>
+        </w:rPr>
+        <w:t>set the data we need to use in the view inside the action</w:t>
+      </w:r>
+      <w:r>
+        <w:rPr>
+          <w:rFonts w:ascii="Book Antiqua" w:hAnsi="Book Antiqua"/>
+          <w:color w:val="C00000"/>
+          <w:sz w:val="28"/>
+          <w:szCs w:val="28"/>
+        </w:rPr>
+        <w:t xml:space="preserve"> </w:t>
+      </w:r>
+      <w:r>
+        <w:rPr>
+          <w:rFonts w:ascii="Book Antiqua" w:hAnsi="Book Antiqua"/>
+          <w:color w:val="C00000"/>
+          <w:sz w:val="28"/>
+          <w:szCs w:val="28"/>
+        </w:rPr>
+        <w:t>[in the action method in the controllers]</w:t>
+      </w:r>
+      <w:r>
+        <w:rPr>
+          <w:rFonts w:ascii="Book Antiqua" w:hAnsi="Book Antiqua"/>
+          <w:color w:val="C00000"/>
+          <w:sz w:val="28"/>
+          <w:szCs w:val="28"/>
+        </w:rPr>
+        <w:t xml:space="preserve"> then use it in the view</w:t>
+      </w:r>
+      <w:r>
+        <w:rPr>
+          <w:rFonts w:ascii="Book Antiqua" w:hAnsi="Book Antiqua"/>
+          <w:color w:val="C00000"/>
+          <w:sz w:val="28"/>
+          <w:szCs w:val="28"/>
+        </w:rPr>
+        <w:t xml:space="preserve"> </w:t>
+      </w:r>
+      <w:r>
+        <w:rPr>
+          <w:rFonts w:ascii="Book Antiqua" w:hAnsi="Book Antiqua"/>
+          <w:color w:val="C00000"/>
+          <w:sz w:val="28"/>
+          <w:szCs w:val="28"/>
+        </w:rPr>
+        <w:t>[set the data in the view storage and use it in the View]</w:t>
+      </w:r>
+    </w:p>
+    <w:p>
+      <w:pPr>
+        <w:rPr>
+          <w:rFonts w:ascii="Book Antiqua" w:hAnsi="Book Antiqua"/>
+          <w:color w:val="C00000"/>
+          <w:sz w:val="28"/>
+          <w:szCs w:val="28"/>
+        </w:rPr>
+      </w:pPr>
+      <w:r>
+        <w:rPr>
+          <w:rFonts w:ascii="Book Antiqua" w:hAnsi="Book Antiqua"/>
+          <w:color w:val="C00000"/>
+          <w:sz w:val="28"/>
+          <w:szCs w:val="28"/>
+        </w:rPr>
+        <w:t>we can access the View Dictionary using 2 ways:</w:t>
+      </w:r>
+    </w:p>
+    <w:p>
+      <w:pPr>
+        <w:pStyle w:val="ListParagraph"/>
+        <w:numPr>
+          <w:ilvl w:val="0"/>
+          <w:numId w:val="1"/>
+        </w:numPr>
+        <w:rPr>
+          <w:rFonts w:ascii="Book Antiqua" w:hAnsi="Book Antiqua"/>
+          <w:color w:val="C00000"/>
+          <w:sz w:val="28"/>
+          <w:szCs w:val="28"/>
+        </w:rPr>
+      </w:pPr>
+      <w:r>
+        <w:rPr>
+          <w:rFonts w:ascii="Book Antiqua" w:hAnsi="Book Antiqua"/>
+          <w:color w:val="C00000"/>
+          <w:sz w:val="28"/>
+          <w:szCs w:val="28"/>
+        </w:rPr>
+        <w:t>ViewData[old]:</w:t>
+      </w:r>
+      <w:r>
+        <w:rPr>
+          <w:rFonts w:ascii="Book Antiqua" w:hAnsi="Book Antiqua"/>
+          <w:color w:val="C00000"/>
+          <w:sz w:val="28"/>
+          <w:szCs w:val="28"/>
+        </w:rPr>
+        <w:t xml:space="preserve"> more safe and faster than ViewBag</w:t>
+      </w:r>
+      <w:r>
+        <w:rPr>
+          <w:rFonts w:ascii="Book Antiqua" w:hAnsi="Book Antiqua"/>
+          <w:color w:val="C00000"/>
+          <w:sz w:val="28"/>
+          <w:szCs w:val="28"/>
+        </w:rPr>
+        <w:t>, uses Dictionary [key value pairs]</w:t>
+      </w:r>
+    </w:p>
+    <w:p>
+      <w:pPr>
+        <w:pStyle w:val="ListParagraph"/>
+        <w:rPr>
+          <w:rFonts w:ascii="Book Antiqua" w:hAnsi="Book Antiqua"/>
+          <w:color w:val="C00000"/>
+          <w:sz w:val="28"/>
+          <w:szCs w:val="28"/>
+        </w:rPr>
+      </w:pPr>
+      <w:r>
+        <w:rPr>
+          <w:rFonts w:ascii="Book Antiqua" w:hAnsi="Book Antiqua"/>
+          <w:color w:val="C00000"/>
+          <w:sz w:val="28"/>
+          <w:szCs w:val="28"/>
+        </w:rPr>
+        <w:t>Compiler enforces type safety … requires type casting/conversion</w:t>
+      </w:r>
+      <w:r>
+        <w:rPr>
+          <w:rFonts w:ascii="Book Antiqua" w:hAnsi="Book Antiqua"/>
+          <w:color w:val="C00000"/>
+          <w:sz w:val="28"/>
+          <w:szCs w:val="28"/>
+        </w:rPr>
+        <w:t xml:space="preserve"> </w:t>
+      </w:r>
+    </w:p>
+    <w:p>
+      <w:pPr>
+        <w:pStyle w:val="ListParagraph"/>
+        <w:rPr>
+          <w:rFonts w:ascii="Book Antiqua" w:hAnsi="Book Antiqua"/>
+          <w:color w:val="C00000"/>
+          <w:sz w:val="28"/>
+          <w:szCs w:val="28"/>
+        </w:rPr>
+      </w:pPr>
+      <w:r>
+        <w:rPr>
+          <w:rFonts w:ascii="Book Antiqua" w:hAnsi="Book Antiqua"/>
+          <w:color w:val="C00000"/>
+          <w:sz w:val="28"/>
+          <w:szCs w:val="28"/>
+        </w:rPr>
+        <w:t>Faster as its type is detected in compilation time not the runtime</w:t>
+      </w:r>
+    </w:p>
+    <w:p>
+      <w:pPr>
+        <w:pStyle w:val="ListParagraph"/>
+        <w:rPr>
+          <w:rFonts w:ascii="Book Antiqua" w:hAnsi="Book Antiqua"/>
+          <w:color w:val="C00000"/>
+          <w:sz w:val="28"/>
+          <w:szCs w:val="28"/>
+        </w:rPr>
+      </w:pPr>
+      <w:r>
+        <w:rPr>
+          <w:rFonts w:ascii="Book Antiqua" w:hAnsi="Book Antiqua"/>
+          <w:color w:val="C00000"/>
+          <w:sz w:val="28"/>
+          <w:szCs w:val="28"/>
+        </w:rPr>
+        <w:pict>
+          <v:shape id="_x0000_i1048" type="#_x0000_t75" style="width:279pt;height:64.5pt">
+            <v:imagedata r:id="rId12" o:title="ScreenShot_27-Mar-24_2_02_58_AM"/>
+          </v:shape>
+        </w:pict>
+      </w:r>
+      <w:r>
+        <w:rPr>
+          <w:rFonts w:ascii="Book Antiqua" w:hAnsi="Book Antiqua"/>
+          <w:color w:val="C00000"/>
+          <w:sz w:val="28"/>
+          <w:szCs w:val="28"/>
+        </w:rPr>
+        <w:t xml:space="preserve">  </w:t>
+      </w:r>
+    </w:p>
+    <w:p>
+      <w:pPr>
+        <w:pStyle w:val="ListParagraph"/>
+        <w:numPr>
+          <w:ilvl w:val="0"/>
+          <w:numId w:val="1"/>
+        </w:numPr>
+        <w:rPr>
+          <w:rFonts w:ascii="Book Antiqua" w:hAnsi="Book Antiqua"/>
+          <w:color w:val="C00000"/>
+          <w:sz w:val="28"/>
+          <w:szCs w:val="28"/>
+        </w:rPr>
+      </w:pPr>
+      <w:r>
+        <w:rPr>
+          <w:rFonts w:ascii="Book Antiqua" w:hAnsi="Book Antiqua"/>
+          <w:color w:val="C00000"/>
+          <w:sz w:val="28"/>
+          <w:szCs w:val="28"/>
+        </w:rPr>
+        <w:t>ViewBag[new]:</w:t>
+      </w:r>
+      <w:r>
+        <w:rPr>
+          <w:rFonts w:ascii="Book Antiqua" w:hAnsi="Book Antiqua"/>
+          <w:color w:val="C00000"/>
+          <w:sz w:val="28"/>
+          <w:szCs w:val="28"/>
+        </w:rPr>
+        <w:t xml:space="preserve"> based on dynamic keyword [dynamic property]</w:t>
+      </w:r>
+      <w:r>
+        <w:rPr>
+          <w:rFonts w:ascii="Book Antiqua" w:hAnsi="Book Antiqua"/>
+          <w:color w:val="C00000"/>
+          <w:sz w:val="28"/>
+          <w:szCs w:val="28"/>
+        </w:rPr>
+        <w:sym w:font="Wingdings" w:char="F0E8"/>
+      </w:r>
+      <w:r>
+        <w:rPr>
+          <w:rFonts w:ascii="Book Antiqua" w:hAnsi="Book Antiqua"/>
+          <w:color w:val="C00000"/>
+          <w:sz w:val="28"/>
+          <w:szCs w:val="28"/>
+        </w:rPr>
+        <w:t xml:space="preserve"> which means it will detect the type of the object in the runtime that’s why ViewData is better and faster</w:t>
+      </w:r>
+      <w:r>
+        <w:rPr>
+          <w:rFonts w:ascii="Book Antiqua" w:hAnsi="Book Antiqua"/>
+          <w:color w:val="C00000"/>
+          <w:sz w:val="28"/>
+          <w:szCs w:val="28"/>
+        </w:rPr>
+        <w:t xml:space="preserve">, we use it to access the view dictionary in a different way </w:t>
+      </w:r>
+    </w:p>
+    <w:p>
+      <w:pPr>
+        <w:pStyle w:val="ListParagraph"/>
+        <w:rPr>
+          <w:rFonts w:ascii="Book Antiqua" w:hAnsi="Book Antiqua"/>
+          <w:color w:val="C00000"/>
+          <w:sz w:val="28"/>
+          <w:szCs w:val="28"/>
+        </w:rPr>
+      </w:pPr>
+      <w:r>
+        <w:rPr>
+          <w:rFonts w:ascii="Book Antiqua" w:hAnsi="Book Antiqua"/>
+          <w:color w:val="C00000"/>
+          <w:sz w:val="28"/>
+          <w:szCs w:val="28"/>
+        </w:rPr>
+        <w:t>Don’t need to worry about</w:t>
+      </w:r>
+      <w:r>
+        <w:rPr>
+          <w:rFonts w:ascii="Book Antiqua" w:hAnsi="Book Antiqua"/>
+          <w:color w:val="C00000"/>
+          <w:sz w:val="28"/>
+          <w:szCs w:val="28"/>
+        </w:rPr>
+        <w:t xml:space="preserve"> the casting just use the dynamic ViewBag property and CLR will determine its type</w:t>
+      </w:r>
+      <w:r>
+        <w:rPr>
+          <w:rFonts w:ascii="Book Antiqua" w:hAnsi="Book Antiqua"/>
+          <w:color w:val="C00000"/>
+          <w:sz w:val="28"/>
+          <w:szCs w:val="28"/>
+        </w:rPr>
+        <w:t xml:space="preserve"> </w:t>
+      </w:r>
+    </w:p>
+    <w:p>
+      <w:pPr>
+        <w:ind w:left="360"/>
+        <w:rPr>
+          <w:rFonts w:ascii="Book Antiqua" w:hAnsi="Book Antiqua"/>
+          <w:color w:val="C00000"/>
+          <w:sz w:val="28"/>
+          <w:szCs w:val="28"/>
+        </w:rPr>
+      </w:pPr>
+      <w:r>
+        <w:rPr>
+          <w:rFonts w:ascii="Book Antiqua" w:hAnsi="Book Antiqua"/>
+          <w:color w:val="C00000"/>
+          <w:sz w:val="28"/>
+          <w:szCs w:val="28"/>
+        </w:rPr>
+        <w:pict>
+          <v:shape id="_x0000_i1052" type="#_x0000_t75" style="width:567.75pt;height:47.25pt">
+            <v:imagedata r:id="rId13" o:title="ScreenShot_27-Mar-24_2_12_00_AM"/>
+          </v:shape>
+        </w:pict>
+      </w:r>
+    </w:p>
+    <w:p>
+      <w:pPr>
+        <w:ind w:left="360"/>
+        <w:rPr>
+          <w:rFonts w:ascii="Book Antiqua" w:hAnsi="Book Antiqua"/>
+          <w:color w:val="C00000"/>
+          <w:sz w:val="28"/>
+          <w:szCs w:val="28"/>
+        </w:rPr>
+      </w:pPr>
+      <w:r>
+        <w:rPr>
+          <w:rFonts w:ascii="Book Antiqua" w:hAnsi="Book Antiqua"/>
+          <w:color w:val="C00000"/>
+          <w:sz w:val="28"/>
+          <w:szCs w:val="28"/>
+        </w:rPr>
+        <w:t>Each View has its own dictionary, so if we used the key of index view in the create view we’ll find out that it will be null [if page is redirected to another page it will look for the key value in the di</w:t>
+      </w:r>
+      <w:r>
+        <w:rPr>
+          <w:rFonts w:ascii="Book Antiqua" w:hAnsi="Book Antiqua"/>
+          <w:color w:val="C00000"/>
+          <w:sz w:val="28"/>
+          <w:szCs w:val="28"/>
+        </w:rPr>
+        <w:t>ctionary of the redirected view</w:t>
+      </w:r>
+      <w:r>
+        <w:rPr>
+          <w:rFonts w:ascii="Book Antiqua" w:hAnsi="Book Antiqua"/>
+          <w:color w:val="C00000"/>
+          <w:sz w:val="28"/>
+          <w:szCs w:val="28"/>
+        </w:rPr>
+        <w:t>]</w:t>
+      </w:r>
+    </w:p>
+    <w:p>
+      <w:pPr>
+        <w:rPr>
+          <w:rFonts w:ascii="Book Antiqua" w:hAnsi="Book Antiqua"/>
+          <w:color w:val="C00000"/>
+          <w:sz w:val="28"/>
+          <w:szCs w:val="28"/>
+        </w:rPr>
+      </w:pPr>
+      <w:r>
+        <w:rPr>
+          <w:rFonts w:ascii="Book Antiqua" w:hAnsi="Book Antiqua"/>
+          <w:color w:val="C00000"/>
+          <w:sz w:val="28"/>
+          <w:szCs w:val="28"/>
+        </w:rPr>
+        <w:t xml:space="preserve">The controller class inherit those 2 </w:t>
+      </w:r>
+      <w:r>
+        <w:rPr>
+          <w:rFonts w:ascii="Book Antiqua" w:hAnsi="Book Antiqua"/>
+          <w:color w:val="C00000"/>
+          <w:sz w:val="28"/>
+          <w:szCs w:val="28"/>
+        </w:rPr>
+        <w:t>pr</w:t>
+      </w:r>
+      <w:r>
+        <w:rPr>
+          <w:rFonts w:ascii="Book Antiqua" w:hAnsi="Book Antiqua"/>
+          <w:color w:val="C00000"/>
+          <w:sz w:val="28"/>
+          <w:szCs w:val="28"/>
+        </w:rPr>
+        <w:t>operties</w:t>
+      </w:r>
+      <w:r>
+        <w:rPr>
+          <w:rFonts w:ascii="Book Antiqua" w:hAnsi="Book Antiqua"/>
+          <w:color w:val="C00000"/>
+          <w:sz w:val="28"/>
+          <w:szCs w:val="28"/>
+        </w:rPr>
+        <w:t xml:space="preserve"> from Class Controller [</w:t>
+      </w:r>
+      <w:r>
+        <w:rPr>
+          <w:rFonts w:ascii="Book Antiqua" w:hAnsi="Book Antiqua"/>
+          <w:color w:val="C00000"/>
+          <w:sz w:val="28"/>
+          <w:szCs w:val="28"/>
+        </w:rPr>
+        <w:t>not ControllerB</w:t>
+      </w:r>
+      <w:r>
+        <w:rPr>
+          <w:rFonts w:ascii="Book Antiqua" w:hAnsi="Book Antiqua"/>
+          <w:color w:val="C00000"/>
+          <w:sz w:val="28"/>
+          <w:szCs w:val="28"/>
+        </w:rPr>
+        <w:t xml:space="preserve">ase as </w:t>
+      </w:r>
+      <w:r>
+        <w:rPr>
+          <w:rFonts w:ascii="Book Antiqua" w:hAnsi="Book Antiqua"/>
+          <w:color w:val="C00000"/>
+          <w:sz w:val="28"/>
+          <w:szCs w:val="28"/>
+        </w:rPr>
+        <w:t xml:space="preserve">ControllerBase </w:t>
+      </w:r>
+      <w:r>
+        <w:rPr>
+          <w:rFonts w:ascii="Book Antiqua" w:hAnsi="Book Antiqua"/>
+          <w:color w:val="C00000"/>
+          <w:sz w:val="28"/>
+          <w:szCs w:val="28"/>
+        </w:rPr>
+        <w:t>doesn’t deal with views]</w:t>
+      </w:r>
+      <w:r>
+        <w:rPr>
+          <w:rFonts w:ascii="Book Antiqua" w:hAnsi="Book Antiqua"/>
+          <w:color w:val="C00000"/>
+          <w:sz w:val="28"/>
+          <w:szCs w:val="28"/>
+          <w:u w:val="thick"/>
+        </w:rPr>
+        <w:pict>
+          <v:shape id="_x0000_i1069" type="#_x0000_t75" style="width:360.75pt;height:91.5pt">
+            <v:imagedata r:id="rId14" o:title="ScreenShot_27-Mar-24_1_10_00_AM"/>
+          </v:shape>
+        </w:pict>
+      </w:r>
+    </w:p>
+    <w:p>
+      <w:pPr>
+        <w:rPr>
+          <w:rFonts w:ascii="Book Antiqua" w:hAnsi="Book Antiqua"/>
+          <w:color w:val="C00000"/>
+          <w:sz w:val="28"/>
+          <w:szCs w:val="28"/>
+        </w:rPr>
+      </w:pPr>
+      <w:r>
+        <w:rPr>
+          <w:rFonts w:ascii="Book Antiqua" w:hAnsi="Book Antiqua"/>
+          <w:color w:val="C00000"/>
+          <w:sz w:val="28"/>
+          <w:szCs w:val="28"/>
+          <w:u w:val="thick"/>
+        </w:rPr>
+        <w:lastRenderedPageBreak/>
+        <w:pict>
+          <v:shape id="_x0000_i1064" type="#_x0000_t75" style="width:575.25pt;height:198.75pt">
+            <v:imagedata r:id="rId15" o:title="ScreenShot_27-Mar-24_1_37_17_AM"/>
+          </v:shape>
+        </w:pict>
+      </w:r>
+      <w:r>
+        <w:rPr>
+          <w:rFonts w:ascii="Book Antiqua" w:hAnsi="Book Antiqua"/>
+          <w:color w:val="C00000"/>
+          <w:sz w:val="28"/>
+          <w:szCs w:val="28"/>
+          <w:u w:val="thick"/>
+        </w:rPr>
+        <w:pict>
+          <v:shape id="_x0000_i1065" type="#_x0000_t75" style="width:322.5pt;height:120pt">
+            <v:imagedata r:id="rId16" o:title="ScreenShot_27-Mar-24_1_38_56_AM"/>
+          </v:shape>
+        </w:pict>
+      </w:r>
+    </w:p>
+    <w:p>
+      <w:pPr>
+        <w:shd w:val="clear" w:color="auto" w:fill="F7CAAC" w:themeFill="accent2" w:themeFillTint="66"/>
+        <w:rPr>
+          <w:rFonts w:ascii="Book Antiqua" w:hAnsi="Book Antiqua"/>
+          <w:color w:val="C00000"/>
+          <w:sz w:val="28"/>
+          <w:szCs w:val="28"/>
+        </w:rPr>
+      </w:pPr>
+      <w:r>
+        <w:rPr>
+          <w:rFonts w:ascii="Book Antiqua" w:hAnsi="Book Antiqua"/>
+          <w:color w:val="C00000"/>
+          <w:sz w:val="28"/>
+          <w:szCs w:val="28"/>
+        </w:rPr>
+        <w:t xml:space="preserve">Note: ViewData &amp; ViewBag store in the same place </w:t>
+      </w:r>
+    </w:p>
+    <w:p>
+      <w:pPr>
+        <w:pStyle w:val="ListParagraph"/>
+        <w:numPr>
+          <w:ilvl w:val="0"/>
+          <w:numId w:val="1"/>
+        </w:numPr>
+        <w:rPr>
+          <w:rFonts w:ascii="Book Antiqua" w:hAnsi="Book Antiqua"/>
+          <w:color w:val="C00000"/>
+          <w:sz w:val="28"/>
+          <w:szCs w:val="28"/>
+        </w:rPr>
+      </w:pPr>
+      <w:r>
+        <w:rPr>
+          <w:rFonts w:ascii="Book Antiqua" w:hAnsi="Book Antiqua"/>
+          <w:color w:val="C00000"/>
+          <w:sz w:val="28"/>
+          <w:szCs w:val="28"/>
+        </w:rPr>
+        <w:t>TempData:</w:t>
+      </w:r>
+      <w:r>
+        <w:rPr>
+          <w:rFonts w:ascii="Book Antiqua" w:hAnsi="Book Antiqua"/>
+          <w:color w:val="C00000"/>
+          <w:sz w:val="28"/>
+          <w:szCs w:val="28"/>
+        </w:rPr>
+        <w:t xml:space="preserve"> is used to send data between 2 </w:t>
+      </w:r>
+      <w:r>
+        <w:rPr>
+          <w:rFonts w:ascii="Book Antiqua" w:hAnsi="Book Antiqua"/>
+          <w:color w:val="C00000"/>
+          <w:sz w:val="28"/>
+          <w:szCs w:val="28"/>
+        </w:rPr>
+        <w:t>consecutive</w:t>
+      </w:r>
+      <w:r>
+        <w:rPr>
+          <w:rFonts w:ascii="Book Antiqua" w:hAnsi="Book Antiqua"/>
+          <w:color w:val="C00000"/>
+          <w:sz w:val="28"/>
+          <w:szCs w:val="28"/>
+        </w:rPr>
+        <w:t xml:space="preserve"> requests [from current request to next request]  </w:t>
+      </w:r>
+    </w:p>
+    <w:p>
+      <w:pPr>
+        <w:pStyle w:val="ListParagraph"/>
+        <w:rPr>
+          <w:rFonts w:ascii="Book Antiqua" w:hAnsi="Book Antiqua"/>
+          <w:color w:val="C00000"/>
+          <w:sz w:val="28"/>
+          <w:szCs w:val="28"/>
+        </w:rPr>
+      </w:pPr>
+      <w:r>
+        <w:rPr>
+          <w:rFonts w:ascii="Book Antiqua" w:hAnsi="Book Antiqua"/>
+          <w:color w:val="C00000"/>
+          <w:sz w:val="28"/>
+          <w:szCs w:val="28"/>
+        </w:rPr>
+        <w:t xml:space="preserve">Inside the Create action we have another action </w:t>
+      </w:r>
+      <w:r>
+        <w:rPr>
+          <w:rFonts w:ascii="Book Antiqua" w:hAnsi="Book Antiqua"/>
+          <w:color w:val="C00000"/>
+          <w:sz w:val="28"/>
+          <w:szCs w:val="28"/>
+        </w:rPr>
+        <w:t>[redirect to another view] Index action</w:t>
+      </w:r>
+    </w:p>
+    <w:p>
+      <w:pPr>
+        <w:pStyle w:val="ListParagraph"/>
+        <w:rPr>
+          <w:rFonts w:ascii="Book Antiqua" w:hAnsi="Book Antiqua"/>
+          <w:color w:val="C00000"/>
+          <w:sz w:val="28"/>
+          <w:szCs w:val="28"/>
+        </w:rPr>
+      </w:pPr>
+      <w:r>
+        <w:rPr>
+          <w:rFonts w:ascii="Book Antiqua" w:hAnsi="Book Antiqua"/>
+          <w:color w:val="C00000"/>
+          <w:sz w:val="28"/>
+          <w:szCs w:val="28"/>
+        </w:rPr>
+        <w:t>We need to send info from the Create action to the Index action… send a piece of information to display it in the next action [after the Create action send me info about the object if it is created or not]</w:t>
+      </w:r>
+    </w:p>
+    <w:p>
+      <w:pPr>
+        <w:pStyle w:val="ListParagraph"/>
+        <w:rPr>
+          <w:rFonts w:ascii="Book Antiqua" w:hAnsi="Book Antiqua"/>
+          <w:color w:val="C00000"/>
+          <w:sz w:val="28"/>
+          <w:szCs w:val="28"/>
+        </w:rPr>
+      </w:pPr>
+      <w:r>
+        <w:rPr>
+          <w:rFonts w:ascii="Book Antiqua" w:hAnsi="Book Antiqua"/>
+          <w:color w:val="C00000"/>
+          <w:sz w:val="28"/>
+          <w:szCs w:val="28"/>
+        </w:rPr>
+        <w:t>TempData is similar to ViewData in structure both of them are dictionary but with different usage</w:t>
+      </w:r>
+    </w:p>
+    <w:p>
+      <w:pPr>
+        <w:pStyle w:val="ListParagraph"/>
+        <w:rPr>
+          <w:rFonts w:ascii="Book Antiqua" w:hAnsi="Book Antiqua"/>
+          <w:color w:val="C00000"/>
+          <w:sz w:val="28"/>
+          <w:szCs w:val="28"/>
+        </w:rPr>
+      </w:pPr>
+      <w:r>
+        <w:rPr>
+          <w:rFonts w:ascii="Book Antiqua" w:hAnsi="Book Antiqua"/>
+          <w:color w:val="C00000"/>
+          <w:sz w:val="28"/>
+          <w:szCs w:val="28"/>
+        </w:rPr>
+        <w:t xml:space="preserve">TempData &amp; ViewData have different dictionaries </w:t>
+      </w:r>
+    </w:p>
+    <w:p>
+      <w:pPr>
+        <w:pStyle w:val="ListParagraph"/>
+        <w:rPr>
+          <w:rFonts w:ascii="Book Antiqua" w:hAnsi="Book Antiqua"/>
+          <w:color w:val="C00000"/>
+          <w:sz w:val="28"/>
+          <w:szCs w:val="28"/>
+        </w:rPr>
+      </w:pPr>
+      <w:r>
+        <w:rPr>
+          <w:rFonts w:ascii="Book Antiqua" w:hAnsi="Book Antiqua"/>
+          <w:color w:val="C00000"/>
+          <w:sz w:val="28"/>
+          <w:szCs w:val="28"/>
+          <w:u w:val="thick"/>
+        </w:rPr>
+        <w:pict>
+          <v:shape id="_x0000_i1070" type="#_x0000_t75" style="width:454.5pt;height:195.75pt">
+            <v:imagedata r:id="rId17" o:title="ScreenShot_27-Mar-24_3_36_45_AM"/>
+          </v:shape>
+        </w:pict>
+      </w:r>
+    </w:p>
+    <w:p>
+      <w:pPr>
+        <w:pStyle w:val="ListParagraph"/>
+        <w:rPr>
+          <w:rFonts w:ascii="Book Antiqua" w:hAnsi="Book Antiqua"/>
+          <w:color w:val="C00000"/>
+          <w:sz w:val="28"/>
+          <w:szCs w:val="28"/>
+          <w:u w:val="thick"/>
+        </w:rPr>
+      </w:pPr>
+      <w:r>
+        <w:rPr>
+          <w:rFonts w:ascii="Book Antiqua" w:hAnsi="Book Antiqua"/>
+          <w:color w:val="C00000"/>
+          <w:sz w:val="28"/>
+          <w:szCs w:val="28"/>
+        </w:rPr>
+        <w:lastRenderedPageBreak/>
+        <w:t>display the message in the Index View</w:t>
+      </w:r>
+      <w:r>
+        <w:rPr>
+          <w:rFonts w:ascii="Book Antiqua" w:hAnsi="Book Antiqua"/>
+          <w:color w:val="C00000"/>
+          <w:sz w:val="28"/>
+          <w:szCs w:val="28"/>
+          <w:u w:val="thick"/>
+        </w:rPr>
+        <w:pict>
+          <v:shape id="_x0000_i1092" type="#_x0000_t75" style="width:374.25pt;height:53.25pt">
+            <v:imagedata r:id="rId18" o:title="ScreenShot_27-Mar-24_3_42_49_AM"/>
+          </v:shape>
+        </w:pict>
+      </w:r>
+    </w:p>
+    <w:p>
+      <w:pPr>
+        <w:rPr>
+          <w:rFonts w:ascii="Book Antiqua" w:hAnsi="Book Antiqua"/>
+          <w:color w:val="C00000"/>
+          <w:sz w:val="28"/>
+          <w:szCs w:val="28"/>
+          <w:u w:val="thick"/>
+        </w:rPr>
+      </w:pPr>
+      <w:r>
+        <w:rPr>
+          <w:rFonts w:ascii="Book Antiqua" w:hAnsi="Book Antiqua"/>
+          <w:color w:val="C00000"/>
+          <w:sz w:val="28"/>
+          <w:szCs w:val="28"/>
+          <w:u w:val="thick"/>
+        </w:rPr>
+        <w:pict>
+          <v:shape id="_x0000_i1091" type="#_x0000_t75" style="width:575.25pt;height:86.25pt">
+            <v:imagedata r:id="rId19" o:title="ScreenShot_27-Mar-24_3_54_00_AM"/>
+          </v:shape>
+        </w:pict>
+      </w:r>
+    </w:p>
+    <w:p>
+      <w:pPr>
+        <w:pStyle w:val="ListParagraph"/>
+        <w:rPr>
+          <w:rFonts w:ascii="Book Antiqua" w:hAnsi="Book Antiqua"/>
+          <w:color w:val="C00000"/>
+          <w:sz w:val="28"/>
+          <w:szCs w:val="28"/>
+          <w:u w:val="thick"/>
+        </w:rPr>
+      </w:pPr>
+      <w:r>
+        <w:rPr>
+          <w:rFonts w:ascii="Book Antiqua" w:hAnsi="Book Antiqua"/>
+          <w:color w:val="C00000"/>
+          <w:sz w:val="28"/>
+          <w:szCs w:val="28"/>
+          <w:u w:val="thick"/>
+        </w:rPr>
+        <w:pict>
+          <v:shape id="_x0000_i1071" type="#_x0000_t75" style="width:280.5pt;height:87.75pt">
+            <v:imagedata r:id="rId20" o:title="ScreenShot_27-Mar-24_3_41_03_AM"/>
+          </v:shape>
+        </w:pict>
+      </w:r>
+    </w:p>
+    <w:p>
+      <w:pPr>
+        <w:pStyle w:val="ListParagraph"/>
+        <w:rPr>
+          <w:rFonts w:ascii="Book Antiqua" w:hAnsi="Book Antiqua"/>
+          <w:color w:val="C00000"/>
+          <w:sz w:val="28"/>
+          <w:szCs w:val="28"/>
+        </w:rPr>
+      </w:pPr>
+      <w:r>
+        <w:rPr>
+          <w:rFonts w:ascii="Book Antiqua" w:hAnsi="Book Antiqua"/>
+          <w:color w:val="C00000"/>
+          <w:sz w:val="28"/>
+          <w:szCs w:val="28"/>
+        </w:rPr>
+        <w:t xml:space="preserve">If we need to keep the TempData sent to the index to send it to another action [another request] go to the Index action and Keep it </w:t>
+      </w:r>
+      <w:r>
+        <w:rPr>
+          <w:rFonts w:ascii="Book Antiqua" w:hAnsi="Book Antiqua"/>
+          <w:color w:val="C00000"/>
+          <w:sz w:val="28"/>
+          <w:szCs w:val="28"/>
+        </w:rPr>
+        <w:sym w:font="Wingdings" w:char="F0E8"/>
+      </w:r>
+      <w:r>
+        <w:rPr>
+          <w:rFonts w:ascii="Book Antiqua" w:hAnsi="Book Antiqua"/>
+          <w:color w:val="C00000"/>
+          <w:sz w:val="28"/>
+          <w:szCs w:val="28"/>
+          <w:u w:val="thick"/>
+        </w:rPr>
+        <w:pict>
+          <v:shape id="_x0000_i1106" type="#_x0000_t75" style="width:328.5pt;height:123.75pt">
+            <v:imagedata r:id="rId21" o:title="ScreenShot_27-Mar-24_4_02_56_AM"/>
+          </v:shape>
+        </w:pict>
+      </w:r>
+      <w:r>
+        <w:rPr>
+          <w:rFonts w:ascii="Cascadia Mono" w:hAnsi="Cascadia Mono" w:cs="Cascadia Mono"/>
+          <w:color w:val="000000"/>
+          <w:sz w:val="19"/>
+          <w:szCs w:val="19"/>
+        </w:rPr>
+        <w:t xml:space="preserve"> </w:t>
+      </w:r>
+    </w:p>
+    <w:p>
+      <w:pPr>
+        <w:rPr>
+          <w:rFonts w:ascii="Book Antiqua" w:hAnsi="Book Antiqua"/>
+          <w:color w:val="C00000"/>
+          <w:sz w:val="28"/>
+          <w:szCs w:val="28"/>
+        </w:rPr>
+      </w:pPr>
+      <w:hyperlink r:id="rId22" w:history="1">
+        <w:r>
+          <w:rPr>
+            <w:rStyle w:val="Hyperlink"/>
+            <w:rFonts w:ascii="Book Antiqua" w:hAnsi="Book Antiqua"/>
+            <w:sz w:val="28"/>
+            <w:szCs w:val="28"/>
+          </w:rPr>
+          <w:t>https://www.c-sharpcorner.com/blogs/viewdata-vs-viewbag-vs-tempdata-in-mvc1</w:t>
+        </w:r>
+      </w:hyperlink>
+    </w:p>
+    <w:p>
+      <w:pPr>
+        <w:rPr>
+          <w:rFonts w:ascii="Book Antiqua" w:hAnsi="Book Antiqua"/>
+          <w:b/>
+          <w:bCs/>
+          <w:color w:val="C00000"/>
+          <w:sz w:val="32"/>
+          <w:szCs w:val="32"/>
+        </w:rPr>
+      </w:pPr>
+      <w:r>
+        <w:rPr>
+          <w:rFonts w:ascii="Book Antiqua" w:hAnsi="Book Antiqua"/>
+          <w:b/>
+          <w:bCs/>
+          <w:color w:val="C00000"/>
+          <w:sz w:val="32"/>
+          <w:szCs w:val="32"/>
+        </w:rPr>
+        <w:t>Employee Department Relationship [one Department</w:t>
+      </w:r>
+      <w:r>
+        <w:rPr>
+          <w:rFonts w:ascii="Book Antiqua" w:hAnsi="Book Antiqua"/>
+          <w:b/>
+          <w:bCs/>
+          <w:color w:val="C00000"/>
+          <w:sz w:val="32"/>
+          <w:szCs w:val="32"/>
+        </w:rPr>
+        <w:sym w:font="Wingdings" w:char="F0E8"/>
+      </w:r>
+      <w:r>
+        <w:rPr>
+          <w:rFonts w:ascii="Book Antiqua" w:hAnsi="Book Antiqua"/>
+          <w:b/>
+          <w:bCs/>
+          <w:color w:val="C00000"/>
+          <w:sz w:val="32"/>
+          <w:szCs w:val="32"/>
+        </w:rPr>
+        <w:t xml:space="preserve"> many E</w:t>
+      </w:r>
+      <w:r>
+        <w:rPr>
+          <w:rFonts w:ascii="Book Antiqua" w:hAnsi="Book Antiqua"/>
+          <w:b/>
+          <w:bCs/>
+          <w:color w:val="C00000"/>
+          <w:sz w:val="32"/>
+          <w:szCs w:val="32"/>
+        </w:rPr>
+        <w:t>mployee]</w:t>
+      </w:r>
+    </w:p>
+    <w:p>
+      <w:pPr>
+        <w:rPr>
+          <w:rFonts w:ascii="Book Antiqua" w:hAnsi="Book Antiqua"/>
+          <w:color w:val="C00000"/>
+          <w:sz w:val="28"/>
+          <w:szCs w:val="28"/>
+        </w:rPr>
+      </w:pPr>
+      <w:r>
+        <w:rPr>
+          <w:rFonts w:ascii="Book Antiqua" w:hAnsi="Book Antiqua"/>
+          <w:color w:val="C00000"/>
+          <w:sz w:val="28"/>
+          <w:szCs w:val="28"/>
+        </w:rPr>
+        <w:t xml:space="preserve">PK of 1 </w:t>
+      </w:r>
+      <w:r>
+        <w:rPr>
+          <w:rFonts w:ascii="Book Antiqua" w:hAnsi="Book Antiqua"/>
+          <w:color w:val="C00000"/>
+          <w:sz w:val="28"/>
+          <w:szCs w:val="28"/>
+        </w:rPr>
+        <w:sym w:font="Wingdings" w:char="F0E0"/>
+      </w:r>
+      <w:r>
+        <w:rPr>
+          <w:rFonts w:ascii="Book Antiqua" w:hAnsi="Book Antiqua"/>
+          <w:color w:val="C00000"/>
+          <w:sz w:val="28"/>
+          <w:szCs w:val="28"/>
+        </w:rPr>
+        <w:t xml:space="preserve"> many [add it as a FK in Employee table]</w:t>
+      </w:r>
+    </w:p>
+    <w:p>
+      <w:pPr>
+        <w:rPr>
+          <w:rFonts w:ascii="Book Antiqua" w:hAnsi="Book Antiqua"/>
+          <w:color w:val="C00000"/>
+          <w:sz w:val="28"/>
+          <w:szCs w:val="28"/>
+        </w:rPr>
+      </w:pPr>
+      <w:r>
+        <w:rPr>
+          <w:rFonts w:ascii="Book Antiqua" w:hAnsi="Book Antiqua"/>
+          <w:color w:val="C00000"/>
+          <w:sz w:val="28"/>
+          <w:szCs w:val="28"/>
+        </w:rPr>
+        <w:t>As we are working Code 1</w:t>
+      </w:r>
+      <w:r>
+        <w:rPr>
+          <w:rFonts w:ascii="Book Antiqua" w:hAnsi="Book Antiqua"/>
+          <w:color w:val="C00000"/>
+          <w:sz w:val="28"/>
+          <w:szCs w:val="28"/>
+          <w:vertAlign w:val="superscript"/>
+        </w:rPr>
+        <w:t>st</w:t>
+      </w:r>
+      <w:r>
+        <w:rPr>
+          <w:rFonts w:ascii="Book Antiqua" w:hAnsi="Book Antiqua"/>
+          <w:color w:val="C00000"/>
+          <w:sz w:val="28"/>
+          <w:szCs w:val="28"/>
+        </w:rPr>
+        <w:t xml:space="preserve"> so we’ll do that using navigational property</w:t>
+      </w:r>
+    </w:p>
+    <w:p>
+      <w:pPr>
+        <w:rPr>
+          <w:rFonts w:ascii="Book Antiqua" w:hAnsi="Book Antiqua"/>
+          <w:color w:val="C00000"/>
+          <w:sz w:val="28"/>
+          <w:szCs w:val="28"/>
+        </w:rPr>
+      </w:pPr>
+      <w:r>
+        <w:rPr>
+          <w:rFonts w:ascii="Book Antiqua" w:hAnsi="Book Antiqua"/>
+          <w:color w:val="C00000"/>
+          <w:sz w:val="28"/>
+          <w:szCs w:val="28"/>
+        </w:rPr>
+        <w:t xml:space="preserve">Go to the DAL project </w:t>
+      </w:r>
+      <w:r>
+        <w:rPr>
+          <w:rFonts w:ascii="Book Antiqua" w:hAnsi="Book Antiqua"/>
+          <w:color w:val="C00000"/>
+          <w:sz w:val="28"/>
+          <w:szCs w:val="28"/>
+        </w:rPr>
+        <w:sym w:font="Wingdings" w:char="F0E8"/>
+      </w:r>
+      <w:r>
+        <w:rPr>
+          <w:rFonts w:ascii="Book Antiqua" w:hAnsi="Book Antiqua"/>
+          <w:color w:val="C00000"/>
+          <w:sz w:val="28"/>
+          <w:szCs w:val="28"/>
+        </w:rPr>
+        <w:t xml:space="preserve"> Employee Model [Employee only works in one Department]</w:t>
+      </w:r>
+      <w:r>
+        <w:rPr>
+          <w:rFonts w:ascii="Book Antiqua" w:hAnsi="Book Antiqua"/>
+          <w:color w:val="C00000"/>
+          <w:sz w:val="28"/>
+          <w:szCs w:val="28"/>
+        </w:rPr>
+        <w:t xml:space="preserve"> </w:t>
+      </w:r>
+      <w:r>
+        <w:rPr>
+          <w:rFonts w:ascii="Book Antiqua" w:hAnsi="Book Antiqua"/>
+          <w:noProof/>
+          <w:color w:val="C00000"/>
+          <w:sz w:val="28"/>
+          <w:szCs w:val="28"/>
+          <w:u w:val="thick"/>
+        </w:rPr>
+        <w:drawing>
+          <wp:inline distT="0" distB="0" distL="0" distR="0">
+            <wp:extent cx="7305675" cy="1647825"/>
+            <wp:effectExtent l="0" t="0" r="9525" b="9525"/>
+            <wp:docPr id="1" name="Picture 1" descr="C:\Users\Randa\AppData\Local\Microsoft\Windows\INetCache\Content.Word\ScreenShot_27-Mar-24_5_15_37_AM.PNG"/>
+            <wp:cNvGraphicFramePr>
+              <a:graphicFrameLocks xmlns:a="http://schemas.openxmlformats.org/drawingml/2006/main" noChangeAspect="1"/>
+            </wp:cNvGraphicFramePr>
+            <a:graphic xmlns:a="http://schemas.openxmlformats.org/drawingml/2006/main">
+              <a:graphicData uri="http://schemas.openxmlformats.org/drawingml/2006/picture">
+                <pic:pic xmlns:pic="http://schemas.openxmlformats.org/drawingml/2006/picture">
+                  <pic:nvPicPr>
+                    <pic:cNvPr id="0" name="Picture 88" descr="C:\Users\Randa\AppData\Local\Microsoft\Windows\INetCache\Content.Word\ScreenShot_27-Mar-24_5_15_37_AM.PNG"/>
+                    <pic:cNvPicPr>
+                      <a:picLocks noChangeAspect="1" noChangeArrowheads="1"/>
+                    </pic:cNvPicPr>
+                  </pic:nvPicPr>
+                  <pic:blipFill>
+                    <a:blip r:embed="rId23">
+                      <a:extLst>
+                        <a:ext uri="{28A0092B-C50C-407E-A947-70E740481C1C}">
+                          <a14:useLocalDpi xmlns:a14="http://schemas.microsoft.com/office/drawing/2010/main" val="0"/>
+                        </a:ext>
+                      </a:extLst>
+                    </a:blip>
+                    <a:srcRect/>
+                    <a:stretch>
+                      <a:fillRect/>
+                    </a:stretch>
+                  </pic:blipFill>
+                  <pic:spPr bwMode="auto">
+                    <a:xfrm>
+                      <a:off x="0" y="0"/>
+                      <a:ext cx="7305675" cy="1647825"/>
+                    </a:xfrm>
+                    <a:prstGeom prst="rect">
+                      <a:avLst/>
+                    </a:prstGeom>
+                    <a:noFill/>
+                    <a:ln>
+                      <a:noFill/>
+                    </a:ln>
+                  </pic:spPr>
+                </pic:pic>
+              </a:graphicData>
+            </a:graphic>
+          </wp:inline>
+        </w:drawing>
+      </w:r>
+    </w:p>
+    <w:p>
+      <w:pPr>
+        <w:rPr>
+          <w:rFonts w:ascii="Book Antiqua" w:hAnsi="Book Antiqua"/>
+          <w:color w:val="C00000"/>
+          <w:sz w:val="28"/>
+          <w:szCs w:val="28"/>
+        </w:rPr>
+      </w:pPr>
+    </w:p>
+    <w:p>
+      <w:pPr>
+        <w:rPr>
+          <w:rFonts w:ascii="Book Antiqua" w:hAnsi="Book Antiqua"/>
+          <w:color w:val="C00000"/>
+          <w:sz w:val="28"/>
+          <w:szCs w:val="28"/>
+          <w:u w:val="thick"/>
+        </w:rPr>
+      </w:pPr>
+      <w:r>
+        <w:rPr>
+          <w:rFonts w:ascii="Book Antiqua" w:hAnsi="Book Antiqua"/>
+          <w:color w:val="C00000"/>
+          <w:sz w:val="28"/>
+          <w:szCs w:val="28"/>
+          <w:u w:val="thick"/>
+        </w:rPr>
+        <w:lastRenderedPageBreak/>
+        <w:pict>
+          <v:shape id="_x0000_i1108" type="#_x0000_t75" style="width:8in;height:185.25pt">
+            <v:imagedata r:id="rId24" o:title="ScreenShot_27-Mar-24_5_14_44_AM"/>
+          </v:shape>
+        </w:pict>
+      </w:r>
+    </w:p>
+    <w:p>
+      <w:pPr>
+        <w:rPr>
+          <w:rFonts w:ascii="Book Antiqua" w:hAnsi="Book Antiqua"/>
+          <w:color w:val="C00000"/>
+          <w:sz w:val="28"/>
+          <w:szCs w:val="28"/>
+        </w:rPr>
+      </w:pPr>
+      <w:r>
+        <w:rPr>
+          <w:rFonts w:ascii="Book Antiqua" w:hAnsi="Book Antiqua"/>
+          <w:color w:val="C00000"/>
+          <w:sz w:val="28"/>
+          <w:szCs w:val="28"/>
+        </w:rPr>
+        <w:t xml:space="preserve">If The Fk doesn’t allow null </w:t>
+      </w:r>
+      <w:r>
+        <w:rPr>
+          <w:rFonts w:ascii="Book Antiqua" w:hAnsi="Book Antiqua"/>
+          <w:color w:val="C00000"/>
+          <w:sz w:val="28"/>
+          <w:szCs w:val="28"/>
+        </w:rPr>
+        <w:sym w:font="Wingdings" w:char="F0E8"/>
+      </w:r>
+      <w:r>
+        <w:rPr>
+          <w:rFonts w:ascii="Book Antiqua" w:hAnsi="Book Antiqua"/>
+          <w:color w:val="C00000"/>
+          <w:sz w:val="28"/>
+          <w:szCs w:val="28"/>
+        </w:rPr>
+        <w:t xml:space="preserve"> on-delete [</w:t>
+      </w:r>
+      <w:r>
+        <w:rPr>
+          <w:rFonts w:ascii="Book Antiqua" w:hAnsi="Book Antiqua"/>
+          <w:color w:val="C00000"/>
+          <w:sz w:val="28"/>
+          <w:szCs w:val="28"/>
+        </w:rPr>
+        <w:t>w</w:t>
+      </w:r>
+      <w:r>
+        <w:rPr>
+          <w:rFonts w:ascii="Book Antiqua" w:hAnsi="Book Antiqua"/>
+          <w:color w:val="C00000"/>
+          <w:sz w:val="28"/>
+          <w:szCs w:val="28"/>
+        </w:rPr>
+        <w:t xml:space="preserve">hen we delete department that has employees] action will be cascade[delete all employees in that department] while if at allows null the action will be no-action </w:t>
+      </w:r>
+    </w:p>
+    <w:p>
+      <w:pPr>
+        <w:rPr>
+          <w:rFonts w:ascii="Book Antiqua" w:hAnsi="Book Antiqua"/>
+          <w:color w:val="C00000"/>
+          <w:sz w:val="28"/>
+          <w:szCs w:val="28"/>
+        </w:rPr>
+      </w:pPr>
+      <w:r>
+        <w:rPr>
+          <w:rFonts w:ascii="Book Antiqua" w:hAnsi="Book Antiqua"/>
+          <w:color w:val="C00000"/>
+          <w:sz w:val="28"/>
+          <w:szCs w:val="28"/>
+        </w:rPr>
+        <w:t xml:space="preserve">To make it allow null and on-delete cascade </w:t>
+      </w:r>
+      <w:r>
+        <w:rPr>
+          <w:rFonts w:ascii="Book Antiqua" w:hAnsi="Book Antiqua"/>
+          <w:color w:val="C00000"/>
+          <w:sz w:val="28"/>
+          <w:szCs w:val="28"/>
+        </w:rPr>
+        <w:sym w:font="Wingdings" w:char="F0E8"/>
+      </w:r>
+      <w:r>
+        <w:rPr>
+          <w:rFonts w:ascii="Book Antiqua" w:hAnsi="Book Antiqua"/>
+          <w:color w:val="C00000"/>
+          <w:sz w:val="28"/>
+          <w:szCs w:val="28"/>
+        </w:rPr>
+        <w:t xml:space="preserve">do it fluent API </w:t>
+      </w:r>
+      <w:r>
+        <w:rPr>
+          <w:rFonts w:ascii="Book Antiqua" w:hAnsi="Book Antiqua"/>
+          <w:color w:val="C00000"/>
+          <w:sz w:val="28"/>
+          <w:szCs w:val="28"/>
+          <w:u w:val="thick"/>
+        </w:rPr>
+        <w:pict>
+          <v:shape id="_x0000_i1116" type="#_x0000_t75" style="width:575.25pt;height:99pt">
+            <v:imagedata r:id="rId25" o:title="ScreenShot_27-Mar-24_5_36_53_AM"/>
+          </v:shape>
+        </w:pict>
+      </w:r>
+    </w:p>
+    <w:p>
+      <w:pPr>
+        <w:rPr>
+          <w:rFonts w:ascii="Book Antiqua" w:hAnsi="Book Antiqua"/>
+          <w:color w:val="C00000"/>
+          <w:sz w:val="28"/>
+          <w:szCs w:val="28"/>
+          <w:u w:val="thick"/>
+        </w:rPr>
+      </w:pPr>
+      <w:r>
+        <w:rPr>
+          <w:rFonts w:ascii="Book Antiqua" w:hAnsi="Book Antiqua"/>
+          <w:color w:val="C00000"/>
+          <w:sz w:val="28"/>
+          <w:szCs w:val="28"/>
+        </w:rPr>
+        <w:t>We have navigational property in both sides so we can make configures [fluent API] in any configuration class of them [remember if we make navigational property in one side (</w:t>
+      </w:r>
+      <w:r>
+        <w:rPr>
+          <w:rFonts w:ascii="Book Antiqua" w:hAnsi="Book Antiqua"/>
+          <w:color w:val="C00000"/>
+          <w:sz w:val="28"/>
+          <w:szCs w:val="28"/>
+        </w:rPr>
+        <w:t>Department</w:t>
+      </w:r>
+      <w:r>
+        <w:rPr>
+          <w:rFonts w:ascii="Book Antiqua" w:hAnsi="Book Antiqua"/>
+          <w:color w:val="C00000"/>
+          <w:sz w:val="28"/>
+          <w:szCs w:val="28"/>
+        </w:rPr>
+        <w:t>) we go and continue our configuration in the same side (</w:t>
+      </w:r>
+      <w:r>
+        <w:rPr>
+          <w:rFonts w:ascii="Book Antiqua" w:hAnsi="Book Antiqua"/>
+          <w:color w:val="C00000"/>
+          <w:sz w:val="28"/>
+          <w:szCs w:val="28"/>
+        </w:rPr>
+        <w:t>Department</w:t>
+      </w:r>
+      <w:r>
+        <w:rPr>
+          <w:rFonts w:ascii="Book Antiqua" w:hAnsi="Book Antiqua"/>
+          <w:color w:val="C00000"/>
+          <w:sz w:val="28"/>
+          <w:szCs w:val="28"/>
+        </w:rPr>
+        <w:t>Configurations)]</w:t>
+      </w:r>
+      <w:r>
+        <w:rPr>
+          <w:rFonts w:ascii="Book Antiqua" w:hAnsi="Book Antiqua"/>
+          <w:color w:val="C00000"/>
+          <w:sz w:val="28"/>
+          <w:szCs w:val="28"/>
+          <w:u w:val="thick"/>
+        </w:rPr>
+        <w:pict>
+          <v:shape id="_x0000_i1118" type="#_x0000_t75" style="width:340.5pt;height:115.5pt">
+            <v:imagedata r:id="rId26" o:title="ScreenShot_27-Mar-24_5_49_36_AM"/>
+          </v:shape>
+        </w:pict>
+      </w:r>
+    </w:p>
+    <w:p>
+      <w:pPr>
+        <w:rPr>
+          <w:rFonts w:ascii="Book Antiqua" w:hAnsi="Book Antiqua"/>
+          <w:b/>
+          <w:bCs/>
+          <w:color w:val="C00000"/>
+          <w:sz w:val="32"/>
+          <w:szCs w:val="32"/>
+        </w:rPr>
+      </w:pPr>
+      <w:r>
+        <w:rPr>
+          <w:rFonts w:ascii="Book Antiqua" w:hAnsi="Book Antiqua"/>
+          <w:b/>
+          <w:bCs/>
+          <w:color w:val="C00000"/>
+          <w:sz w:val="32"/>
+          <w:szCs w:val="32"/>
+        </w:rPr>
+        <w:t>Select</w:t>
+      </w:r>
+    </w:p>
+    <w:p>
+      <w:pPr>
+        <w:rPr>
+          <w:rFonts w:ascii="Book Antiqua" w:hAnsi="Book Antiqua"/>
+          <w:color w:val="C00000"/>
+          <w:sz w:val="28"/>
+          <w:szCs w:val="28"/>
+        </w:rPr>
+      </w:pPr>
+      <w:r>
+        <w:rPr>
+          <w:rFonts w:ascii="Book Antiqua" w:hAnsi="Book Antiqua"/>
+          <w:color w:val="C00000"/>
+          <w:sz w:val="28"/>
+          <w:szCs w:val="28"/>
+        </w:rPr>
+        <w:t>We need to add input for the Employee create and update pages so that user can choose the Department from that input [dropdown list]</w:t>
+      </w:r>
+    </w:p>
+    <w:p>
+      <w:pPr>
+        <w:pStyle w:val="ListParagraph"/>
+        <w:numPr>
+          <w:ilvl w:val="0"/>
+          <w:numId w:val="2"/>
+        </w:numPr>
+        <w:rPr>
+          <w:rFonts w:ascii="Book Antiqua" w:hAnsi="Book Antiqua"/>
+          <w:color w:val="C00000"/>
+          <w:sz w:val="28"/>
+          <w:szCs w:val="28"/>
+        </w:rPr>
+      </w:pPr>
+      <w:r>
+        <w:rPr>
+          <w:rFonts w:ascii="Book Antiqua" w:hAnsi="Book Antiqua"/>
+          <w:color w:val="C00000"/>
+          <w:sz w:val="28"/>
+          <w:szCs w:val="28"/>
+        </w:rPr>
+        <w:t xml:space="preserve">Allow DI for DepartmentRepository in the EmployeeController Constructor and make a read-only attribute for that object of type IDepartmentRepository so that we can save the objects we get from the constructor in it and use it in the create method… the department repository is responsible for getting departments data from database </w:t>
+      </w:r>
+    </w:p>
+    <w:p>
+      <w:pPr>
+        <w:pStyle w:val="ListParagraph"/>
+        <w:numPr>
+          <w:ilvl w:val="0"/>
+          <w:numId w:val="2"/>
+        </w:numPr>
+        <w:rPr>
+          <w:rFonts w:ascii="Book Antiqua" w:hAnsi="Book Antiqua"/>
+          <w:color w:val="C00000"/>
+          <w:sz w:val="28"/>
+          <w:szCs w:val="28"/>
+        </w:rPr>
+      </w:pPr>
+      <w:r>
+        <w:rPr>
+          <w:rFonts w:ascii="Book Antiqua" w:hAnsi="Book Antiqua"/>
+          <w:color w:val="C00000"/>
+          <w:sz w:val="28"/>
+          <w:szCs w:val="28"/>
+        </w:rPr>
+        <w:lastRenderedPageBreak/>
+        <w:t xml:space="preserve">Send the data we get from the DepartmentRepository as extra info using </w:t>
+      </w:r>
+      <w:r>
+        <w:rPr>
+          <w:rFonts w:ascii="Book Antiqua" w:hAnsi="Book Antiqua"/>
+          <w:color w:val="C00000"/>
+          <w:sz w:val="28"/>
+          <w:szCs w:val="28"/>
+        </w:rPr>
+        <w:t>ViewData</w:t>
+      </w:r>
+      <w:r>
+        <w:rPr>
+          <w:rFonts w:ascii="Book Antiqua" w:hAnsi="Book Antiqua"/>
+          <w:color w:val="C00000"/>
+          <w:sz w:val="28"/>
+          <w:szCs w:val="28"/>
+        </w:rPr>
+        <w:t xml:space="preserve"> so that we can display them in the Employee Create/update view</w:t>
+      </w:r>
+    </w:p>
+    <w:p>
+      <w:pPr>
+        <w:rPr>
+          <w:rFonts w:ascii="Book Antiqua" w:hAnsi="Book Antiqua"/>
+          <w:color w:val="C00000"/>
+          <w:sz w:val="28"/>
+          <w:szCs w:val="28"/>
+        </w:rPr>
+      </w:pPr>
+      <w:r>
+        <w:rPr>
+          <w:rFonts w:ascii="Book Antiqua" w:hAnsi="Book Antiqua"/>
+          <w:color w:val="C00000"/>
+          <w:sz w:val="28"/>
+          <w:szCs w:val="28"/>
+          <w:u w:val="thick"/>
+        </w:rPr>
+        <w:pict>
+          <v:shape id="_x0000_i1122" type="#_x0000_t75" style="width:575.25pt;height:186pt">
+            <v:imagedata r:id="rId27" o:title="ScreenShot_27-Mar-24_7_08_31_AM"/>
+          </v:shape>
+        </w:pict>
+      </w:r>
+      <w:r>
+        <w:rPr>
+          <w:rFonts w:ascii="Book Antiqua" w:hAnsi="Book Antiqua"/>
+          <w:color w:val="C00000"/>
+          <w:sz w:val="28"/>
+          <w:szCs w:val="28"/>
+          <w:u w:val="thick"/>
+        </w:rPr>
+        <w:pict>
+          <v:shape id="_x0000_i1123" type="#_x0000_t75" style="width:8in;height:102.75pt">
+            <v:imagedata r:id="rId28" o:title="ScreenShot_27-Mar-24_7_08_51_AM"/>
+          </v:shape>
+        </w:pict>
+      </w:r>
       <w:bookmarkStart w:id="0" w:name="_GoBack"/>
       <w:bookmarkEnd w:id="0"/>
+    </w:p>
+    <w:p>
+      <w:pPr>
+        <w:rPr>
+          <w:rFonts w:ascii="Book Antiqua" w:hAnsi="Book Antiqua"/>
+          <w:color w:val="C00000"/>
+          <w:sz w:val="28"/>
+          <w:szCs w:val="28"/>
+        </w:rPr>
+      </w:pPr>
+      <w:r>
+        <w:rPr>
+          <w:rFonts w:ascii="Book Antiqua" w:hAnsi="Book Antiqua"/>
+          <w:color w:val="C00000"/>
+          <w:sz w:val="28"/>
+          <w:szCs w:val="28"/>
+        </w:rPr>
+        <w:t xml:space="preserve">Using the </w:t>
+      </w:r>
+      <w:r>
+        <w:rPr>
+          <w:rFonts w:ascii="Book Antiqua" w:hAnsi="Book Antiqua"/>
+          <w:color w:val="C00000"/>
+          <w:sz w:val="28"/>
+          <w:szCs w:val="28"/>
+        </w:rPr>
+        <w:t>ViewData</w:t>
+      </w:r>
+      <w:r>
+        <w:rPr>
+          <w:rFonts w:ascii="Book Antiqua" w:hAnsi="Book Antiqua"/>
+          <w:color w:val="C00000"/>
+          <w:sz w:val="28"/>
+          <w:szCs w:val="28"/>
+        </w:rPr>
+        <w:t xml:space="preserve"> in the partial view</w:t>
+      </w:r>
+      <w:r>
+        <w:rPr>
+          <w:rFonts w:ascii="Book Antiqua" w:hAnsi="Book Antiqua"/>
+          <w:color w:val="C00000"/>
+          <w:sz w:val="28"/>
+          <w:szCs w:val="28"/>
+        </w:rPr>
+        <w:sym w:font="Wingdings" w:char="F0E8"/>
+      </w:r>
       <w:r>
         <w:rPr>
           <w:rFonts w:ascii="Book Antiqua" w:hAnsi="Book Antiqua"/>
@@ -200,6 +2234,19 @@
           <w:szCs w:val="28"/>
         </w:rPr>
         <w:t xml:space="preserve"> </w:t>
+      </w:r>
+      <w:r>
+        <w:rPr>
+          <w:rFonts w:ascii="Book Antiqua" w:hAnsi="Book Antiqua"/>
+          <w:color w:val="C00000"/>
+          <w:sz w:val="28"/>
+          <w:szCs w:val="28"/>
+        </w:rPr>
+        <w:pict>
+          <v:shape id="_x0000_i1126" type="#_x0000_t75" style="width:8in;height:318pt">
+            <v:imagedata r:id="rId29" o:title="ScreenShot_27-Mar-24_7_38_36_AM"/>
+          </v:shape>
+        </w:pict>
       </w:r>
     </w:p>
     <w:sectPr>
@@ -210,6 +2257,243 @@
     </w:sectPr>
   </w:body>
 </w:document>
+</file>
+
+<file path=word/numbering.xml><?xml version="1.0" encoding="utf-8"?>
+<w:numbering xmlns:wpc="http://schemas.microsoft.com/office/word/2010/wordprocessingCanvas" xmlns:cx="http://schemas.microsoft.com/office/drawing/2014/chartex" xmlns:mc="http://schemas.openxmlformats.org/markup-compatibility/2006" xmlns:o="urn:schemas-microsoft-com:office:office" xmlns:r="http://schemas.openxmlformats.org/officeDocument/2006/relationships" xmlns:m="http://schemas.openxmlformats.org/officeDocument/2006/math" xmlns:v="urn:schemas-microsoft-com:vml" xmlns:wp14="http://schemas.microsoft.com/office/word/2010/wordprocessingDrawing" xmlns:wp="http://schemas.openxmlformats.org/drawingml/2006/wordprocessingDrawing" xmlns:w10="urn:schemas-microsoft-com:office:word" xmlns:w="http://schemas.openxmlformats.org/wordprocessingml/2006/main" xmlns:w14="http://schemas.microsoft.com/office/word/2010/wordml" xmlns:w15="http://schemas.microsoft.com/office/word/2012/wordml" xmlns:w16se="http://schemas.microsoft.com/office/word/2015/wordml/symex" xmlns:wpg="http://schemas.microsoft.com/office/word/2010/wordprocessingGroup" xmlns:wpi="http://schemas.microsoft.com/office/word/2010/wordprocessingInk" xmlns:wne="http://schemas.microsoft.com/office/word/2006/wordml" xmlns:wps="http://schemas.microsoft.com/office/word/2010/wordprocessingShape" mc:Ignorable="w14 w15 w16se wp14">
+  <w:abstractNum w:abstractNumId="0" w15:restartNumberingAfterBreak="0">
+    <w:nsid w:val="05FA6B73"/>
+    <w:multiLevelType w:val="hybridMultilevel"/>
+    <w:tmpl w:val="FE3CE522"/>
+    <w:lvl w:ilvl="0" w:tplc="475CEF54">
+      <w:start w:val="1"/>
+      <w:numFmt w:val="bullet"/>
+      <w:lvlText w:val=""/>
+      <w:lvlJc w:val="left"/>
+      <w:pPr>
+        <w:ind w:left="720" w:hanging="360"/>
+      </w:pPr>
+      <w:rPr>
+        <w:rFonts w:ascii="Wingdings" w:hAnsi="Wingdings" w:hint="default"/>
+      </w:rPr>
+    </w:lvl>
+    <w:lvl w:ilvl="1" w:tplc="04090003" w:tentative="1">
+      <w:start w:val="1"/>
+      <w:numFmt w:val="bullet"/>
+      <w:lvlText w:val="o"/>
+      <w:lvlJc w:val="left"/>
+      <w:pPr>
+        <w:ind w:left="1440" w:hanging="360"/>
+      </w:pPr>
+      <w:rPr>
+        <w:rFonts w:ascii="Courier New" w:hAnsi="Courier New" w:cs="Courier New" w:hint="default"/>
+      </w:rPr>
+    </w:lvl>
+    <w:lvl w:ilvl="2" w:tplc="04090005" w:tentative="1">
+      <w:start w:val="1"/>
+      <w:numFmt w:val="bullet"/>
+      <w:lvlText w:val=""/>
+      <w:lvlJc w:val="left"/>
+      <w:pPr>
+        <w:ind w:left="2160" w:hanging="360"/>
+      </w:pPr>
+      <w:rPr>
+        <w:rFonts w:ascii="Wingdings" w:hAnsi="Wingdings" w:hint="default"/>
+      </w:rPr>
+    </w:lvl>
+    <w:lvl w:ilvl="3" w:tplc="04090001" w:tentative="1">
+      <w:start w:val="1"/>
+      <w:numFmt w:val="bullet"/>
+      <w:lvlText w:val=""/>
+      <w:lvlJc w:val="left"/>
+      <w:pPr>
+        <w:ind w:left="2880" w:hanging="360"/>
+      </w:pPr>
+      <w:rPr>
+        <w:rFonts w:ascii="Symbol" w:hAnsi="Symbol" w:hint="default"/>
+      </w:rPr>
+    </w:lvl>
+    <w:lvl w:ilvl="4" w:tplc="04090003" w:tentative="1">
+      <w:start w:val="1"/>
+      <w:numFmt w:val="bullet"/>
+      <w:lvlText w:val="o"/>
+      <w:lvlJc w:val="left"/>
+      <w:pPr>
+        <w:ind w:left="3600" w:hanging="360"/>
+      </w:pPr>
+      <w:rPr>
+        <w:rFonts w:ascii="Courier New" w:hAnsi="Courier New" w:cs="Courier New" w:hint="default"/>
+      </w:rPr>
+    </w:lvl>
+    <w:lvl w:ilvl="5" w:tplc="04090005" w:tentative="1">
+      <w:start w:val="1"/>
+      <w:numFmt w:val="bullet"/>
+      <w:lvlText w:val=""/>
+      <w:lvlJc w:val="left"/>
+      <w:pPr>
+        <w:ind w:left="4320" w:hanging="360"/>
+      </w:pPr>
+      <w:rPr>
+        <w:rFonts w:ascii="Wingdings" w:hAnsi="Wingdings" w:hint="default"/>
+      </w:rPr>
+    </w:lvl>
+    <w:lvl w:ilvl="6" w:tplc="04090001" w:tentative="1">
+      <w:start w:val="1"/>
+      <w:numFmt w:val="bullet"/>
+      <w:lvlText w:val=""/>
+      <w:lvlJc w:val="left"/>
+      <w:pPr>
+        <w:ind w:left="5040" w:hanging="360"/>
+      </w:pPr>
+      <w:rPr>
+        <w:rFonts w:ascii="Symbol" w:hAnsi="Symbol" w:hint="default"/>
+      </w:rPr>
+    </w:lvl>
+    <w:lvl w:ilvl="7" w:tplc="04090003" w:tentative="1">
+      <w:start w:val="1"/>
+      <w:numFmt w:val="bullet"/>
+      <w:lvlText w:val="o"/>
+      <w:lvlJc w:val="left"/>
+      <w:pPr>
+        <w:ind w:left="5760" w:hanging="360"/>
+      </w:pPr>
+      <w:rPr>
+        <w:rFonts w:ascii="Courier New" w:hAnsi="Courier New" w:cs="Courier New" w:hint="default"/>
+      </w:rPr>
+    </w:lvl>
+    <w:lvl w:ilvl="8" w:tplc="04090005" w:tentative="1">
+      <w:start w:val="1"/>
+      <w:numFmt w:val="bullet"/>
+      <w:lvlText w:val=""/>
+      <w:lvlJc w:val="left"/>
+      <w:pPr>
+        <w:ind w:left="6480" w:hanging="360"/>
+      </w:pPr>
+      <w:rPr>
+        <w:rFonts w:ascii="Wingdings" w:hAnsi="Wingdings" w:hint="default"/>
+      </w:rPr>
+    </w:lvl>
+  </w:abstractNum>
+  <w:abstractNum w:abstractNumId="1" w15:restartNumberingAfterBreak="0">
+    <w:nsid w:val="3323144F"/>
+    <w:multiLevelType w:val="hybridMultilevel"/>
+    <w:tmpl w:val="B5669B9E"/>
+    <w:lvl w:ilvl="0" w:tplc="E7C0739C">
+      <w:start w:val="1"/>
+      <w:numFmt w:val="bullet"/>
+      <w:lvlText w:val=""/>
+      <w:lvlJc w:val="left"/>
+      <w:pPr>
+        <w:ind w:left="720" w:hanging="360"/>
+      </w:pPr>
+      <w:rPr>
+        <w:rFonts w:ascii="Wingdings" w:hAnsi="Wingdings" w:hint="default"/>
+      </w:rPr>
+    </w:lvl>
+    <w:lvl w:ilvl="1" w:tplc="04090003" w:tentative="1">
+      <w:start w:val="1"/>
+      <w:numFmt w:val="bullet"/>
+      <w:lvlText w:val="o"/>
+      <w:lvlJc w:val="left"/>
+      <w:pPr>
+        <w:ind w:left="1440" w:hanging="360"/>
+      </w:pPr>
+      <w:rPr>
+        <w:rFonts w:ascii="Courier New" w:hAnsi="Courier New" w:cs="Courier New" w:hint="default"/>
+      </w:rPr>
+    </w:lvl>
+    <w:lvl w:ilvl="2" w:tplc="04090005" w:tentative="1">
+      <w:start w:val="1"/>
+      <w:numFmt w:val="bullet"/>
+      <w:lvlText w:val=""/>
+      <w:lvlJc w:val="left"/>
+      <w:pPr>
+        <w:ind w:left="2160" w:hanging="360"/>
+      </w:pPr>
+      <w:rPr>
+        <w:rFonts w:ascii="Wingdings" w:hAnsi="Wingdings" w:hint="default"/>
+      </w:rPr>
+    </w:lvl>
+    <w:lvl w:ilvl="3" w:tplc="04090001" w:tentative="1">
+      <w:start w:val="1"/>
+      <w:numFmt w:val="bullet"/>
+      <w:lvlText w:val=""/>
+      <w:lvlJc w:val="left"/>
+      <w:pPr>
+        <w:ind w:left="2880" w:hanging="360"/>
+      </w:pPr>
+      <w:rPr>
+        <w:rFonts w:ascii="Symbol" w:hAnsi="Symbol" w:hint="default"/>
+      </w:rPr>
+    </w:lvl>
+    <w:lvl w:ilvl="4" w:tplc="04090003" w:tentative="1">
+      <w:start w:val="1"/>
+      <w:numFmt w:val="bullet"/>
+      <w:lvlText w:val="o"/>
+      <w:lvlJc w:val="left"/>
+      <w:pPr>
+        <w:ind w:left="3600" w:hanging="360"/>
+      </w:pPr>
+      <w:rPr>
+        <w:rFonts w:ascii="Courier New" w:hAnsi="Courier New" w:cs="Courier New" w:hint="default"/>
+      </w:rPr>
+    </w:lvl>
+    <w:lvl w:ilvl="5" w:tplc="04090005" w:tentative="1">
+      <w:start w:val="1"/>
+      <w:numFmt w:val="bullet"/>
+      <w:lvlText w:val=""/>
+      <w:lvlJc w:val="left"/>
+      <w:pPr>
+        <w:ind w:left="4320" w:hanging="360"/>
+      </w:pPr>
+      <w:rPr>
+        <w:rFonts w:ascii="Wingdings" w:hAnsi="Wingdings" w:hint="default"/>
+      </w:rPr>
+    </w:lvl>
+    <w:lvl w:ilvl="6" w:tplc="04090001" w:tentative="1">
+      <w:start w:val="1"/>
+      <w:numFmt w:val="bullet"/>
+      <w:lvlText w:val=""/>
+      <w:lvlJc w:val="left"/>
+      <w:pPr>
+        <w:ind w:left="5040" w:hanging="360"/>
+      </w:pPr>
+      <w:rPr>
+        <w:rFonts w:ascii="Symbol" w:hAnsi="Symbol" w:hint="default"/>
+      </w:rPr>
+    </w:lvl>
+    <w:lvl w:ilvl="7" w:tplc="04090003" w:tentative="1">
+      <w:start w:val="1"/>
+      <w:numFmt w:val="bullet"/>
+      <w:lvlText w:val="o"/>
+      <w:lvlJc w:val="left"/>
+      <w:pPr>
+        <w:ind w:left="5760" w:hanging="360"/>
+      </w:pPr>
+      <w:rPr>
+        <w:rFonts w:ascii="Courier New" w:hAnsi="Courier New" w:cs="Courier New" w:hint="default"/>
+      </w:rPr>
+    </w:lvl>
+    <w:lvl w:ilvl="8" w:tplc="04090005" w:tentative="1">
+      <w:start w:val="1"/>
+      <w:numFmt w:val="bullet"/>
+      <w:lvlText w:val=""/>
+      <w:lvlJc w:val="left"/>
+      <w:pPr>
+        <w:ind w:left="6480" w:hanging="360"/>
+      </w:pPr>
+      <w:rPr>
+        <w:rFonts w:ascii="Wingdings" w:hAnsi="Wingdings" w:hint="default"/>
+      </w:rPr>
+    </w:lvl>
+  </w:abstractNum>
+  <w:num w:numId="1">
+    <w:abstractNumId w:val="0"/>
+  </w:num>
+  <w:num w:numId="2">
+    <w:abstractNumId w:val="1"/>
+  </w:num>
+</w:numbering>
 </file>
 
 <file path=word/styles.xml><?xml version="1.0" encoding="utf-8"?>
@@ -605,7 +2889,7 @@
   <w:style w:type="paragraph" w:default="1" w:styleId="Normal">
     <w:name w:val="Normal"/>
     <w:qFormat/>
-    <w:rsid w:val="001C5474"/>
+    <w:rsid w:val="00BC06A9"/>
   </w:style>
   <w:style w:type="character" w:default="1" w:styleId="DefaultParagraphFont">
     <w:name w:val="Default Paragraph Font"/>
@@ -633,6 +2917,28 @@
     <w:uiPriority w:val="99"/>
     <w:semiHidden/>
     <w:unhideWhenUsed/>
+  </w:style>
+  <w:style w:type="paragraph" w:styleId="ListParagraph">
+    <w:name w:val="List Paragraph"/>
+    <w:basedOn w:val="Normal"/>
+    <w:uiPriority w:val="34"/>
+    <w:qFormat/>
+    <w:rsid w:val="00A6027E"/>
+    <w:pPr>
+      <w:ind w:left="720"/>
+      <w:contextualSpacing/>
+    </w:pPr>
+  </w:style>
+  <w:style w:type="character" w:styleId="Hyperlink">
+    <w:name w:val="Hyperlink"/>
+    <w:basedOn w:val="DefaultParagraphFont"/>
+    <w:uiPriority w:val="99"/>
+    <w:unhideWhenUsed/>
+    <w:rsid w:val="00431BFD"/>
+    <w:rPr>
+      <w:color w:val="0563C1" w:themeColor="hyperlink"/>
+      <w:u w:val="single"/>
+    </w:rPr>
   </w:style>
 </w:styles>
 </file>

</xml_diff>

<commit_message>
Notes Updates plus part of Mapping
</commit_message>
<xml_diff>
--- a/Notes/MVC 05.docx
+++ b/Notes/MVC 05.docx
@@ -280,7 +280,7 @@
           <w:szCs w:val="28"/>
         </w:rPr>
         <w:pict>
-          <v:shape id="_x0000_i1032" type="#_x0000_t75" style="width:221.25pt;height:134.25pt">
+          <v:shape id="_x0000_i1028" type="#_x0000_t75" style="width:221.25pt;height:134.25pt">
             <v:imagedata r:id="rId8" o:title="ScreenShot_26-Mar-24_11_14_56_PM"/>
           </v:shape>
         </w:pict>
@@ -293,7 +293,7 @@
           <w:szCs w:val="28"/>
         </w:rPr>
         <w:pict>
-          <v:shape id="_x0000_i1033" type="#_x0000_t75" style="width:248.25pt;height:199.5pt">
+          <v:shape id="_x0000_i1029" type="#_x0000_t75" style="width:248.25pt;height:199.5pt">
             <v:imagedata r:id="rId9" o:title="ScreenShot_26-Mar-24_11_18_00_PM"/>
           </v:shape>
         </w:pict>
@@ -306,7 +306,7 @@
           <w:szCs w:val="28"/>
         </w:rPr>
         <w:pict>
-          <v:shape id="_x0000_i1034" type="#_x0000_t75" style="width:363pt;height:324pt">
+          <v:shape id="_x0000_i1030" type="#_x0000_t75" style="width:363pt;height:324pt">
             <v:imagedata r:id="rId10" o:title="ScreenShot_26-Mar-24_11_18_45_PM"/>
           </v:shape>
         </w:pict>
@@ -330,7 +330,7 @@
         </w:rPr>
         <w:lastRenderedPageBreak/>
         <w:pict>
-          <v:shape id="_x0000_i1035" type="#_x0000_t75" style="width:363pt;height:285pt">
+          <v:shape id="_x0000_i1031" type="#_x0000_t75" style="width:363pt;height:285pt">
             <v:imagedata r:id="rId11" o:title="ScreenShot_26-Mar-24_11_19_58_PM"/>
           </v:shape>
         </w:pict>
@@ -930,7 +930,7 @@
           <w:szCs w:val="28"/>
         </w:rPr>
         <w:pict>
-          <v:shape id="_x0000_i1048" type="#_x0000_t75" style="width:279pt;height:64.5pt">
+          <v:shape id="_x0000_i1032" type="#_x0000_t75" style="width:279pt;height:64.5pt">
             <v:imagedata r:id="rId12" o:title="ScreenShot_27-Mar-24_2_02_58_AM"/>
           </v:shape>
         </w:pict>
@@ -1061,7 +1061,7 @@
           <w:szCs w:val="28"/>
         </w:rPr>
         <w:pict>
-          <v:shape id="_x0000_i1052" type="#_x0000_t75" style="width:567.75pt;height:47.25pt">
+          <v:shape id="_x0000_i1033" type="#_x0000_t75" style="width:567.75pt;height:47.25pt">
             <v:imagedata r:id="rId13" o:title="ScreenShot_27-Mar-24_2_12_00_AM"/>
           </v:shape>
         </w:pict>
@@ -1195,7 +1195,7 @@
           <w:u w:val="thick"/>
         </w:rPr>
         <w:pict>
-          <v:shape id="_x0000_i1069" type="#_x0000_t75" style="width:360.75pt;height:91.5pt">
+          <v:shape id="_x0000_i1034" type="#_x0000_t75" style="width:360.75pt;height:91.5pt">
             <v:imagedata r:id="rId14" o:title="ScreenShot_27-Mar-24_1_10_00_AM"/>
           </v:shape>
         </w:pict>
@@ -1220,7 +1220,7 @@
         </w:rPr>
         <w:lastRenderedPageBreak/>
         <w:pict>
-          <v:shape id="_x0000_i1064" type="#_x0000_t75" style="width:575.25pt;height:198.75pt">
+          <v:shape id="_x0000_i1035" type="#_x0000_t75" style="width:575.25pt;height:198.75pt">
             <v:imagedata r:id="rId15" o:title="ScreenShot_27-Mar-24_1_37_17_AM"/>
           </v:shape>
         </w:pict>
@@ -1234,7 +1234,7 @@
           <w:u w:val="thick"/>
         </w:rPr>
         <w:pict>
-          <v:shape id="_x0000_i1065" type="#_x0000_t75" style="width:322.5pt;height:120pt">
+          <v:shape id="_x0000_i1036" type="#_x0000_t75" style="width:322.5pt;height:120pt">
             <v:imagedata r:id="rId16" o:title="ScreenShot_27-Mar-24_1_38_56_AM"/>
           </v:shape>
         </w:pict>
@@ -1419,7 +1419,7 @@
           <w:u w:val="thick"/>
         </w:rPr>
         <w:pict>
-          <v:shape id="_x0000_i1070" type="#_x0000_t75" style="width:454.5pt;height:195.75pt">
+          <v:shape id="_x0000_i1037" type="#_x0000_t75" style="width:454.5pt;height:195.75pt">
             <v:imagedata r:id="rId17" o:title="ScreenShot_27-Mar-24_3_36_45_AM"/>
           </v:shape>
         </w:pict>
@@ -1455,7 +1455,7 @@
           <w:u w:val="thick"/>
         </w:rPr>
         <w:pict>
-          <v:shape id="_x0000_i1092" type="#_x0000_t75" style="width:374.25pt;height:53.25pt">
+          <v:shape id="_x0000_i1038" type="#_x0000_t75" style="width:374.25pt;height:53.25pt">
             <v:imagedata r:id="rId18" o:title="ScreenShot_27-Mar-24_3_42_49_AM"/>
           </v:shape>
         </w:pict>
@@ -1480,7 +1480,7 @@
           <w:u w:val="thick"/>
         </w:rPr>
         <w:pict>
-          <v:shape id="_x0000_i1091" type="#_x0000_t75" style="width:575.25pt;height:86.25pt">
+          <v:shape id="_x0000_i1039" type="#_x0000_t75" style="width:575.25pt;height:86.25pt">
             <v:imagedata r:id="rId19" o:title="ScreenShot_27-Mar-24_3_54_00_AM"/>
           </v:shape>
         </w:pict>
@@ -1506,7 +1506,7 @@
           <w:u w:val="thick"/>
         </w:rPr>
         <w:pict>
-          <v:shape id="_x0000_i1071" type="#_x0000_t75" style="width:280.5pt;height:87.75pt">
+          <v:shape id="_x0000_i1040" type="#_x0000_t75" style="width:280.5pt;height:87.75pt">
             <v:imagedata r:id="rId20" o:title="ScreenShot_27-Mar-24_3_41_03_AM"/>
           </v:shape>
         </w:pict>
@@ -1549,7 +1549,7 @@
           <w:u w:val="thick"/>
         </w:rPr>
         <w:pict>
-          <v:shape id="_x0000_i1106" type="#_x0000_t75" style="width:328.5pt;height:123.75pt">
+          <v:shape id="_x0000_i1041" type="#_x0000_t75" style="width:328.5pt;height:123.75pt">
             <v:imagedata r:id="rId21" o:title="ScreenShot_27-Mar-24_4_02_56_AM"/>
           </v:shape>
         </w:pict>
@@ -1627,18 +1627,7 @@
           <w:sz w:val="32"/>
           <w:szCs w:val="32"/>
         </w:rPr>
-        <w:t xml:space="preserve"> many E</w:t>
-      </w:r>
-      <w:r>
-        <w:rPr>
-          <w:rFonts w:ascii="Book Antiqua" w:hAnsi="Book Antiqua"/>
-          <w:b/>
-          <w:bCs/>
-          <w:color w:val="C00000"/>
-          <w:sz w:val="32"/>
-          <w:szCs w:val="32"/>
-        </w:rPr>
-        <w:t>mployee]</w:t>
+        <w:t xml:space="preserve"> many Employee]</w:t>
       </w:r>
     </w:p>
     <w:p>
@@ -1850,7 +1839,7 @@
         </w:rPr>
         <w:lastRenderedPageBreak/>
         <w:pict>
-          <v:shape id="_x0000_i1108" type="#_x0000_t75" style="width:8in;height:185.25pt">
+          <v:shape id="_x0000_i1042" type="#_x0000_t75" style="width:8in;height:185.25pt">
             <v:imagedata r:id="rId24" o:title="ScreenShot_27-Mar-24_5_14_44_AM"/>
           </v:shape>
         </w:pict>
@@ -1956,7 +1945,7 @@
           <w:u w:val="thick"/>
         </w:rPr>
         <w:pict>
-          <v:shape id="_x0000_i1116" type="#_x0000_t75" style="width:575.25pt;height:99pt">
+          <v:shape id="_x0000_i1043" type="#_x0000_t75" style="width:575.25pt;height:99pt">
             <v:imagedata r:id="rId25" o:title="ScreenShot_27-Mar-24_5_36_53_AM"/>
           </v:shape>
         </w:pict>
@@ -2026,7 +2015,7 @@
           <w:u w:val="thick"/>
         </w:rPr>
         <w:pict>
-          <v:shape id="_x0000_i1118" type="#_x0000_t75" style="width:340.5pt;height:115.5pt">
+          <v:shape id="_x0000_i1044" type="#_x0000_t75" style="width:340.5pt;height:115.5pt">
             <v:imagedata r:id="rId26" o:title="ScreenShot_27-Mar-24_5_49_36_AM"/>
           </v:shape>
         </w:pict>
@@ -2159,7 +2148,7 @@
           <w:u w:val="thick"/>
         </w:rPr>
         <w:pict>
-          <v:shape id="_x0000_i1122" type="#_x0000_t75" style="width:575.25pt;height:186pt">
+          <v:shape id="_x0000_i1045" type="#_x0000_t75" style="width:575.25pt;height:186pt">
             <v:imagedata r:id="rId27" o:title="ScreenShot_27-Mar-24_7_08_31_AM"/>
           </v:shape>
         </w:pict>
@@ -2173,7 +2162,7 @@
           <w:u w:val="thick"/>
         </w:rPr>
         <w:pict>
-          <v:shape id="_x0000_i1123" type="#_x0000_t75" style="width:8in;height:102.75pt">
+          <v:shape id="_x0000_i1046" type="#_x0000_t75" style="width:8in;height:102.75pt">
             <v:imagedata r:id="rId28" o:title="ScreenShot_27-Mar-24_7_08_51_AM"/>
           </v:shape>
         </w:pict>
@@ -2195,25 +2184,7 @@
           <w:sz w:val="28"/>
           <w:szCs w:val="28"/>
         </w:rPr>
-        <w:t xml:space="preserve">Using the </w:t>
-      </w:r>
-      <w:r>
-        <w:rPr>
-          <w:rFonts w:ascii="Book Antiqua" w:hAnsi="Book Antiqua"/>
-          <w:color w:val="C00000"/>
-          <w:sz w:val="28"/>
-          <w:szCs w:val="28"/>
-        </w:rPr>
-        <w:t>ViewData</w:t>
-      </w:r>
-      <w:r>
-        <w:rPr>
-          <w:rFonts w:ascii="Book Antiqua" w:hAnsi="Book Antiqua"/>
-          <w:color w:val="C00000"/>
-          <w:sz w:val="28"/>
-          <w:szCs w:val="28"/>
-        </w:rPr>
-        <w:t xml:space="preserve"> in the partial view</w:t>
+        <w:t>Using the ViewData in the partial view</w:t>
       </w:r>
       <w:r>
         <w:rPr>
@@ -2242,7 +2213,7 @@
           <w:u w:val="thick"/>
         </w:rPr>
         <w:pict>
-          <v:shape id="_x0000_i1126" type="#_x0000_t75" style="width:8in;height:318pt">
+          <v:shape id="_x0000_i1047" type="#_x0000_t75" style="width:8in;height:318pt">
             <v:imagedata r:id="rId29" o:title="ScreenShot_27-Mar-24_7_38_36_AM"/>
           </v:shape>
         </w:pict>
@@ -2315,25 +2286,7 @@
           <w:szCs w:val="28"/>
         </w:rPr>
         <w:lastRenderedPageBreak/>
-        <w:t xml:space="preserve">creating object from EmployeeController depends on creating object from class implements IDepartmentRepository which is un-needed object in the Index action so in case a user just want to retrieve all Employee data the CLR will also create un-needed object from </w:t>
-      </w:r>
-      <w:r>
-        <w:rPr>
-          <w:rFonts w:ascii="Book Antiqua" w:hAnsi="Book Antiqua"/>
-          <w:color w:val="C00000"/>
-          <w:sz w:val="28"/>
-          <w:szCs w:val="28"/>
-        </w:rPr>
-        <w:t>DepartmentRepository</w:t>
-      </w:r>
-      <w:r>
-        <w:rPr>
-          <w:rFonts w:ascii="Book Antiqua" w:hAnsi="Book Antiqua"/>
-          <w:color w:val="C00000"/>
-          <w:sz w:val="28"/>
-          <w:szCs w:val="28"/>
-        </w:rPr>
-        <w:t xml:space="preserve"> class </w:t>
+        <w:t xml:space="preserve">creating object from EmployeeController depends on creating object from class implements IDepartmentRepository which is un-needed object in the Index action so in case a user just want to retrieve all Employee data the CLR will also create un-needed object from DepartmentRepository class </w:t>
       </w:r>
     </w:p>
     <w:p>
@@ -2423,25 +2376,7 @@
           <w:sz w:val="28"/>
           <w:szCs w:val="28"/>
         </w:rPr>
-        <w:t xml:space="preserve">Remove </w:t>
-      </w:r>
-      <w:r>
-        <w:rPr>
-          <w:rFonts w:ascii="Book Antiqua" w:hAnsi="Book Antiqua"/>
-          <w:color w:val="C00000"/>
-          <w:sz w:val="28"/>
-          <w:szCs w:val="28"/>
-        </w:rPr>
-        <w:t xml:space="preserve">DepartmentRepository </w:t>
-      </w:r>
-      <w:r>
-        <w:rPr>
-          <w:rFonts w:ascii="Book Antiqua" w:hAnsi="Book Antiqua"/>
-          <w:color w:val="C00000"/>
-          <w:sz w:val="28"/>
-          <w:szCs w:val="28"/>
-        </w:rPr>
-        <w:t>injected object</w:t>
+        <w:t>Remove DepartmentRepository injected object</w:t>
       </w:r>
       <w:r>
         <w:rPr>
@@ -2482,7 +2417,7 @@
       </w:pPr>
       <w:r>
         <w:pict>
-          <v:shape id="_x0000_i1128" type="#_x0000_t75" style="width:575.25pt;height:103.5pt">
+          <v:shape id="_x0000_i1048" type="#_x0000_t75" style="width:575.25pt;height:103.5pt">
             <v:imagedata r:id="rId30" o:title="ScreenShot_27-Mar-24_6_09_10_PM"/>
           </v:shape>
         </w:pict>
@@ -2566,8 +2501,6 @@
         </w:rPr>
         <w:t xml:space="preserve"> </w:t>
       </w:r>
-      <w:bookmarkStart w:id="0" w:name="_GoBack"/>
-      <w:bookmarkEnd w:id="0"/>
       <w:r>
         <w:rPr>
           <w:rFonts w:ascii="Book Antiqua" w:hAnsi="Book Antiqua"/>
@@ -2576,7 +2509,7 @@
           <w:szCs w:val="28"/>
         </w:rPr>
         <w:pict>
-          <v:shape id="_x0000_i1137" type="#_x0000_t75" style="width:306pt;height:103.5pt">
+          <v:shape id="_x0000_i1049" type="#_x0000_t75" style="width:306pt;height:103.5pt">
             <v:imagedata r:id="rId31" o:title="ScreenShot_27-Mar-24_6_23_14_PM"/>
           </v:shape>
         </w:pict>
@@ -2824,16 +2757,7 @@
           <w:sz w:val="28"/>
           <w:szCs w:val="28"/>
         </w:rPr>
-        <w:t xml:space="preserve">then make all the domain models public and all navigational properties virtual </w:t>
-      </w:r>
-      <w:r>
-        <w:rPr>
-          <w:rFonts w:ascii="Book Antiqua" w:hAnsi="Book Antiqua"/>
-          <w:color w:val="C00000"/>
-          <w:sz w:val="28"/>
-          <w:szCs w:val="28"/>
-        </w:rPr>
-        <w:t xml:space="preserve">[so </w:t>
+        <w:t xml:space="preserve">then make all the domain models public and all navigational properties virtual [so </w:t>
       </w:r>
       <w:proofErr w:type="spellStart"/>
       <w:r>
@@ -2977,25 +2901,7 @@
           <w:szCs w:val="28"/>
         </w:rPr>
         <w:lastRenderedPageBreak/>
-        <w:t xml:space="preserve">if we decide to use </w:t>
-      </w:r>
-      <w:r>
-        <w:rPr>
-          <w:rFonts w:ascii="Book Antiqua" w:hAnsi="Book Antiqua"/>
-          <w:color w:val="C00000"/>
-          <w:sz w:val="28"/>
-          <w:szCs w:val="28"/>
-        </w:rPr>
-        <w:t>eager loading use include method</w:t>
-      </w:r>
-      <w:r>
-        <w:rPr>
-          <w:rFonts w:ascii="Book Antiqua" w:hAnsi="Book Antiqua"/>
-          <w:color w:val="C00000"/>
-          <w:sz w:val="28"/>
-          <w:szCs w:val="28"/>
-        </w:rPr>
-        <w:t xml:space="preserve"> </w:t>
+        <w:t xml:space="preserve">if we decide to use eager loading use include method </w:t>
       </w:r>
       <w:r>
         <w:rPr>
@@ -3057,25 +2963,7 @@
           <w:sz w:val="28"/>
           <w:szCs w:val="28"/>
         </w:rPr>
-        <w:t xml:space="preserve">the </w:t>
-      </w:r>
-      <w:r>
-        <w:rPr>
-          <w:rFonts w:ascii="Book Antiqua" w:hAnsi="Book Antiqua"/>
-          <w:color w:val="C00000"/>
-          <w:sz w:val="28"/>
-          <w:szCs w:val="28"/>
-        </w:rPr>
-        <w:t>navigational</w:t>
-      </w:r>
-      <w:r>
-        <w:rPr>
-          <w:rFonts w:ascii="Book Antiqua" w:hAnsi="Book Antiqua"/>
-          <w:color w:val="C00000"/>
-          <w:sz w:val="28"/>
-          <w:szCs w:val="28"/>
-        </w:rPr>
-        <w:t xml:space="preserve"> property ONE we use eager loading</w:t>
+        <w:t>the navigational property ONE we use eager loading</w:t>
       </w:r>
     </w:p>
     <w:p>
@@ -3101,25 +2989,7 @@
           <w:sz w:val="28"/>
           <w:szCs w:val="28"/>
         </w:rPr>
-        <w:t xml:space="preserve">while the </w:t>
-      </w:r>
-      <w:r>
-        <w:rPr>
-          <w:rFonts w:ascii="Book Antiqua" w:hAnsi="Book Antiqua"/>
-          <w:color w:val="C00000"/>
-          <w:sz w:val="28"/>
-          <w:szCs w:val="28"/>
-        </w:rPr>
-        <w:t>navigational property</w:t>
-      </w:r>
-      <w:r>
-        <w:rPr>
-          <w:rFonts w:ascii="Book Antiqua" w:hAnsi="Book Antiqua"/>
-          <w:color w:val="C00000"/>
-          <w:sz w:val="28"/>
-          <w:szCs w:val="28"/>
-        </w:rPr>
-        <w:t xml:space="preserve"> MANY </w:t>
+        <w:t xml:space="preserve">while the navigational property MANY </w:t>
       </w:r>
       <w:r>
         <w:rPr>
@@ -3194,25 +3064,7 @@
           <w:sz w:val="28"/>
           <w:szCs w:val="28"/>
         </w:rPr>
-        <w:t xml:space="preserve"> [not </w:t>
-      </w:r>
-      <w:r>
-        <w:rPr>
-          <w:rFonts w:ascii="Book Antiqua" w:hAnsi="Book Antiqua"/>
-          <w:color w:val="C00000"/>
-          <w:sz w:val="28"/>
-          <w:szCs w:val="28"/>
-        </w:rPr>
-        <w:t>required</w:t>
-      </w:r>
-      <w:r>
-        <w:rPr>
-          <w:rFonts w:ascii="Book Antiqua" w:hAnsi="Book Antiqua"/>
-          <w:color w:val="C00000"/>
-          <w:sz w:val="28"/>
-          <w:szCs w:val="28"/>
-        </w:rPr>
-        <w:t xml:space="preserve"> as part of the main data ]use </w:t>
+        <w:t xml:space="preserve"> [not required as part of the main data ]use </w:t>
       </w:r>
       <w:r>
         <w:rPr>
@@ -3334,25 +3186,7 @@
           <w:sz w:val="28"/>
           <w:szCs w:val="28"/>
         </w:rPr>
-        <w:t xml:space="preserve">go to the </w:t>
-      </w:r>
-      <w:r>
-        <w:rPr>
-          <w:rFonts w:ascii="Book Antiqua" w:hAnsi="Book Antiqua"/>
-          <w:color w:val="C00000"/>
-          <w:sz w:val="28"/>
-          <w:szCs w:val="28"/>
-        </w:rPr>
-        <w:t xml:space="preserve">GenericRepository </w:t>
-      </w:r>
-      <w:r>
-        <w:rPr>
-          <w:rFonts w:ascii="Book Antiqua" w:hAnsi="Book Antiqua"/>
-          <w:color w:val="C00000"/>
-          <w:sz w:val="28"/>
-          <w:szCs w:val="28"/>
-        </w:rPr>
-        <w:t>class and inside the GetAll method [related to index method]</w:t>
+        <w:t>go to the GenericRepository class and inside the GetAll method [related to index method]</w:t>
       </w:r>
       <w:r>
         <w:rPr>
@@ -3410,61 +3244,7 @@
           <w:sz w:val="28"/>
           <w:szCs w:val="28"/>
         </w:rPr>
-        <w:t xml:space="preserve"> we can’t use the include method inside the </w:t>
-      </w:r>
-      <w:r>
-        <w:rPr>
-          <w:rFonts w:ascii="Book Antiqua" w:hAnsi="Book Antiqua"/>
-          <w:color w:val="C00000"/>
-          <w:sz w:val="28"/>
-          <w:szCs w:val="28"/>
-        </w:rPr>
-        <w:t>GenericRepository</w:t>
-      </w:r>
-      <w:r>
-        <w:rPr>
-          <w:rFonts w:ascii="Book Antiqua" w:hAnsi="Book Antiqua"/>
-          <w:color w:val="C00000"/>
-          <w:sz w:val="28"/>
-          <w:szCs w:val="28"/>
-        </w:rPr>
-        <w:t xml:space="preserve"> as it is generic not </w:t>
-      </w:r>
-      <w:r>
-        <w:rPr>
-          <w:rFonts w:ascii="Book Antiqua" w:hAnsi="Book Antiqua"/>
-          <w:color w:val="C00000"/>
-          <w:sz w:val="28"/>
-          <w:szCs w:val="28"/>
-        </w:rPr>
-        <w:t>EmployeeRepository</w:t>
-      </w:r>
-      <w:r>
-        <w:rPr>
-          <w:rFonts w:ascii="Book Antiqua" w:hAnsi="Book Antiqua"/>
-          <w:color w:val="C00000"/>
-          <w:sz w:val="28"/>
-          <w:szCs w:val="28"/>
-        </w:rPr>
-        <w:t xml:space="preserve"> … it takes type T that type T we put a constrain to be from type ModelBase ..that </w:t>
-      </w:r>
-      <w:r>
-        <w:rPr>
-          <w:rFonts w:ascii="Book Antiqua" w:hAnsi="Book Antiqua"/>
-          <w:color w:val="C00000"/>
-          <w:sz w:val="28"/>
-          <w:szCs w:val="28"/>
-        </w:rPr>
-        <w:t>ModelBase</w:t>
-      </w:r>
-      <w:r>
-        <w:rPr>
-          <w:rFonts w:ascii="Book Antiqua" w:hAnsi="Book Antiqua"/>
-          <w:color w:val="C00000"/>
-          <w:sz w:val="28"/>
-          <w:szCs w:val="28"/>
-        </w:rPr>
-        <w:t xml:space="preserve"> class only have one property which is the Id so if we used the include method we can only include the Id … solving this problem requires </w:t>
+        <w:t xml:space="preserve"> we can’t use the include method inside the GenericRepository as it is generic not EmployeeRepository … it takes type T that type T we put a constrain to be from type ModelBase ..that ModelBase class only have one property which is the Id so if we used the include method we can only include the Id … solving this problem requires </w:t>
       </w:r>
       <w:r>
         <w:rPr>
@@ -3591,16 +3371,7 @@
           <w:sz w:val="28"/>
           <w:szCs w:val="28"/>
         </w:rPr>
-        <w:t>w</w:t>
-      </w:r>
-      <w:r>
-        <w:rPr>
-          <w:rFonts w:ascii="Book Antiqua" w:hAnsi="Book Antiqua"/>
-          <w:color w:val="C00000"/>
-          <w:sz w:val="28"/>
-          <w:szCs w:val="28"/>
-        </w:rPr>
-        <w:t xml:space="preserve">e can make the method virtual in the </w:t>
+        <w:t xml:space="preserve">we can make the method virtual in the </w:t>
       </w:r>
       <w:r>
         <w:rPr>
@@ -3669,45 +3440,29 @@
           <w:sz w:val="28"/>
           <w:szCs w:val="28"/>
         </w:rPr>
-        <w:t xml:space="preserve">and check if the T of type </w:t>
-      </w:r>
-      <w:r>
-        <w:rPr>
-          <w:rFonts w:ascii="Book Antiqua" w:hAnsi="Book Antiqua"/>
-          <w:color w:val="C00000"/>
-          <w:sz w:val="28"/>
-          <w:szCs w:val="28"/>
-        </w:rPr>
-        <w:t>EmployeeRepository</w:t>
-      </w:r>
-      <w:r>
-        <w:rPr>
-          <w:rFonts w:ascii="Book Antiqua" w:hAnsi="Book Antiqua"/>
-          <w:color w:val="C00000"/>
-          <w:sz w:val="28"/>
-          <w:szCs w:val="28"/>
-        </w:rPr>
-        <w:t xml:space="preserve"> use the DbSet of employee and include department else use the generic normal method</w:t>
-      </w:r>
-    </w:p>
-    <w:p>
-      <w:pPr>
-        <w:rPr>
-          <w:rFonts w:ascii="Book Antiqua" w:hAnsi="Book Antiqua"/>
-          <w:color w:val="C00000"/>
-          <w:sz w:val="28"/>
-          <w:szCs w:val="28"/>
-        </w:rPr>
-      </w:pPr>
-      <w:r>
-        <w:rPr>
-          <w:rFonts w:ascii="Book Antiqua" w:hAnsi="Book Antiqua"/>
-          <w:color w:val="C00000"/>
-          <w:sz w:val="28"/>
-          <w:szCs w:val="28"/>
+        <w:t>and check if the T of type EmployeeRepository use the DbSet of employee and include department else use the generic normal method</w:t>
+      </w:r>
+    </w:p>
+    <w:p>
+      <w:pPr>
+        <w:rPr>
+          <w:rFonts w:ascii="Book Antiqua" w:hAnsi="Book Antiqua"/>
+          <w:color w:val="C00000"/>
+          <w:sz w:val="28"/>
+          <w:szCs w:val="28"/>
+          <w:u w:val="thick"/>
+        </w:rPr>
+      </w:pPr>
+      <w:r>
+        <w:rPr>
+          <w:rFonts w:ascii="Book Antiqua" w:hAnsi="Book Antiqua"/>
+          <w:color w:val="C00000"/>
+          <w:sz w:val="28"/>
+          <w:szCs w:val="28"/>
+          <w:u w:val="thick"/>
         </w:rPr>
         <w:pict>
-          <v:shape id="_x0000_i1136" type="#_x0000_t75" style="width:525.75pt;height:159pt">
+          <v:shape id="_x0000_i1050" type="#_x0000_t75" style="width:525.75pt;height:159pt">
             <v:imagedata r:id="rId32" o:title="ScreenShot_27-Mar-24_8_21_18_PM"/>
           </v:shape>
         </w:pict>
@@ -3715,46 +3470,1116 @@
     </w:p>
     <w:p>
       <w:pPr>
+        <w:rPr>
+          <w:rFonts w:ascii="Book Antiqua" w:hAnsi="Book Antiqua"/>
+          <w:b/>
+          <w:bCs/>
+          <w:color w:val="C00000"/>
+          <w:sz w:val="28"/>
+          <w:szCs w:val="28"/>
+          <w:u w:val="thick"/>
+        </w:rPr>
+      </w:pPr>
+      <w:r>
+        <w:rPr>
+          <w:rFonts w:ascii="Book Antiqua" w:hAnsi="Book Antiqua"/>
+          <w:b/>
+          <w:bCs/>
+          <w:color w:val="C00000"/>
+          <w:sz w:val="28"/>
+          <w:szCs w:val="28"/>
+          <w:u w:val="thick"/>
+        </w:rPr>
+        <w:t>Service Lifetime:</w:t>
+      </w:r>
+    </w:p>
+    <w:p>
+      <w:pPr>
+        <w:rPr>
+          <w:rFonts w:ascii="Book Antiqua" w:hAnsi="Book Antiqua"/>
+          <w:color w:val="C00000"/>
+          <w:sz w:val="28"/>
+          <w:szCs w:val="28"/>
+        </w:rPr>
+      </w:pPr>
+      <w:r>
+        <w:rPr>
+          <w:rFonts w:ascii="Book Antiqua" w:hAnsi="Book Antiqua"/>
+          <w:color w:val="C00000"/>
+          <w:sz w:val="28"/>
+          <w:szCs w:val="28"/>
+        </w:rPr>
+        <w:t xml:space="preserve">The lifetime of the service that we use in dependency injection, when to say that the service that we register in the container to allow dependency injection will </w:t>
+      </w:r>
+      <w:r>
+        <w:rPr>
+          <w:rFonts w:ascii="Book Antiqua" w:hAnsi="Book Antiqua"/>
+          <w:color w:val="C00000"/>
+          <w:sz w:val="28"/>
+          <w:szCs w:val="28"/>
+        </w:rPr>
+        <w:t xml:space="preserve">be transient/scoped/singleton </w:t>
+      </w:r>
+    </w:p>
+    <w:p>
+      <w:pPr>
         <w:pStyle w:val="ListParagraph"/>
-        <w:ind w:left="540"/>
-        <w:rPr>
-          <w:rFonts w:ascii="Book Antiqua" w:hAnsi="Book Antiqua"/>
-          <w:color w:val="C00000"/>
-          <w:sz w:val="28"/>
-          <w:szCs w:val="28"/>
-        </w:rPr>
-      </w:pPr>
-    </w:p>
-    <w:p>
-      <w:pPr>
-        <w:ind w:left="360"/>
-        <w:rPr>
-          <w:rFonts w:ascii="Book Antiqua" w:hAnsi="Book Antiqua"/>
-          <w:color w:val="C00000"/>
-          <w:sz w:val="28"/>
-          <w:szCs w:val="28"/>
-        </w:rPr>
-      </w:pPr>
-    </w:p>
-    <w:p>
-      <w:pPr>
-        <w:rPr>
-          <w:rFonts w:ascii="Book Antiqua" w:hAnsi="Book Antiqua"/>
-          <w:color w:val="C00000"/>
-          <w:sz w:val="28"/>
-          <w:szCs w:val="28"/>
-        </w:rPr>
-      </w:pPr>
-    </w:p>
-    <w:p>
-      <w:pPr>
-        <w:rPr>
-          <w:rFonts w:ascii="Book Antiqua" w:hAnsi="Book Antiqua"/>
-          <w:color w:val="C00000"/>
-          <w:sz w:val="28"/>
-          <w:szCs w:val="28"/>
-        </w:rPr>
-      </w:pPr>
+        <w:numPr>
+          <w:ilvl w:val="0"/>
+          <w:numId w:val="8"/>
+        </w:numPr>
+        <w:rPr>
+          <w:rFonts w:ascii="Book Antiqua" w:hAnsi="Book Antiqua"/>
+          <w:color w:val="C00000"/>
+          <w:sz w:val="28"/>
+          <w:szCs w:val="28"/>
+          <w:lang w:bidi="ar-EG"/>
+        </w:rPr>
+      </w:pPr>
+      <w:r>
+        <w:rPr>
+          <w:rFonts w:ascii="Book Antiqua" w:hAnsi="Book Antiqua"/>
+          <w:color w:val="C00000"/>
+          <w:sz w:val="28"/>
+          <w:szCs w:val="28"/>
+        </w:rPr>
+        <w:lastRenderedPageBreak/>
+        <w:t xml:space="preserve">Transient: per </w:t>
+      </w:r>
+      <w:r>
+        <w:rPr>
+          <w:rFonts w:ascii="Book Antiqua" w:hAnsi="Book Antiqua"/>
+          <w:color w:val="C00000"/>
+          <w:sz w:val="28"/>
+          <w:szCs w:val="28"/>
+        </w:rPr>
+        <w:t>operation</w:t>
+      </w:r>
+      <w:r>
+        <w:rPr>
+          <w:color w:val="C00000"/>
+        </w:rPr>
+        <w:sym w:font="Wingdings" w:char="F0E8"/>
+      </w:r>
+      <w:r>
+        <w:rPr>
+          <w:rFonts w:ascii="Book Antiqua" w:hAnsi="Book Antiqua"/>
+          <w:color w:val="C00000"/>
+          <w:sz w:val="28"/>
+          <w:szCs w:val="28"/>
+        </w:rPr>
+        <w:t xml:space="preserve"> will create object per </w:t>
+      </w:r>
+      <w:r>
+        <w:rPr>
+          <w:rFonts w:ascii="Book Antiqua" w:hAnsi="Book Antiqua" w:hint="cs"/>
+          <w:color w:val="C00000"/>
+          <w:sz w:val="28"/>
+          <w:szCs w:val="28"/>
+          <w:rtl/>
+          <w:lang w:bidi="ar-EG"/>
+        </w:rPr>
+        <w:t>الطلب</w:t>
+      </w:r>
+      <w:r>
+        <w:rPr>
+          <w:rFonts w:ascii="Book Antiqua" w:hAnsi="Book Antiqua"/>
+          <w:color w:val="C00000"/>
+          <w:sz w:val="28"/>
+          <w:szCs w:val="28"/>
+          <w:lang w:bidi="ar-EG"/>
+        </w:rPr>
+        <w:t xml:space="preserve"> inside the request, in the same request if we asked 2 times for object, it will create 2 objects </w:t>
+      </w:r>
+    </w:p>
+    <w:p>
+      <w:pPr>
+        <w:pStyle w:val="ListParagraph"/>
+        <w:rPr>
+          <w:rFonts w:ascii="Book Antiqua" w:hAnsi="Book Antiqua"/>
+          <w:color w:val="C00000"/>
+          <w:sz w:val="28"/>
+          <w:szCs w:val="28"/>
+          <w:lang w:bidi="ar-EG"/>
+        </w:rPr>
+      </w:pPr>
+      <w:r>
+        <w:rPr>
+          <w:rFonts w:ascii="Book Antiqua" w:hAnsi="Book Antiqua"/>
+          <w:color w:val="C00000"/>
+          <w:sz w:val="28"/>
+          <w:szCs w:val="28"/>
+          <w:lang w:bidi="ar-EG"/>
+        </w:rPr>
+        <w:t>The mapping</w:t>
+      </w:r>
+      <w:r>
+        <w:rPr>
+          <w:rFonts w:ascii="Book Antiqua" w:hAnsi="Book Antiqua"/>
+          <w:color w:val="C00000"/>
+          <w:sz w:val="28"/>
+          <w:szCs w:val="28"/>
+          <w:lang w:bidi="ar-EG"/>
+        </w:rPr>
+        <w:t xml:space="preserve">[model </w:t>
+      </w:r>
+      <w:r>
+        <w:rPr>
+          <w:rFonts w:ascii="Book Antiqua" w:hAnsi="Book Antiqua"/>
+          <w:color w:val="C00000"/>
+          <w:sz w:val="28"/>
+          <w:szCs w:val="28"/>
+          <w:lang w:bidi="ar-EG"/>
+        </w:rPr>
+        <w:sym w:font="Wingdings" w:char="F0F3"/>
+      </w:r>
+      <w:r>
+        <w:rPr>
+          <w:rFonts w:ascii="Book Antiqua" w:hAnsi="Book Antiqua"/>
+          <w:color w:val="C00000"/>
+          <w:sz w:val="28"/>
+          <w:szCs w:val="28"/>
+          <w:lang w:bidi="ar-EG"/>
+        </w:rPr>
+        <w:t xml:space="preserve"> view-model]</w:t>
+      </w:r>
+      <w:r>
+        <w:rPr>
+          <w:rFonts w:ascii="Book Antiqua" w:hAnsi="Book Antiqua"/>
+          <w:color w:val="C00000"/>
+          <w:sz w:val="28"/>
+          <w:szCs w:val="28"/>
+          <w:lang w:bidi="ar-EG"/>
+        </w:rPr>
+        <w:t xml:space="preserve"> service is usually transient </w:t>
+      </w:r>
+      <w:r>
+        <w:rPr>
+          <w:rFonts w:ascii="Book Antiqua" w:hAnsi="Book Antiqua"/>
+          <w:color w:val="C00000"/>
+          <w:sz w:val="28"/>
+          <w:szCs w:val="28"/>
+          <w:lang w:bidi="ar-EG"/>
+        </w:rPr>
+        <w:t>as this operation only happen one time [mapping the model to view model</w:t>
+      </w:r>
+      <w:r>
+        <w:rPr>
+          <w:rFonts w:ascii="Book Antiqua" w:hAnsi="Book Antiqua"/>
+          <w:color w:val="C00000"/>
+          <w:sz w:val="28"/>
+          <w:szCs w:val="28"/>
+          <w:lang w:bidi="ar-EG"/>
+        </w:rPr>
+        <w:t xml:space="preserve"> ”GET”</w:t>
+      </w:r>
+      <w:r>
+        <w:rPr>
+          <w:rFonts w:ascii="Book Antiqua" w:hAnsi="Book Antiqua"/>
+          <w:color w:val="C00000"/>
+          <w:sz w:val="28"/>
+          <w:szCs w:val="28"/>
+          <w:lang w:bidi="ar-EG"/>
+        </w:rPr>
+        <w:t xml:space="preserve"> and mapping the view model to model </w:t>
+      </w:r>
+      <w:r>
+        <w:rPr>
+          <w:rFonts w:ascii="Book Antiqua" w:hAnsi="Book Antiqua"/>
+          <w:color w:val="C00000"/>
+          <w:sz w:val="28"/>
+          <w:szCs w:val="28"/>
+          <w:lang w:bidi="ar-EG"/>
+        </w:rPr>
+        <w:t xml:space="preserve">“CREATE/UPDATE/DELETE” </w:t>
+      </w:r>
+      <w:r>
+        <w:rPr>
+          <w:rFonts w:ascii="Book Antiqua" w:hAnsi="Book Antiqua"/>
+          <w:color w:val="C00000"/>
+          <w:sz w:val="28"/>
+          <w:szCs w:val="28"/>
+          <w:lang w:bidi="ar-EG"/>
+        </w:rPr>
+        <w:t>is only happen one time</w:t>
+      </w:r>
+      <w:r>
+        <w:rPr>
+          <w:rFonts w:ascii="Book Antiqua" w:hAnsi="Book Antiqua"/>
+          <w:color w:val="C00000"/>
+          <w:sz w:val="28"/>
+          <w:szCs w:val="28"/>
+          <w:lang w:bidi="ar-EG"/>
+        </w:rPr>
+        <w:t xml:space="preserve"> per request so we need only one object that’s why we make it transient</w:t>
+      </w:r>
+      <w:r>
+        <w:rPr>
+          <w:rFonts w:ascii="Book Antiqua" w:hAnsi="Book Antiqua"/>
+          <w:color w:val="C00000"/>
+          <w:sz w:val="28"/>
+          <w:szCs w:val="28"/>
+          <w:lang w:bidi="ar-EG"/>
+        </w:rPr>
+        <w:t>]</w:t>
+      </w:r>
+    </w:p>
+    <w:p>
+      <w:pPr>
+        <w:pStyle w:val="ListParagraph"/>
+        <w:numPr>
+          <w:ilvl w:val="0"/>
+          <w:numId w:val="8"/>
+        </w:numPr>
+        <w:rPr>
+          <w:rFonts w:ascii="Book Antiqua" w:hAnsi="Book Antiqua"/>
+          <w:color w:val="C00000"/>
+          <w:sz w:val="28"/>
+          <w:szCs w:val="28"/>
+        </w:rPr>
+      </w:pPr>
+      <w:r>
+        <w:rPr>
+          <w:rFonts w:ascii="Book Antiqua" w:hAnsi="Book Antiqua"/>
+          <w:color w:val="C00000"/>
+          <w:sz w:val="28"/>
+          <w:szCs w:val="28"/>
+        </w:rPr>
+        <w:t xml:space="preserve">Scoped: per request </w:t>
+      </w:r>
+      <w:r>
+        <w:rPr>
+          <w:color w:val="C00000"/>
+        </w:rPr>
+        <w:sym w:font="Wingdings" w:char="F0E8"/>
+      </w:r>
+      <w:r>
+        <w:rPr>
+          <w:rFonts w:ascii="Book Antiqua" w:hAnsi="Book Antiqua"/>
+          <w:color w:val="C00000"/>
+          <w:sz w:val="28"/>
+          <w:szCs w:val="28"/>
+        </w:rPr>
+        <w:t xml:space="preserve"> example: the IEntityRepository is usually scoped lifetime which means once the request is ended the object will be removed from heap [not really removed from heap but will be unreachable for us[its reference will be removed from stack]</w:t>
+      </w:r>
+      <w:r>
+        <w:rPr>
+          <w:color w:val="C00000"/>
+        </w:rPr>
+        <w:sym w:font="Wingdings" w:char="F0E8"/>
+      </w:r>
+      <w:r>
+        <w:rPr>
+          <w:rFonts w:ascii="Book Antiqua" w:hAnsi="Book Antiqua"/>
+          <w:color w:val="C00000"/>
+          <w:sz w:val="28"/>
+          <w:szCs w:val="28"/>
+        </w:rPr>
+        <w:t xml:space="preserve"> for the object to be removed from heap the garbage collector must remove it automatically or you force it to work and remove unneeded objects from heap] </w:t>
+      </w:r>
+    </w:p>
+    <w:p>
+      <w:pPr>
+        <w:pStyle w:val="ListParagraph"/>
+        <w:rPr>
+          <w:rFonts w:ascii="Book Antiqua" w:hAnsi="Book Antiqua"/>
+          <w:color w:val="C00000"/>
+          <w:sz w:val="28"/>
+          <w:szCs w:val="28"/>
+        </w:rPr>
+      </w:pPr>
+      <w:r>
+        <w:rPr>
+          <w:rFonts w:ascii="Book Antiqua" w:hAnsi="Book Antiqua"/>
+          <w:color w:val="C00000"/>
+          <w:sz w:val="28"/>
+          <w:szCs w:val="28"/>
+        </w:rPr>
+        <w:t>Repositories appropriate lifetime is usually scoped</w:t>
+      </w:r>
+    </w:p>
+    <w:p>
+      <w:pPr>
+        <w:pStyle w:val="ListParagraph"/>
+        <w:rPr>
+          <w:rFonts w:ascii="Book Antiqua" w:hAnsi="Book Antiqua"/>
+          <w:color w:val="C00000"/>
+          <w:sz w:val="28"/>
+          <w:szCs w:val="28"/>
+        </w:rPr>
+      </w:pPr>
+      <w:r>
+        <w:rPr>
+          <w:rFonts w:ascii="Book Antiqua" w:hAnsi="Book Antiqua"/>
+          <w:color w:val="C00000"/>
+          <w:sz w:val="28"/>
+          <w:szCs w:val="28"/>
+        </w:rPr>
+        <w:t xml:space="preserve">The </w:t>
+      </w:r>
+      <w:r>
+        <w:rPr>
+          <w:rFonts w:ascii="Book Antiqua" w:hAnsi="Book Antiqua"/>
+          <w:color w:val="C00000"/>
+          <w:sz w:val="28"/>
+          <w:szCs w:val="28"/>
+        </w:rPr>
+        <w:t>D</w:t>
+      </w:r>
+      <w:r>
+        <w:rPr>
+          <w:rFonts w:ascii="Book Antiqua" w:hAnsi="Book Antiqua"/>
+          <w:color w:val="C00000"/>
+          <w:sz w:val="28"/>
+          <w:szCs w:val="28"/>
+        </w:rPr>
+        <w:t>bContext usually scoped lifetime</w:t>
+      </w:r>
+      <w:r>
+        <w:rPr>
+          <w:rFonts w:ascii="Book Antiqua" w:hAnsi="Book Antiqua"/>
+          <w:color w:val="C00000"/>
+          <w:sz w:val="28"/>
+          <w:szCs w:val="28"/>
+        </w:rPr>
+        <w:t xml:space="preserve"> </w:t>
+      </w:r>
+      <w:r>
+        <w:rPr>
+          <w:rFonts w:ascii="Book Antiqua" w:hAnsi="Book Antiqua"/>
+          <w:color w:val="C00000"/>
+          <w:sz w:val="28"/>
+          <w:szCs w:val="28"/>
+        </w:rPr>
+        <w:sym w:font="Wingdings" w:char="F0E8"/>
+      </w:r>
+      <w:r>
+        <w:rPr>
+          <w:rFonts w:ascii="Book Antiqua" w:hAnsi="Book Antiqua"/>
+          <w:color w:val="C00000"/>
+          <w:sz w:val="28"/>
+          <w:szCs w:val="28"/>
+        </w:rPr>
+        <w:t xml:space="preserve"> we don’t make it singleton as we may have another database. Example: the departments and employees are in different databases; the user may request the employees then make another request for departments if the life time is singleton the CLR will use the same DbContext object and won’t create another DbContext object related to the other database … so we make the DbContext object lifetime pert request “Scoped”</w:t>
+      </w:r>
+    </w:p>
+    <w:p>
+      <w:pPr>
+        <w:pStyle w:val="ListParagraph"/>
+        <w:numPr>
+          <w:ilvl w:val="0"/>
+          <w:numId w:val="8"/>
+        </w:numPr>
+        <w:rPr>
+          <w:rFonts w:ascii="Book Antiqua" w:hAnsi="Book Antiqua"/>
+          <w:color w:val="C00000"/>
+          <w:sz w:val="28"/>
+          <w:szCs w:val="28"/>
+        </w:rPr>
+      </w:pPr>
+      <w:r>
+        <w:rPr>
+          <w:rFonts w:ascii="Book Antiqua" w:hAnsi="Book Antiqua"/>
+          <w:color w:val="C00000"/>
+          <w:sz w:val="28"/>
+          <w:szCs w:val="28"/>
+        </w:rPr>
+        <w:t>Singleton: per application</w:t>
+      </w:r>
+      <w:r>
+        <w:rPr>
+          <w:rFonts w:ascii="Book Antiqua" w:hAnsi="Book Antiqua"/>
+          <w:color w:val="C00000"/>
+          <w:sz w:val="28"/>
+          <w:szCs w:val="28"/>
+        </w:rPr>
+        <w:t xml:space="preserve"> per user </w:t>
+      </w:r>
+      <w:r>
+        <w:rPr>
+          <w:color w:val="C00000"/>
+        </w:rPr>
+        <w:sym w:font="Wingdings" w:char="F0E8"/>
+      </w:r>
+      <w:r>
+        <w:rPr>
+          <w:rFonts w:ascii="Book Antiqua" w:hAnsi="Book Antiqua"/>
+          <w:color w:val="C00000"/>
+          <w:sz w:val="28"/>
+          <w:szCs w:val="28"/>
+        </w:rPr>
+        <w:t xml:space="preserve"> only one object per the application for each user [note that the singleton is levels we may have a singleton that only creates one object per application for all users</w:t>
+      </w:r>
+      <w:r>
+        <w:rPr>
+          <w:rFonts w:ascii="Book Antiqua" w:hAnsi="Book Antiqua"/>
+          <w:color w:val="C00000"/>
+          <w:sz w:val="28"/>
+          <w:szCs w:val="28"/>
+        </w:rPr>
+        <w:t>/per server</w:t>
+      </w:r>
+      <w:r>
+        <w:rPr>
+          <w:rFonts w:ascii="Book Antiqua" w:hAnsi="Book Antiqua"/>
+          <w:color w:val="C00000"/>
+          <w:sz w:val="28"/>
+          <w:szCs w:val="28"/>
+        </w:rPr>
+        <w:t>]</w:t>
+      </w:r>
+    </w:p>
+    <w:p>
+      <w:pPr>
+        <w:pStyle w:val="ListParagraph"/>
+        <w:rPr>
+          <w:rFonts w:ascii="Book Antiqua" w:hAnsi="Book Antiqua"/>
+          <w:color w:val="C00000"/>
+          <w:sz w:val="28"/>
+          <w:szCs w:val="28"/>
+        </w:rPr>
+      </w:pPr>
+      <w:r>
+        <w:rPr>
+          <w:rFonts w:ascii="Book Antiqua" w:hAnsi="Book Antiqua"/>
+          <w:color w:val="C00000"/>
+          <w:sz w:val="28"/>
+          <w:szCs w:val="28"/>
+        </w:rPr>
+        <w:t>Serveries that is usually created with singleton lifetime:</w:t>
+      </w:r>
+    </w:p>
+    <w:p>
+      <w:pPr>
+        <w:pStyle w:val="ListParagraph"/>
+        <w:rPr>
+          <w:rFonts w:ascii="Book Antiqua" w:hAnsi="Book Antiqua"/>
+          <w:color w:val="C00000"/>
+          <w:sz w:val="28"/>
+          <w:szCs w:val="28"/>
+        </w:rPr>
+      </w:pPr>
+      <w:r>
+        <w:rPr>
+          <w:rFonts w:ascii="Book Antiqua" w:hAnsi="Book Antiqua"/>
+          <w:color w:val="C00000"/>
+          <w:sz w:val="28"/>
+          <w:szCs w:val="28"/>
+        </w:rPr>
+        <w:t xml:space="preserve">Caching </w:t>
+      </w:r>
+      <w:r>
+        <w:rPr>
+          <w:rFonts w:ascii="Book Antiqua" w:hAnsi="Book Antiqua"/>
+          <w:color w:val="C00000"/>
+          <w:sz w:val="28"/>
+          <w:szCs w:val="28"/>
+        </w:rPr>
+        <w:sym w:font="Wingdings" w:char="F0E8"/>
+      </w:r>
+      <w:r>
+        <w:rPr>
+          <w:rFonts w:ascii="Book Antiqua" w:hAnsi="Book Antiqua"/>
+          <w:color w:val="C00000"/>
+          <w:sz w:val="28"/>
+          <w:szCs w:val="28"/>
+        </w:rPr>
+        <w:t xml:space="preserve"> is class that has 2 functions [</w:t>
+      </w:r>
+      <w:r>
+        <w:rPr>
+          <w:rFonts w:ascii="Book Antiqua" w:hAnsi="Book Antiqua"/>
+          <w:color w:val="C00000"/>
+          <w:sz w:val="28"/>
+          <w:szCs w:val="28"/>
+        </w:rPr>
+        <w:t>Get-cac</w:t>
+      </w:r>
+      <w:r>
+        <w:rPr>
+          <w:rFonts w:ascii="Book Antiqua" w:hAnsi="Book Antiqua"/>
+          <w:color w:val="C00000"/>
+          <w:sz w:val="28"/>
+          <w:szCs w:val="28"/>
+        </w:rPr>
+        <w:t>h</w:t>
+      </w:r>
+      <w:r>
+        <w:rPr>
+          <w:rFonts w:ascii="Book Antiqua" w:hAnsi="Book Antiqua"/>
+          <w:color w:val="C00000"/>
+          <w:sz w:val="28"/>
+          <w:szCs w:val="28"/>
+        </w:rPr>
+        <w:t>ed-response</w:t>
+      </w:r>
+      <w:r>
+        <w:rPr>
+          <w:rFonts w:ascii="Book Antiqua" w:hAnsi="Book Antiqua"/>
+          <w:color w:val="C00000"/>
+          <w:sz w:val="28"/>
+          <w:szCs w:val="28"/>
+        </w:rPr>
+        <w:t xml:space="preserve"> &amp; </w:t>
+      </w:r>
+      <w:r>
+        <w:rPr>
+          <w:rFonts w:ascii="Book Antiqua" w:hAnsi="Book Antiqua"/>
+          <w:color w:val="C00000"/>
+          <w:sz w:val="28"/>
+          <w:szCs w:val="28"/>
+        </w:rPr>
+        <w:t>cac</w:t>
+      </w:r>
+      <w:r>
+        <w:rPr>
+          <w:rFonts w:ascii="Book Antiqua" w:hAnsi="Book Antiqua"/>
+          <w:color w:val="C00000"/>
+          <w:sz w:val="28"/>
+          <w:szCs w:val="28"/>
+        </w:rPr>
+        <w:t>h</w:t>
+      </w:r>
+      <w:r>
+        <w:rPr>
+          <w:rFonts w:ascii="Book Antiqua" w:hAnsi="Book Antiqua"/>
+          <w:color w:val="C00000"/>
+          <w:sz w:val="28"/>
+          <w:szCs w:val="28"/>
+        </w:rPr>
+        <w:t>e</w:t>
+      </w:r>
+      <w:r>
+        <w:rPr>
+          <w:rFonts w:ascii="Book Antiqua" w:hAnsi="Book Antiqua"/>
+          <w:color w:val="C00000"/>
+          <w:sz w:val="28"/>
+          <w:szCs w:val="28"/>
+        </w:rPr>
+        <w:t>-response]</w:t>
+      </w:r>
+      <w:r>
+        <w:rPr>
+          <w:rFonts w:ascii="Book Antiqua" w:hAnsi="Book Antiqua"/>
+          <w:color w:val="C00000"/>
+          <w:sz w:val="28"/>
+          <w:szCs w:val="28"/>
+        </w:rPr>
+        <w:t xml:space="preserve"> </w:t>
+      </w:r>
+      <w:r>
+        <w:rPr>
+          <w:rFonts w:ascii="Book Antiqua" w:hAnsi="Book Antiqua"/>
+          <w:color w:val="C00000"/>
+          <w:sz w:val="28"/>
+          <w:szCs w:val="28"/>
+        </w:rPr>
+        <w:sym w:font="Wingdings" w:char="F0E8"/>
+      </w:r>
+      <w:r>
+        <w:rPr>
+          <w:rFonts w:ascii="Book Antiqua" w:hAnsi="Book Antiqua"/>
+          <w:color w:val="C00000"/>
+          <w:sz w:val="28"/>
+          <w:szCs w:val="28"/>
+        </w:rPr>
+        <w:t xml:space="preserve">example: user send request to see all the users, CLR created us object from class caching services use this object and look for the response of my request in the cache [the cache is the memory of the server] if the found the response is cached, no need to execute LINQ </w:t>
+      </w:r>
+      <w:r>
+        <w:rPr>
+          <w:rFonts w:ascii="Book Antiqua" w:hAnsi="Book Antiqua"/>
+          <w:color w:val="C00000"/>
+          <w:sz w:val="28"/>
+          <w:szCs w:val="28"/>
+        </w:rPr>
+        <w:t>queries to get the data as it will get the data from the cached memory.in case the data we need is not in cached memory so the caching service will get the data and cache it</w:t>
+      </w:r>
+      <w:r>
+        <w:rPr>
+          <w:rFonts w:ascii="Book Antiqua" w:hAnsi="Book Antiqua"/>
+          <w:color w:val="C00000"/>
+          <w:sz w:val="28"/>
+          <w:szCs w:val="28"/>
+        </w:rPr>
+        <w:t xml:space="preserve"> </w:t>
+      </w:r>
+      <w:r>
+        <w:rPr>
+          <w:rFonts w:ascii="Book Antiqua" w:hAnsi="Book Antiqua"/>
+          <w:color w:val="C00000"/>
+          <w:sz w:val="28"/>
+          <w:szCs w:val="28"/>
+        </w:rPr>
+        <w:sym w:font="Wingdings" w:char="F0E8"/>
+      </w:r>
+      <w:r>
+        <w:rPr>
+          <w:rFonts w:ascii="Book Antiqua" w:hAnsi="Book Antiqua"/>
+          <w:color w:val="C00000"/>
+          <w:sz w:val="28"/>
+          <w:szCs w:val="28"/>
+        </w:rPr>
+        <w:t xml:space="preserve"> so that’s why we need the caching service to be with user till the application terminated </w:t>
+      </w:r>
+    </w:p>
+    <w:p>
+      <w:pPr>
+        <w:pStyle w:val="ListParagraph"/>
+        <w:rPr>
+          <w:rFonts w:ascii="Book Antiqua" w:hAnsi="Book Antiqua"/>
+          <w:color w:val="C00000"/>
+          <w:sz w:val="28"/>
+          <w:szCs w:val="28"/>
+        </w:rPr>
+      </w:pPr>
+      <w:r>
+        <w:rPr>
+          <w:rFonts w:ascii="Book Antiqua" w:hAnsi="Book Antiqua"/>
+          <w:color w:val="C00000"/>
+          <w:sz w:val="28"/>
+          <w:szCs w:val="28"/>
+        </w:rPr>
+        <w:t>Also logging service [that log exceptions] has singleton lifetime as we need it to be available to log any exception</w:t>
+      </w:r>
+      <w:r>
+        <w:rPr>
+          <w:rFonts w:ascii="Book Antiqua" w:hAnsi="Book Antiqua"/>
+          <w:color w:val="C00000"/>
+          <w:sz w:val="28"/>
+          <w:szCs w:val="28"/>
+        </w:rPr>
+        <w:t xml:space="preserve"> in any request</w:t>
+      </w:r>
+      <w:r>
+        <w:rPr>
+          <w:rFonts w:ascii="Book Antiqua" w:hAnsi="Book Antiqua"/>
+          <w:color w:val="C00000"/>
+          <w:sz w:val="28"/>
+          <w:szCs w:val="28"/>
+        </w:rPr>
+        <w:t xml:space="preserve"> as long as the application is not terminated</w:t>
+      </w:r>
+    </w:p>
+    <w:p>
+      <w:pPr>
+        <w:pStyle w:val="ListParagraph"/>
+        <w:numPr>
+          <w:ilvl w:val="0"/>
+          <w:numId w:val="3"/>
+        </w:numPr>
+        <w:rPr>
+          <w:rFonts w:ascii="Book Antiqua" w:hAnsi="Book Antiqua"/>
+          <w:color w:val="C00000"/>
+          <w:sz w:val="28"/>
+          <w:szCs w:val="28"/>
+        </w:rPr>
+      </w:pPr>
+      <w:r>
+        <w:rPr>
+          <w:rFonts w:ascii="Book Antiqua" w:hAnsi="Book Antiqua"/>
+          <w:color w:val="C00000"/>
+          <w:sz w:val="28"/>
+          <w:szCs w:val="28"/>
+        </w:rPr>
+        <w:t>Extension Folder:</w:t>
+      </w:r>
+    </w:p>
+    <w:p>
+      <w:pPr>
+        <w:rPr>
+          <w:rFonts w:ascii="Book Antiqua" w:hAnsi="Book Antiqua"/>
+          <w:color w:val="C00000"/>
+          <w:sz w:val="28"/>
+          <w:szCs w:val="28"/>
+        </w:rPr>
+      </w:pPr>
+      <w:r>
+        <w:rPr>
+          <w:rFonts w:ascii="Book Antiqua" w:hAnsi="Book Antiqua"/>
+          <w:color w:val="C00000"/>
+          <w:sz w:val="28"/>
+          <w:szCs w:val="28"/>
+        </w:rPr>
+        <w:t xml:space="preserve">We need to group the custom-user-defined services that we need to allow in the dependency injection container in the ConfigureServices method in the Startup class </w:t>
+      </w:r>
+    </w:p>
+    <w:p>
+      <w:pPr>
+        <w:rPr>
+          <w:rFonts w:ascii="Book Antiqua" w:hAnsi="Book Antiqua"/>
+          <w:color w:val="C00000"/>
+          <w:sz w:val="28"/>
+          <w:szCs w:val="28"/>
+        </w:rPr>
+      </w:pPr>
+      <w:r>
+        <w:rPr>
+          <w:rFonts w:ascii="Book Antiqua" w:hAnsi="Book Antiqua"/>
+          <w:color w:val="C00000"/>
+          <w:sz w:val="28"/>
+          <w:szCs w:val="28"/>
+        </w:rPr>
+        <w:t xml:space="preserve">Create extension folder </w:t>
+      </w:r>
+      <w:r>
+        <w:rPr>
+          <w:rFonts w:ascii="Book Antiqua" w:hAnsi="Book Antiqua"/>
+          <w:color w:val="C00000"/>
+          <w:sz w:val="28"/>
+          <w:szCs w:val="28"/>
+        </w:rPr>
+        <w:t xml:space="preserve">in the PL project layer </w:t>
+      </w:r>
+      <w:r>
+        <w:rPr>
+          <w:rFonts w:ascii="Book Antiqua" w:hAnsi="Book Antiqua"/>
+          <w:color w:val="C00000"/>
+          <w:sz w:val="28"/>
+          <w:szCs w:val="28"/>
+        </w:rPr>
+        <w:t>that will contain all classes that will contain extension methods</w:t>
+      </w:r>
+    </w:p>
+    <w:p>
+      <w:pPr>
+        <w:rPr>
+          <w:rFonts w:ascii="Book Antiqua" w:hAnsi="Book Antiqua"/>
+          <w:color w:val="C00000"/>
+          <w:sz w:val="28"/>
+          <w:szCs w:val="28"/>
+        </w:rPr>
+      </w:pPr>
+      <w:r>
+        <w:rPr>
+          <w:rFonts w:ascii="Book Antiqua" w:hAnsi="Book Antiqua"/>
+          <w:color w:val="C00000"/>
+          <w:sz w:val="28"/>
+          <w:szCs w:val="28"/>
+        </w:rPr>
+        <w:lastRenderedPageBreak/>
+        <w:pict>
+          <v:shape id="_x0000_i1051" type="#_x0000_t75" style="width:575.25pt;height:197.25pt">
+            <v:imagedata r:id="rId33" o:title="ScreenShot_29-Mar-24_6_01_44_AM"/>
+          </v:shape>
+        </w:pict>
+      </w:r>
+      <w:r>
+        <w:rPr>
+          <w:rFonts w:ascii="Book Antiqua" w:hAnsi="Book Antiqua"/>
+          <w:color w:val="C00000"/>
+          <w:sz w:val="28"/>
+          <w:szCs w:val="28"/>
+        </w:rPr>
+        <w:pict>
+          <v:shape id="_x0000_i1052" type="#_x0000_t75" style="width:522.75pt;height:353.25pt">
+            <v:imagedata r:id="rId34" o:title="ScreenShot_29-Mar-24_6_02_43_AM"/>
+          </v:shape>
+        </w:pict>
+      </w:r>
+    </w:p>
+    <w:p>
+      <w:pPr>
+        <w:rPr>
+          <w:rFonts w:ascii="Book Antiqua" w:hAnsi="Book Antiqua"/>
+          <w:b/>
+          <w:bCs/>
+          <w:color w:val="C00000"/>
+          <w:sz w:val="32"/>
+          <w:szCs w:val="32"/>
+        </w:rPr>
+      </w:pPr>
+      <w:r>
+        <w:rPr>
+          <w:rFonts w:ascii="Book Antiqua" w:hAnsi="Book Antiqua"/>
+          <w:b/>
+          <w:bCs/>
+          <w:color w:val="C00000"/>
+          <w:sz w:val="32"/>
+          <w:szCs w:val="32"/>
+        </w:rPr>
+        <w:t>Search:</w:t>
+      </w:r>
+    </w:p>
+    <w:p>
+      <w:pPr>
+        <w:rPr>
+          <w:rFonts w:ascii="Book Antiqua" w:hAnsi="Book Antiqua"/>
+          <w:color w:val="C00000"/>
+          <w:sz w:val="28"/>
+          <w:szCs w:val="28"/>
+        </w:rPr>
+      </w:pPr>
+      <w:r>
+        <w:rPr>
+          <w:rFonts w:ascii="Book Antiqua" w:hAnsi="Book Antiqua"/>
+          <w:color w:val="C00000"/>
+          <w:sz w:val="28"/>
+          <w:szCs w:val="28"/>
+        </w:rPr>
+        <w:t>In the view Index in the E</w:t>
+      </w:r>
+      <w:r>
+        <w:rPr>
+          <w:rFonts w:ascii="Book Antiqua" w:hAnsi="Book Antiqua"/>
+          <w:color w:val="C00000"/>
+          <w:sz w:val="28"/>
+          <w:szCs w:val="28"/>
+        </w:rPr>
+        <w:t>m</w:t>
+      </w:r>
+      <w:r>
+        <w:rPr>
+          <w:rFonts w:ascii="Book Antiqua" w:hAnsi="Book Antiqua"/>
+          <w:color w:val="C00000"/>
+          <w:sz w:val="28"/>
+          <w:szCs w:val="28"/>
+        </w:rPr>
+        <w:t>ployeeController we need to make search input</w:t>
+      </w:r>
+      <w:r>
+        <w:rPr>
+          <w:rFonts w:ascii="Book Antiqua" w:hAnsi="Book Antiqua"/>
+          <w:color w:val="C00000"/>
+          <w:sz w:val="28"/>
+          <w:szCs w:val="28"/>
+        </w:rPr>
+        <w:t xml:space="preserve">s [text and submit] </w:t>
+      </w:r>
+    </w:p>
+    <w:p>
+      <w:pPr>
+        <w:rPr>
+          <w:rFonts w:ascii="Book Antiqua" w:hAnsi="Book Antiqua"/>
+          <w:color w:val="C00000"/>
+          <w:sz w:val="28"/>
+          <w:szCs w:val="28"/>
+        </w:rPr>
+      </w:pPr>
+      <w:r>
+        <w:rPr>
+          <w:rFonts w:ascii="Book Antiqua" w:hAnsi="Book Antiqua"/>
+          <w:color w:val="C00000"/>
+          <w:sz w:val="28"/>
+          <w:szCs w:val="28"/>
+        </w:rPr>
+        <w:t>In the Index action we’ll check if the input value is not null or empty get the employee name</w:t>
+      </w:r>
+    </w:p>
+    <w:p>
+      <w:pPr>
+        <w:rPr>
+          <w:rFonts w:ascii="Book Antiqua" w:hAnsi="Book Antiqua"/>
+          <w:color w:val="C00000"/>
+          <w:sz w:val="28"/>
+          <w:szCs w:val="28"/>
+        </w:rPr>
+      </w:pPr>
+      <w:r>
+        <w:rPr>
+          <w:rFonts w:ascii="Book Antiqua" w:hAnsi="Book Antiqua"/>
+          <w:color w:val="C00000"/>
+          <w:sz w:val="28"/>
+          <w:szCs w:val="28"/>
+        </w:rPr>
+        <w:t>We don’t have a search by name method</w:t>
+      </w:r>
+      <w:r>
+        <w:rPr>
+          <w:rFonts w:ascii="Book Antiqua" w:hAnsi="Book Antiqua"/>
+          <w:color w:val="C00000"/>
+          <w:sz w:val="28"/>
+          <w:szCs w:val="28"/>
+        </w:rPr>
+        <w:sym w:font="Wingdings" w:char="F0E8"/>
+      </w:r>
+      <w:r>
+        <w:rPr>
+          <w:rFonts w:ascii="Book Antiqua" w:hAnsi="Book Antiqua"/>
+          <w:color w:val="C00000"/>
+          <w:sz w:val="28"/>
+          <w:szCs w:val="28"/>
+        </w:rPr>
+        <w:t xml:space="preserve"> create one in the BLL in the EmployeeRepository [remember to add signature for that method in the I</w:t>
+      </w:r>
+      <w:r>
+        <w:rPr>
+          <w:rFonts w:ascii="Book Antiqua" w:hAnsi="Book Antiqua"/>
+          <w:color w:val="C00000"/>
+          <w:sz w:val="28"/>
+          <w:szCs w:val="28"/>
+        </w:rPr>
+        <w:t xml:space="preserve"> </w:t>
+      </w:r>
+      <w:r>
+        <w:rPr>
+          <w:rFonts w:ascii="Book Antiqua" w:hAnsi="Book Antiqua"/>
+          <w:color w:val="C00000"/>
+          <w:sz w:val="28"/>
+          <w:szCs w:val="28"/>
+        </w:rPr>
+        <w:t>EmployeeRepository</w:t>
+      </w:r>
+      <w:r>
+        <w:rPr>
+          <w:rFonts w:ascii="Book Antiqua" w:hAnsi="Book Antiqua"/>
+          <w:color w:val="C00000"/>
+          <w:sz w:val="28"/>
+          <w:szCs w:val="28"/>
+        </w:rPr>
+        <w:t xml:space="preserve"> interface</w:t>
+      </w:r>
+      <w:r>
+        <w:rPr>
+          <w:rFonts w:ascii="Book Antiqua" w:hAnsi="Book Antiqua"/>
+          <w:color w:val="C00000"/>
+          <w:sz w:val="28"/>
+          <w:szCs w:val="28"/>
+        </w:rPr>
+        <w:t>]</w:t>
+      </w:r>
+    </w:p>
+    <w:p>
+      <w:pPr>
+        <w:rPr>
+          <w:rFonts w:ascii="Book Antiqua" w:hAnsi="Book Antiqua"/>
+          <w:color w:val="C00000"/>
+          <w:sz w:val="28"/>
+          <w:szCs w:val="28"/>
+        </w:rPr>
+      </w:pPr>
+      <w:r>
+        <w:rPr>
+          <w:rFonts w:ascii="Book Antiqua" w:hAnsi="Book Antiqua"/>
+          <w:noProof/>
+          <w:color w:val="C00000"/>
+          <w:sz w:val="28"/>
+          <w:szCs w:val="28"/>
+          <w:u w:val="thick"/>
+        </w:rPr>
+        <w:lastRenderedPageBreak/>
+        <w:drawing>
+          <wp:inline distT="0" distB="0" distL="0" distR="0">
+            <wp:extent cx="5514975" cy="1000125"/>
+            <wp:effectExtent l="0" t="0" r="9525" b="9525"/>
+            <wp:docPr id="2" name="Picture 2" descr="C:\Users\Randa\AppData\Local\Microsoft\Windows\INetCache\Content.Word\ScreenShot_29-Mar-24_7_52_45_AM.PNG"/>
+            <wp:cNvGraphicFramePr>
+              <a:graphicFrameLocks xmlns:a="http://schemas.openxmlformats.org/drawingml/2006/main" noChangeAspect="1"/>
+            </wp:cNvGraphicFramePr>
+            <a:graphic xmlns:a="http://schemas.openxmlformats.org/drawingml/2006/main">
+              <a:graphicData uri="http://schemas.openxmlformats.org/drawingml/2006/picture">
+                <pic:pic xmlns:pic="http://schemas.openxmlformats.org/drawingml/2006/picture">
+                  <pic:nvPicPr>
+                    <pic:cNvPr id="0" name="Picture 35" descr="C:\Users\Randa\AppData\Local\Microsoft\Windows\INetCache\Content.Word\ScreenShot_29-Mar-24_7_52_45_AM.PNG"/>
+                    <pic:cNvPicPr>
+                      <a:picLocks noChangeAspect="1" noChangeArrowheads="1"/>
+                    </pic:cNvPicPr>
+                  </pic:nvPicPr>
+                  <pic:blipFill>
+                    <a:blip r:embed="rId35">
+                      <a:extLst>
+                        <a:ext uri="{28A0092B-C50C-407E-A947-70E740481C1C}">
+                          <a14:useLocalDpi xmlns:a14="http://schemas.microsoft.com/office/drawing/2010/main" val="0"/>
+                        </a:ext>
+                      </a:extLst>
+                    </a:blip>
+                    <a:srcRect/>
+                    <a:stretch>
+                      <a:fillRect/>
+                    </a:stretch>
+                  </pic:blipFill>
+                  <pic:spPr bwMode="auto">
+                    <a:xfrm>
+                      <a:off x="0" y="0"/>
+                      <a:ext cx="5514975" cy="1000125"/>
+                    </a:xfrm>
+                    <a:prstGeom prst="rect">
+                      <a:avLst/>
+                    </a:prstGeom>
+                    <a:noFill/>
+                    <a:ln>
+                      <a:noFill/>
+                    </a:ln>
+                  </pic:spPr>
+                </pic:pic>
+              </a:graphicData>
+            </a:graphic>
+          </wp:inline>
+        </w:drawing>
+      </w:r>
+      <w:r>
+        <w:rPr>
+          <w:rFonts w:ascii="Book Antiqua" w:hAnsi="Book Antiqua"/>
+          <w:color w:val="C00000"/>
+          <w:sz w:val="28"/>
+          <w:szCs w:val="28"/>
+          <w:u w:val="thick"/>
+        </w:rPr>
+        <w:pict>
+          <v:shape id="_x0000_i1053" type="#_x0000_t75" style="width:575.25pt;height:126.75pt">
+            <v:imagedata r:id="rId36" o:title="ScreenShot_29-Mar-24_7_50_17_AM"/>
+          </v:shape>
+        </w:pict>
+      </w:r>
+      <w:r>
+        <w:rPr>
+          <w:rFonts w:ascii="Book Antiqua" w:hAnsi="Book Antiqua"/>
+          <w:color w:val="C00000"/>
+          <w:sz w:val="28"/>
+          <w:szCs w:val="28"/>
+          <w:u w:val="thick"/>
+        </w:rPr>
+        <w:pict>
+          <v:shape id="_x0000_i1054" type="#_x0000_t75" style="width:575.25pt;height:167.25pt">
+            <v:imagedata r:id="rId37" o:title="ScreenShot_29-Mar-24_7_51_28_AM"/>
+          </v:shape>
+        </w:pict>
+      </w:r>
+    </w:p>
+    <w:p>
+      <w:pPr>
+        <w:rPr>
+          <w:rFonts w:ascii="Book Antiqua" w:hAnsi="Book Antiqua"/>
+          <w:b/>
+          <w:bCs/>
+          <w:color w:val="C00000"/>
+          <w:sz w:val="32"/>
+          <w:szCs w:val="32"/>
+        </w:rPr>
+      </w:pPr>
+      <w:r>
+        <w:rPr>
+          <w:rFonts w:ascii="Book Antiqua" w:hAnsi="Book Antiqua"/>
+          <w:b/>
+          <w:bCs/>
+          <w:color w:val="C00000"/>
+          <w:sz w:val="32"/>
+          <w:szCs w:val="32"/>
+        </w:rPr>
+        <w:t>Mapping</w:t>
+      </w:r>
+      <w:r>
+        <w:rPr>
+          <w:rFonts w:ascii="Book Antiqua" w:hAnsi="Book Antiqua"/>
+          <w:b/>
+          <w:bCs/>
+          <w:color w:val="C00000"/>
+          <w:sz w:val="32"/>
+          <w:szCs w:val="32"/>
+        </w:rPr>
+        <w:t>:</w:t>
+      </w:r>
+    </w:p>
+    <w:p>
+      <w:pPr>
+        <w:rPr>
+          <w:rFonts w:ascii="Book Antiqua" w:hAnsi="Book Antiqua"/>
+          <w:color w:val="C00000"/>
+          <w:sz w:val="28"/>
+          <w:szCs w:val="28"/>
+        </w:rPr>
+      </w:pPr>
+      <w:bookmarkStart w:id="0" w:name="_GoBack"/>
+      <w:bookmarkEnd w:id="0"/>
     </w:p>
     <w:sectPr>
       <w:pgSz w:w="12240" w:h="15840"/>
@@ -4221,6 +5046,119 @@
     </w:lvl>
   </w:abstractNum>
   <w:abstractNum w:abstractNumId="4" w15:restartNumberingAfterBreak="0">
+    <w:nsid w:val="36B32D47"/>
+    <w:multiLevelType w:val="hybridMultilevel"/>
+    <w:tmpl w:val="029A49AC"/>
+    <w:lvl w:ilvl="0" w:tplc="475CEF54">
+      <w:start w:val="1"/>
+      <w:numFmt w:val="bullet"/>
+      <w:lvlText w:val=""/>
+      <w:lvlJc w:val="left"/>
+      <w:pPr>
+        <w:ind w:left="720" w:hanging="360"/>
+      </w:pPr>
+      <w:rPr>
+        <w:rFonts w:ascii="Wingdings" w:hAnsi="Wingdings" w:hint="default"/>
+      </w:rPr>
+    </w:lvl>
+    <w:lvl w:ilvl="1" w:tplc="04090003" w:tentative="1">
+      <w:start w:val="1"/>
+      <w:numFmt w:val="bullet"/>
+      <w:lvlText w:val="o"/>
+      <w:lvlJc w:val="left"/>
+      <w:pPr>
+        <w:ind w:left="1440" w:hanging="360"/>
+      </w:pPr>
+      <w:rPr>
+        <w:rFonts w:ascii="Courier New" w:hAnsi="Courier New" w:cs="Courier New" w:hint="default"/>
+      </w:rPr>
+    </w:lvl>
+    <w:lvl w:ilvl="2" w:tplc="04090005" w:tentative="1">
+      <w:start w:val="1"/>
+      <w:numFmt w:val="bullet"/>
+      <w:lvlText w:val=""/>
+      <w:lvlJc w:val="left"/>
+      <w:pPr>
+        <w:ind w:left="2160" w:hanging="360"/>
+      </w:pPr>
+      <w:rPr>
+        <w:rFonts w:ascii="Wingdings" w:hAnsi="Wingdings" w:hint="default"/>
+      </w:rPr>
+    </w:lvl>
+    <w:lvl w:ilvl="3" w:tplc="04090001" w:tentative="1">
+      <w:start w:val="1"/>
+      <w:numFmt w:val="bullet"/>
+      <w:lvlText w:val=""/>
+      <w:lvlJc w:val="left"/>
+      <w:pPr>
+        <w:ind w:left="2880" w:hanging="360"/>
+      </w:pPr>
+      <w:rPr>
+        <w:rFonts w:ascii="Symbol" w:hAnsi="Symbol" w:hint="default"/>
+      </w:rPr>
+    </w:lvl>
+    <w:lvl w:ilvl="4" w:tplc="04090003" w:tentative="1">
+      <w:start w:val="1"/>
+      <w:numFmt w:val="bullet"/>
+      <w:lvlText w:val="o"/>
+      <w:lvlJc w:val="left"/>
+      <w:pPr>
+        <w:ind w:left="3600" w:hanging="360"/>
+      </w:pPr>
+      <w:rPr>
+        <w:rFonts w:ascii="Courier New" w:hAnsi="Courier New" w:cs="Courier New" w:hint="default"/>
+      </w:rPr>
+    </w:lvl>
+    <w:lvl w:ilvl="5" w:tplc="04090005" w:tentative="1">
+      <w:start w:val="1"/>
+      <w:numFmt w:val="bullet"/>
+      <w:lvlText w:val=""/>
+      <w:lvlJc w:val="left"/>
+      <w:pPr>
+        <w:ind w:left="4320" w:hanging="360"/>
+      </w:pPr>
+      <w:rPr>
+        <w:rFonts w:ascii="Wingdings" w:hAnsi="Wingdings" w:hint="default"/>
+      </w:rPr>
+    </w:lvl>
+    <w:lvl w:ilvl="6" w:tplc="04090001" w:tentative="1">
+      <w:start w:val="1"/>
+      <w:numFmt w:val="bullet"/>
+      <w:lvlText w:val=""/>
+      <w:lvlJc w:val="left"/>
+      <w:pPr>
+        <w:ind w:left="5040" w:hanging="360"/>
+      </w:pPr>
+      <w:rPr>
+        <w:rFonts w:ascii="Symbol" w:hAnsi="Symbol" w:hint="default"/>
+      </w:rPr>
+    </w:lvl>
+    <w:lvl w:ilvl="7" w:tplc="04090003" w:tentative="1">
+      <w:start w:val="1"/>
+      <w:numFmt w:val="bullet"/>
+      <w:lvlText w:val="o"/>
+      <w:lvlJc w:val="left"/>
+      <w:pPr>
+        <w:ind w:left="5760" w:hanging="360"/>
+      </w:pPr>
+      <w:rPr>
+        <w:rFonts w:ascii="Courier New" w:hAnsi="Courier New" w:cs="Courier New" w:hint="default"/>
+      </w:rPr>
+    </w:lvl>
+    <w:lvl w:ilvl="8" w:tplc="04090005" w:tentative="1">
+      <w:start w:val="1"/>
+      <w:numFmt w:val="bullet"/>
+      <w:lvlText w:val=""/>
+      <w:lvlJc w:val="left"/>
+      <w:pPr>
+        <w:ind w:left="6480" w:hanging="360"/>
+      </w:pPr>
+      <w:rPr>
+        <w:rFonts w:ascii="Wingdings" w:hAnsi="Wingdings" w:hint="default"/>
+      </w:rPr>
+    </w:lvl>
+  </w:abstractNum>
+  <w:abstractNum w:abstractNumId="5" w15:restartNumberingAfterBreak="0">
     <w:nsid w:val="370E5E0E"/>
     <w:multiLevelType w:val="hybridMultilevel"/>
     <w:tmpl w:val="114E4A50"/>
@@ -4333,7 +5271,7 @@
       </w:rPr>
     </w:lvl>
   </w:abstractNum>
-  <w:abstractNum w:abstractNumId="5" w15:restartNumberingAfterBreak="0">
+  <w:abstractNum w:abstractNumId="6" w15:restartNumberingAfterBreak="0">
     <w:nsid w:val="4FD01443"/>
     <w:multiLevelType w:val="hybridMultilevel"/>
     <w:tmpl w:val="1728E2D6"/>
@@ -4446,7 +5384,7 @@
       </w:rPr>
     </w:lvl>
   </w:abstractNum>
-  <w:abstractNum w:abstractNumId="6" w15:restartNumberingAfterBreak="0">
+  <w:abstractNum w:abstractNumId="7" w15:restartNumberingAfterBreak="0">
     <w:nsid w:val="708F7A03"/>
     <w:multiLevelType w:val="hybridMultilevel"/>
     <w:tmpl w:val="DF7AF764"/>
@@ -4565,19 +5503,22 @@
     <w:abstractNumId w:val="3"/>
   </w:num>
   <w:num w:numId="3">
+    <w:abstractNumId w:val="7"/>
+  </w:num>
+  <w:num w:numId="4">
     <w:abstractNumId w:val="6"/>
   </w:num>
-  <w:num w:numId="4">
+  <w:num w:numId="5">
     <w:abstractNumId w:val="5"/>
-  </w:num>
-  <w:num w:numId="5">
-    <w:abstractNumId w:val="4"/>
   </w:num>
   <w:num w:numId="6">
     <w:abstractNumId w:val="2"/>
   </w:num>
   <w:num w:numId="7">
     <w:abstractNumId w:val="1"/>
+  </w:num>
+  <w:num w:numId="8">
+    <w:abstractNumId w:val="4"/>
   </w:num>
 </w:numbering>
 </file>
@@ -4975,7 +5916,7 @@
   <w:style w:type="paragraph" w:default="1" w:styleId="Normal">
     <w:name w:val="Normal"/>
     <w:qFormat/>
-    <w:rsid w:val="00BC06A9"/>
+    <w:rsid w:val="003E1456"/>
   </w:style>
   <w:style w:type="paragraph" w:styleId="Heading3">
     <w:name w:val="heading 3"/>
@@ -4999,6 +5940,7 @@
   <w:style w:type="character" w:default="1" w:styleId="DefaultParagraphFont">
     <w:name w:val="Default Paragraph Font"/>
     <w:uiPriority w:val="1"/>
+    <w:semiHidden/>
     <w:unhideWhenUsed/>
   </w:style>
   <w:style w:type="table" w:default="1" w:styleId="TableNormal">

</xml_diff>

<commit_message>
The Rest of the Mapping
</commit_message>
<xml_diff>
--- a/Notes/MVC 05.docx
+++ b/Notes/MVC 05.docx
@@ -4417,25 +4417,7 @@
           <w:sz w:val="28"/>
           <w:szCs w:val="28"/>
         </w:rPr>
-        <w:t>EmployeeRepository</w:t>
-      </w:r>
-      <w:r>
-        <w:rPr>
-          <w:rFonts w:ascii="Book Antiqua" w:hAnsi="Book Antiqua"/>
-          <w:color w:val="C00000"/>
-          <w:sz w:val="28"/>
-          <w:szCs w:val="28"/>
-        </w:rPr>
-        <w:t xml:space="preserve"> interface</w:t>
-      </w:r>
-      <w:r>
-        <w:rPr>
-          <w:rFonts w:ascii="Book Antiqua" w:hAnsi="Book Antiqua"/>
-          <w:color w:val="C00000"/>
-          <w:sz w:val="28"/>
-          <w:szCs w:val="28"/>
-        </w:rPr>
-        <w:t>]</w:t>
+        <w:t>EmployeeRepository interface]</w:t>
       </w:r>
     </w:p>
     <w:p>
@@ -4578,8 +4560,1017 @@
           <w:szCs w:val="28"/>
         </w:rPr>
       </w:pPr>
+      <w:r>
+        <w:rPr>
+          <w:rFonts w:ascii="Book Antiqua" w:hAnsi="Book Antiqua"/>
+          <w:color w:val="C00000"/>
+          <w:sz w:val="28"/>
+          <w:szCs w:val="28"/>
+        </w:rPr>
+        <w:t xml:space="preserve">Mapping is to map from Model [the class represents the data in database] to View-Model [the class represents the data </w:t>
+      </w:r>
+      <w:r>
+        <w:rPr>
+          <w:rFonts w:ascii="Book Antiqua" w:hAnsi="Book Antiqua"/>
+          <w:color w:val="C00000"/>
+          <w:sz w:val="28"/>
+          <w:szCs w:val="28"/>
+        </w:rPr>
+        <w:t xml:space="preserve">that will be rendered </w:t>
+      </w:r>
+      <w:r>
+        <w:rPr>
+          <w:rFonts w:ascii="Book Antiqua" w:hAnsi="Book Antiqua"/>
+          <w:color w:val="C00000"/>
+          <w:sz w:val="28"/>
+          <w:szCs w:val="28"/>
+        </w:rPr>
+        <w:t>in the View for end-user] and vice-versa</w:t>
+      </w:r>
+    </w:p>
+    <w:p>
+      <w:pPr>
+        <w:rPr>
+          <w:rFonts w:ascii="Book Antiqua" w:hAnsi="Book Antiqua"/>
+          <w:color w:val="C00000"/>
+          <w:sz w:val="28"/>
+          <w:szCs w:val="28"/>
+        </w:rPr>
+      </w:pPr>
+      <w:r>
+        <w:rPr>
+          <w:rFonts w:ascii="Book Antiqua" w:hAnsi="Book Antiqua"/>
+          <w:color w:val="C00000"/>
+          <w:sz w:val="28"/>
+          <w:szCs w:val="28"/>
+        </w:rPr>
+        <w:t>In case of get</w:t>
+      </w:r>
+      <w:r>
+        <w:rPr>
+          <w:rFonts w:ascii="Book Antiqua" w:hAnsi="Book Antiqua"/>
+          <w:color w:val="C00000"/>
+          <w:sz w:val="28"/>
+          <w:szCs w:val="28"/>
+        </w:rPr>
+        <w:t xml:space="preserve"> [index/details]</w:t>
+      </w:r>
+      <w:r>
+        <w:rPr>
+          <w:rFonts w:ascii="Book Antiqua" w:hAnsi="Book Antiqua"/>
+          <w:color w:val="C00000"/>
+          <w:sz w:val="28"/>
+          <w:szCs w:val="28"/>
+        </w:rPr>
+        <w:t xml:space="preserve"> we map from model to view model </w:t>
+      </w:r>
+    </w:p>
+    <w:p>
+      <w:pPr>
+        <w:rPr>
+          <w:rFonts w:ascii="Book Antiqua" w:hAnsi="Book Antiqua"/>
+          <w:color w:val="C00000"/>
+          <w:sz w:val="28"/>
+          <w:szCs w:val="28"/>
+        </w:rPr>
+      </w:pPr>
+      <w:r>
+        <w:rPr>
+          <w:rFonts w:ascii="Book Antiqua" w:hAnsi="Book Antiqua"/>
+          <w:color w:val="C00000"/>
+          <w:sz w:val="28"/>
+          <w:szCs w:val="28"/>
+        </w:rPr>
+        <w:t xml:space="preserve">In case of </w:t>
+      </w:r>
+      <w:r>
+        <w:rPr>
+          <w:rFonts w:ascii="Book Antiqua" w:hAnsi="Book Antiqua"/>
+          <w:color w:val="C00000"/>
+          <w:sz w:val="28"/>
+          <w:szCs w:val="28"/>
+        </w:rPr>
+        <w:t>post [</w:t>
+      </w:r>
+      <w:r>
+        <w:rPr>
+          <w:rFonts w:ascii="Book Antiqua" w:hAnsi="Book Antiqua"/>
+          <w:color w:val="C00000"/>
+          <w:sz w:val="28"/>
+          <w:szCs w:val="28"/>
+        </w:rPr>
+        <w:t>create/ update/ delete</w:t>
+      </w:r>
+      <w:r>
+        <w:rPr>
+          <w:rFonts w:ascii="Book Antiqua" w:hAnsi="Book Antiqua"/>
+          <w:color w:val="C00000"/>
+          <w:sz w:val="28"/>
+          <w:szCs w:val="28"/>
+        </w:rPr>
+        <w:t xml:space="preserve">] we map from view model to model </w:t>
+      </w:r>
+    </w:p>
+    <w:p>
+      <w:pPr>
+        <w:rPr>
+          <w:rFonts w:ascii="Book Antiqua" w:hAnsi="Book Antiqua"/>
+          <w:color w:val="C00000"/>
+          <w:sz w:val="28"/>
+          <w:szCs w:val="28"/>
+        </w:rPr>
+      </w:pPr>
+      <w:r>
+        <w:rPr>
+          <w:rFonts w:ascii="Book Antiqua" w:hAnsi="Book Antiqua"/>
+          <w:color w:val="C00000"/>
+          <w:sz w:val="28"/>
+          <w:szCs w:val="28"/>
+        </w:rPr>
+        <w:t xml:space="preserve">Now in the views we bind on ViewModel Class not the Model so we go and make all views bind on the ViewModel class </w:t>
+      </w:r>
+      <w:r>
+        <w:rPr>
+          <w:rFonts w:ascii="Book Antiqua" w:hAnsi="Book Antiqua"/>
+          <w:color w:val="C00000"/>
+          <w:sz w:val="28"/>
+          <w:szCs w:val="28"/>
+        </w:rPr>
+        <w:sym w:font="Wingdings" w:char="F0E8"/>
+      </w:r>
+      <w:r>
+        <w:rPr>
+          <w:rFonts w:ascii="Book Antiqua" w:hAnsi="Book Antiqua"/>
+          <w:color w:val="C00000"/>
+          <w:sz w:val="28"/>
+          <w:szCs w:val="28"/>
+        </w:rPr>
+        <w:pict>
+          <v:shape id="_x0000_i1075" type="#_x0000_t75" style="width:189.75pt;height:15pt">
+            <v:imagedata r:id="rId38" o:title="ScreenShot_30-Mar-24_5_33_56_PM"/>
+          </v:shape>
+        </w:pict>
+      </w:r>
+    </w:p>
+    <w:p>
+      <w:pPr>
+        <w:rPr>
+          <w:rFonts w:ascii="Book Antiqua" w:hAnsi="Book Antiqua"/>
+          <w:color w:val="C00000"/>
+          <w:sz w:val="28"/>
+          <w:szCs w:val="28"/>
+        </w:rPr>
+      </w:pPr>
+    </w:p>
+    <w:p>
+      <w:pPr>
+        <w:rPr>
+          <w:rFonts w:ascii="Book Antiqua" w:hAnsi="Book Antiqua"/>
+          <w:color w:val="C00000"/>
+          <w:sz w:val="28"/>
+          <w:szCs w:val="28"/>
+        </w:rPr>
+      </w:pPr>
+      <w:r>
+        <w:rPr>
+          <w:rFonts w:ascii="Book Antiqua" w:hAnsi="Book Antiqua"/>
+          <w:color w:val="C00000"/>
+          <w:sz w:val="28"/>
+          <w:szCs w:val="28"/>
+        </w:rPr>
+        <w:lastRenderedPageBreak/>
+        <w:t xml:space="preserve">Model class Vs ViewModel class </w:t>
+      </w:r>
+      <w:r>
+        <w:rPr>
+          <w:rFonts w:ascii="Book Antiqua" w:hAnsi="Book Antiqua"/>
+          <w:color w:val="C00000"/>
+          <w:sz w:val="28"/>
+          <w:szCs w:val="28"/>
+        </w:rPr>
+        <w:sym w:font="Wingdings" w:char="F0E8"/>
+      </w:r>
+      <w:r>
+        <w:rPr>
+          <w:rFonts w:ascii="Book Antiqua" w:hAnsi="Book Antiqua"/>
+          <w:color w:val="C00000"/>
+          <w:sz w:val="28"/>
+          <w:szCs w:val="28"/>
+          <w:u w:val="thick"/>
+        </w:rPr>
+        <w:pict>
+          <v:shape id="_x0000_i1055" type="#_x0000_t75" style="width:579pt;height:569.25pt">
+            <v:imagedata r:id="rId39" o:title="ScreenShot_30-Mar-24_5_20_10_PM"/>
+          </v:shape>
+        </w:pict>
+      </w:r>
+    </w:p>
+    <w:p>
+      <w:pPr>
+        <w:rPr>
+          <w:rFonts w:ascii="Book Antiqua" w:hAnsi="Book Antiqua"/>
+          <w:color w:val="C00000"/>
+          <w:sz w:val="28"/>
+          <w:szCs w:val="28"/>
+        </w:rPr>
+      </w:pPr>
+    </w:p>
+    <w:p>
+      <w:pPr>
+        <w:rPr>
+          <w:rFonts w:ascii="Book Antiqua" w:hAnsi="Book Antiqua"/>
+          <w:color w:val="C00000"/>
+          <w:sz w:val="28"/>
+          <w:szCs w:val="28"/>
+          <w:u w:val="thick"/>
+        </w:rPr>
+      </w:pPr>
+      <w:r>
+        <w:rPr>
+          <w:rFonts w:ascii="Book Antiqua" w:hAnsi="Book Antiqua"/>
+          <w:color w:val="C00000"/>
+          <w:sz w:val="28"/>
+          <w:szCs w:val="28"/>
+        </w:rPr>
+        <w:lastRenderedPageBreak/>
+        <w:pict>
+          <v:shape id="_x0000_i1071" type="#_x0000_t75" style="width:537.75pt;height:345.75pt">
+            <v:imagedata r:id="rId40" o:title="ScreenShot_30-Mar-24_5_23_23_PM"/>
+          </v:shape>
+        </w:pict>
+      </w:r>
+      <w:r>
+        <w:rPr>
+          <w:rFonts w:ascii="Book Antiqua" w:hAnsi="Book Antiqua"/>
+          <w:color w:val="C00000"/>
+          <w:sz w:val="28"/>
+          <w:szCs w:val="28"/>
+          <w:u w:val="thick"/>
+        </w:rPr>
+        <w:pict>
+          <v:shape id="_x0000_i1068" type="#_x0000_t75" style="width:279.75pt;height:397.5pt">
+            <v:imagedata r:id="rId41" o:title="ScreenShot_30-Mar-24_5_28_37_PM"/>
+          </v:shape>
+        </w:pict>
+      </w:r>
+    </w:p>
+    <w:p>
+      <w:pPr>
+        <w:rPr>
+          <w:rFonts w:ascii="Book Antiqua" w:hAnsi="Book Antiqua"/>
+          <w:color w:val="C00000"/>
+          <w:sz w:val="28"/>
+          <w:szCs w:val="28"/>
+        </w:rPr>
+      </w:pPr>
+      <w:r>
+        <w:rPr>
+          <w:rFonts w:ascii="Book Antiqua" w:hAnsi="Book Antiqua"/>
+          <w:color w:val="C00000"/>
+          <w:sz w:val="28"/>
+          <w:szCs w:val="28"/>
+        </w:rPr>
+        <w:lastRenderedPageBreak/>
+        <w:t xml:space="preserve">Now the classes and views are ready … go and implement the mapping in the actions so that we get the data from the database Model and view the data in the ViewModel for the user, get the data from the user in the ViewModel and send it to database in the Model </w:t>
+      </w:r>
+    </w:p>
+    <w:p>
+      <w:pPr>
+        <w:rPr>
+          <w:rFonts w:ascii="Book Antiqua" w:hAnsi="Book Antiqua"/>
+          <w:color w:val="C00000"/>
+          <w:sz w:val="28"/>
+          <w:szCs w:val="28"/>
+        </w:rPr>
+      </w:pPr>
+      <w:r>
+        <w:rPr>
+          <w:rFonts w:ascii="Book Antiqua" w:hAnsi="Book Antiqua"/>
+          <w:color w:val="C00000"/>
+          <w:sz w:val="28"/>
+          <w:szCs w:val="28"/>
+        </w:rPr>
+        <w:t xml:space="preserve">We have 2 manual mapping ways </w:t>
+      </w:r>
+      <w:r>
+        <w:rPr>
+          <w:rFonts w:ascii="Book Antiqua" w:hAnsi="Book Antiqua"/>
+          <w:color w:val="C00000"/>
+          <w:sz w:val="28"/>
+          <w:szCs w:val="28"/>
+        </w:rPr>
+        <w:sym w:font="Wingdings" w:char="F0E8"/>
+      </w:r>
+      <w:r>
+        <w:rPr>
+          <w:rFonts w:ascii="Book Antiqua" w:hAnsi="Book Antiqua"/>
+          <w:color w:val="C00000"/>
+          <w:sz w:val="28"/>
+          <w:szCs w:val="28"/>
+        </w:rPr>
+        <w:t xml:space="preserve"> </w:t>
+      </w:r>
+      <w:r>
+        <w:rPr>
+          <w:rFonts w:ascii="Book Antiqua" w:hAnsi="Book Antiqua"/>
+          <w:color w:val="C00000"/>
+          <w:sz w:val="28"/>
+          <w:szCs w:val="28"/>
+          <w:u w:val="thick"/>
+        </w:rPr>
+        <w:pict>
+          <v:shape id="_x0000_i1076" type="#_x0000_t75" style="width:320.25pt;height:313.5pt">
+            <v:imagedata r:id="rId42" o:title="ScreenShot_30-Mar-24_5_39_43_PM"/>
+          </v:shape>
+        </w:pict>
+      </w:r>
+    </w:p>
+    <w:p>
+      <w:pPr>
+        <w:rPr>
+          <w:rFonts w:ascii="Book Antiqua" w:hAnsi="Book Antiqua"/>
+          <w:color w:val="C00000"/>
+          <w:sz w:val="28"/>
+          <w:szCs w:val="28"/>
+        </w:rPr>
+      </w:pPr>
+      <w:r>
+        <w:rPr>
+          <w:rFonts w:ascii="Book Antiqua" w:hAnsi="Book Antiqua"/>
+          <w:color w:val="C00000"/>
+          <w:sz w:val="28"/>
+          <w:szCs w:val="28"/>
+        </w:rPr>
+        <w:t>Or use the auto mapper package instead on manual mapping</w:t>
+      </w:r>
+      <w:r>
+        <w:rPr>
+          <w:rFonts w:ascii="Book Antiqua" w:hAnsi="Book Antiqua"/>
+          <w:color w:val="C00000"/>
+          <w:sz w:val="28"/>
+          <w:szCs w:val="28"/>
+        </w:rPr>
+        <w:sym w:font="Wingdings" w:char="F0E8"/>
+      </w:r>
+      <w:r>
+        <w:rPr>
+          <w:rFonts w:ascii="Book Antiqua" w:hAnsi="Book Antiqua"/>
+          <w:color w:val="C00000"/>
+          <w:sz w:val="28"/>
+          <w:szCs w:val="28"/>
+        </w:rPr>
+        <w:t xml:space="preserve"> install the package in the PL </w:t>
+      </w:r>
+    </w:p>
+    <w:p>
+      <w:pPr>
+        <w:rPr>
+          <w:rFonts w:ascii="Book Antiqua" w:hAnsi="Book Antiqua"/>
+          <w:color w:val="C00000"/>
+          <w:sz w:val="28"/>
+          <w:szCs w:val="28"/>
+        </w:rPr>
+      </w:pPr>
+      <w:r>
+        <w:rPr>
+          <w:rFonts w:ascii="Book Antiqua" w:hAnsi="Book Antiqua"/>
+          <w:color w:val="C00000"/>
+          <w:sz w:val="28"/>
+          <w:szCs w:val="28"/>
+          <w:u w:val="thick"/>
+        </w:rPr>
+        <w:pict>
+          <v:shape id="_x0000_i1077" type="#_x0000_t75" style="width:357pt;height:28.5pt">
+            <v:imagedata r:id="rId43" o:title="ScreenShot_30-Mar-24_5_44_08_PM"/>
+          </v:shape>
+        </w:pict>
+      </w:r>
+    </w:p>
+    <w:p>
+      <w:pPr>
+        <w:rPr>
+          <w:rFonts w:ascii="Book Antiqua" w:hAnsi="Book Antiqua"/>
+          <w:color w:val="C00000"/>
+          <w:sz w:val="28"/>
+          <w:szCs w:val="28"/>
+        </w:rPr>
+      </w:pPr>
+      <w:r>
+        <w:rPr>
+          <w:rFonts w:ascii="Book Antiqua" w:hAnsi="Book Antiqua"/>
+          <w:color w:val="C00000"/>
+          <w:sz w:val="28"/>
+          <w:szCs w:val="28"/>
+        </w:rPr>
+        <w:t xml:space="preserve">In the constructor of the Employee controller inject object from class implements interface IMapper and ctrl +. Create and assign field [remember using namespace </w:t>
+      </w:r>
+      <w:r>
+        <w:rPr>
+          <w:rFonts w:ascii="Book Antiqua" w:hAnsi="Book Antiqua"/>
+          <w:color w:val="C00000"/>
+          <w:sz w:val="28"/>
+          <w:szCs w:val="28"/>
+        </w:rPr>
+        <w:pict>
+          <v:shape id="_x0000_i1078" type="#_x0000_t75" style="width:99.75pt;height:13.5pt">
+            <v:imagedata r:id="rId44" o:title="ScreenShot_30-Mar-24_5_48_08_PM"/>
+          </v:shape>
+        </w:pict>
+      </w:r>
+      <w:r>
+        <w:rPr>
+          <w:rFonts w:ascii="Book Antiqua" w:hAnsi="Book Antiqua"/>
+          <w:color w:val="C00000"/>
+          <w:sz w:val="28"/>
+          <w:szCs w:val="28"/>
+        </w:rPr>
+        <w:t>]</w:t>
+      </w:r>
+    </w:p>
+    <w:p>
+      <w:pPr>
+        <w:rPr>
+          <w:rFonts w:ascii="Book Antiqua" w:hAnsi="Book Antiqua"/>
+          <w:color w:val="C00000"/>
+          <w:sz w:val="28"/>
+          <w:szCs w:val="28"/>
+        </w:rPr>
+      </w:pPr>
+      <w:r>
+        <w:rPr>
+          <w:rFonts w:ascii="Book Antiqua" w:hAnsi="Book Antiqua"/>
+          <w:color w:val="C00000"/>
+          <w:sz w:val="28"/>
+          <w:szCs w:val="28"/>
+          <w:u w:val="thick"/>
+        </w:rPr>
+        <w:pict>
+          <v:shape id="_x0000_i1079" type="#_x0000_t75" style="width:453pt;height:164.25pt">
+            <v:imagedata r:id="rId45" o:title="ScreenShot_30-Mar-24_5_49_22_PM"/>
+          </v:shape>
+        </w:pict>
+      </w:r>
+    </w:p>
+    <w:p>
+      <w:pPr>
+        <w:rPr>
+          <w:rFonts w:ascii="Book Antiqua" w:hAnsi="Book Antiqua"/>
+          <w:color w:val="C00000"/>
+          <w:sz w:val="28"/>
+          <w:szCs w:val="28"/>
+        </w:rPr>
+      </w:pPr>
+      <w:r>
+        <w:rPr>
+          <w:rFonts w:ascii="Book Antiqua" w:hAnsi="Book Antiqua"/>
+          <w:color w:val="C00000"/>
+          <w:sz w:val="28"/>
+          <w:szCs w:val="28"/>
+        </w:rPr>
+        <w:t xml:space="preserve">Allow dependency injection in the Startup class </w:t>
+      </w:r>
+      <w:r>
+        <w:rPr>
+          <w:rFonts w:ascii="Book Antiqua" w:hAnsi="Book Antiqua"/>
+          <w:color w:val="C00000"/>
+          <w:sz w:val="28"/>
+          <w:szCs w:val="28"/>
+        </w:rPr>
+        <w:sym w:font="Wingdings" w:char="F0E8"/>
+      </w:r>
+      <w:r>
+        <w:rPr>
+          <w:rFonts w:ascii="Book Antiqua" w:hAnsi="Book Antiqua"/>
+          <w:color w:val="C00000"/>
+          <w:sz w:val="28"/>
+          <w:szCs w:val="28"/>
+        </w:rPr>
+        <w:t xml:space="preserve"> </w:t>
+      </w:r>
+      <w:r>
+        <w:rPr>
+          <w:rFonts w:ascii="Book Antiqua" w:hAnsi="Book Antiqua"/>
+          <w:color w:val="C00000"/>
+          <w:sz w:val="28"/>
+          <w:szCs w:val="28"/>
+          <w:u w:val="thick"/>
+        </w:rPr>
+        <w:pict>
+          <v:shape id="_x0000_i1080" type="#_x0000_t75" style="width:399pt;height:36.75pt">
+            <v:imagedata r:id="rId46" o:title="ScreenShot_30-Mar-24_6_10_25_PM"/>
+          </v:shape>
+        </w:pict>
+      </w:r>
+    </w:p>
+    <w:p>
+      <w:pPr>
+        <w:rPr>
+          <w:rFonts w:ascii="Book Antiqua" w:hAnsi="Book Antiqua"/>
+          <w:color w:val="C00000"/>
+          <w:sz w:val="28"/>
+          <w:szCs w:val="28"/>
+        </w:rPr>
+      </w:pPr>
+      <w:r>
+        <w:rPr>
+          <w:rFonts w:ascii="Book Antiqua" w:hAnsi="Book Antiqua"/>
+          <w:color w:val="C00000"/>
+          <w:sz w:val="28"/>
+          <w:szCs w:val="28"/>
+        </w:rPr>
+        <w:lastRenderedPageBreak/>
+        <w:t>The MappingProfiles Class in the Helper Folder</w:t>
+      </w:r>
+      <w:r>
+        <w:rPr>
+          <w:rFonts w:ascii="Book Antiqua" w:hAnsi="Book Antiqua"/>
+          <w:color w:val="C00000"/>
+          <w:sz w:val="28"/>
+          <w:szCs w:val="28"/>
+        </w:rPr>
+        <w:sym w:font="Wingdings" w:char="F0E8"/>
+      </w:r>
+      <w:r>
+        <w:rPr>
+          <w:rFonts w:ascii="Book Antiqua" w:hAnsi="Book Antiqua"/>
+          <w:color w:val="C00000"/>
+          <w:sz w:val="28"/>
+          <w:szCs w:val="28"/>
+          <w:u w:val="thick"/>
+        </w:rPr>
+        <w:pict>
+          <v:shape id="_x0000_i1081" type="#_x0000_t75" style="width:478.5pt;height:222pt">
+            <v:imagedata r:id="rId47" o:title="ScreenShot_30-Mar-24_6_12_20_PM"/>
+          </v:shape>
+        </w:pict>
+      </w:r>
+    </w:p>
+    <w:p>
+      <w:pPr>
+        <w:rPr>
+          <w:rFonts w:ascii="Book Antiqua" w:hAnsi="Book Antiqua"/>
+          <w:color w:val="C00000"/>
+          <w:sz w:val="28"/>
+          <w:szCs w:val="28"/>
+        </w:rPr>
+      </w:pPr>
+      <w:r>
+        <w:rPr>
+          <w:rFonts w:ascii="Book Antiqua" w:hAnsi="Book Antiqua"/>
+          <w:color w:val="C00000"/>
+          <w:sz w:val="28"/>
+          <w:szCs w:val="28"/>
+        </w:rPr>
+        <w:t>Create Action in the EmployeeController</w:t>
+      </w:r>
+      <w:r>
+        <w:rPr>
+          <w:rFonts w:ascii="Book Antiqua" w:hAnsi="Book Antiqua"/>
+          <w:color w:val="C00000"/>
+          <w:sz w:val="28"/>
+          <w:szCs w:val="28"/>
+        </w:rPr>
+        <w:sym w:font="Wingdings" w:char="F0E8"/>
+      </w:r>
+      <w:r>
+        <w:rPr>
+          <w:rFonts w:ascii="Book Antiqua" w:hAnsi="Book Antiqua"/>
+          <w:color w:val="C00000"/>
+          <w:sz w:val="28"/>
+          <w:szCs w:val="28"/>
+          <w:u w:val="thick"/>
+        </w:rPr>
+        <w:pict>
+          <v:shape id="_x0000_i1087" type="#_x0000_t75" style="width:489.75pt;height:327pt">
+            <v:imagedata r:id="rId48" o:title="ScreenShot_30-Mar-24_6_39_22_PM"/>
+          </v:shape>
+        </w:pict>
+      </w:r>
+    </w:p>
+    <w:p>
+      <w:pPr>
+        <w:pStyle w:val="ListParagraph"/>
+        <w:numPr>
+          <w:ilvl w:val="0"/>
+          <w:numId w:val="3"/>
+        </w:numPr>
+        <w:rPr>
+          <w:rFonts w:ascii="Book Antiqua" w:hAnsi="Book Antiqua"/>
+          <w:color w:val="C00000"/>
+          <w:sz w:val="28"/>
+          <w:szCs w:val="28"/>
+        </w:rPr>
+      </w:pPr>
+      <w:r>
+        <w:rPr>
+          <w:rFonts w:ascii="Book Antiqua" w:hAnsi="Book Antiqua"/>
+          <w:color w:val="C00000"/>
+          <w:sz w:val="28"/>
+          <w:szCs w:val="28"/>
+        </w:rPr>
+        <w:t>Summary for the auto-mapper lifecycle:</w:t>
+      </w:r>
+    </w:p>
+    <w:p>
+      <w:pPr>
+        <w:pStyle w:val="ListParagraph"/>
+        <w:rPr>
+          <w:rFonts w:ascii="Book Antiqua" w:hAnsi="Book Antiqua"/>
+          <w:color w:val="C00000"/>
+          <w:sz w:val="28"/>
+          <w:szCs w:val="28"/>
+        </w:rPr>
+      </w:pPr>
+      <w:r>
+        <w:rPr>
+          <w:rFonts w:ascii="Book Antiqua" w:hAnsi="Book Antiqua"/>
+          <w:color w:val="C00000"/>
+          <w:sz w:val="28"/>
+          <w:szCs w:val="28"/>
+        </w:rPr>
+        <w:t xml:space="preserve">Creating object from class EmployeeController depends on creating object from class implements IMapper </w:t>
+      </w:r>
+      <w:r>
+        <w:rPr>
+          <w:rFonts w:ascii="Book Antiqua" w:hAnsi="Book Antiqua"/>
+          <w:color w:val="C00000"/>
+          <w:sz w:val="28"/>
+          <w:szCs w:val="28"/>
+        </w:rPr>
+        <w:sym w:font="Wingdings" w:char="F0E8"/>
+      </w:r>
+      <w:r>
+        <w:rPr>
+          <w:rFonts w:ascii="Book Antiqua" w:hAnsi="Book Antiqua"/>
+          <w:color w:val="C00000"/>
+          <w:sz w:val="28"/>
+          <w:szCs w:val="28"/>
+        </w:rPr>
+        <w:t xml:space="preserve">CLR will create object from class implements IMapper [allow the DI using the AddAutoMapper method </w:t>
+      </w:r>
+      <w:r>
+        <w:rPr>
+          <w:rFonts w:ascii="Book Antiqua" w:hAnsi="Book Antiqua"/>
+          <w:color w:val="C00000"/>
+          <w:sz w:val="28"/>
+          <w:szCs w:val="28"/>
+        </w:rPr>
+        <w:pict>
+          <v:shape id="_x0000_i1096" type="#_x0000_t75" style="width:447pt;height:33.75pt">
+            <v:imagedata r:id="rId49" o:title="ScreenShot_30-Mar-24_6_45_38_PM"/>
+          </v:shape>
+        </w:pict>
+      </w:r>
+      <w:r>
+        <w:rPr>
+          <w:rFonts w:ascii="Book Antiqua" w:hAnsi="Book Antiqua"/>
+          <w:color w:val="C00000"/>
+          <w:sz w:val="28"/>
+          <w:szCs w:val="28"/>
+        </w:rPr>
+        <w:t xml:space="preserve">] </w:t>
+      </w:r>
+      <w:r>
+        <w:rPr>
+          <w:rFonts w:ascii="Book Antiqua" w:hAnsi="Book Antiqua"/>
+          <w:color w:val="C00000"/>
+          <w:sz w:val="28"/>
+          <w:szCs w:val="28"/>
+        </w:rPr>
+        <w:sym w:font="Wingdings" w:char="F0E8"/>
+      </w:r>
+      <w:r>
+        <w:rPr>
+          <w:rFonts w:ascii="Book Antiqua" w:hAnsi="Book Antiqua"/>
+          <w:color w:val="C00000"/>
+          <w:sz w:val="28"/>
+          <w:szCs w:val="28"/>
+        </w:rPr>
+        <w:t xml:space="preserve"> when creating object from </w:t>
+      </w:r>
+      <w:r>
+        <w:rPr>
+          <w:rFonts w:ascii="Book Antiqua" w:hAnsi="Book Antiqua"/>
+          <w:color w:val="C00000"/>
+          <w:sz w:val="28"/>
+          <w:szCs w:val="28"/>
+        </w:rPr>
+        <w:t>class implements IMapper</w:t>
+      </w:r>
+      <w:r>
+        <w:rPr>
+          <w:rFonts w:ascii="Book Antiqua" w:hAnsi="Book Antiqua"/>
+          <w:color w:val="C00000"/>
+          <w:sz w:val="28"/>
+          <w:szCs w:val="28"/>
+        </w:rPr>
+        <w:t xml:space="preserve"> it will add profile for this mapper this </w:t>
+      </w:r>
+      <w:r>
+        <w:rPr>
+          <w:rFonts w:ascii="Book Antiqua" w:hAnsi="Book Antiqua"/>
+          <w:color w:val="C00000"/>
+          <w:sz w:val="28"/>
+          <w:szCs w:val="28"/>
+        </w:rPr>
+        <w:lastRenderedPageBreak/>
+        <w:t xml:space="preserve">profile is our class MappingProfiles, add out profile by adding object from it </w:t>
+      </w:r>
+      <w:r>
+        <w:rPr>
+          <w:rFonts w:ascii="Book Antiqua" w:hAnsi="Book Antiqua"/>
+          <w:color w:val="C00000"/>
+          <w:sz w:val="28"/>
+          <w:szCs w:val="28"/>
+        </w:rPr>
+        <w:sym w:font="Wingdings" w:char="F0E8"/>
+      </w:r>
+      <w:r>
+        <w:rPr>
+          <w:rFonts w:ascii="Book Antiqua" w:hAnsi="Book Antiqua"/>
+          <w:color w:val="C00000"/>
+          <w:sz w:val="28"/>
+          <w:szCs w:val="28"/>
+        </w:rPr>
+        <w:t xml:space="preserve"> creating object from </w:t>
+      </w:r>
+      <w:r>
+        <w:rPr>
+          <w:rFonts w:ascii="Book Antiqua" w:hAnsi="Book Antiqua"/>
+          <w:color w:val="C00000"/>
+          <w:sz w:val="28"/>
+          <w:szCs w:val="28"/>
+        </w:rPr>
+        <w:t>MappingProfiles</w:t>
+      </w:r>
+      <w:r>
+        <w:rPr>
+          <w:rFonts w:ascii="Book Antiqua" w:hAnsi="Book Antiqua"/>
+          <w:color w:val="C00000"/>
+          <w:sz w:val="28"/>
+          <w:szCs w:val="28"/>
+        </w:rPr>
+        <w:t xml:space="preserve"> will execute the method inside the constructor that creates map between EmployeeViewModel and Employee [this method do basic mapping, it maps each property in the class with a property in the other class having the same name]</w:t>
+      </w:r>
+      <w:r>
+        <w:rPr>
+          <w:rFonts w:ascii="Book Antiqua" w:hAnsi="Book Antiqua"/>
+          <w:color w:val="C00000"/>
+          <w:sz w:val="28"/>
+          <w:szCs w:val="28"/>
+        </w:rPr>
+        <w:t xml:space="preserve"> </w:t>
+      </w:r>
+      <w:r>
+        <w:rPr>
+          <w:rFonts w:ascii="Book Antiqua" w:hAnsi="Book Antiqua"/>
+          <w:color w:val="C00000"/>
+          <w:sz w:val="28"/>
+          <w:szCs w:val="28"/>
+        </w:rPr>
+        <w:sym w:font="Wingdings" w:char="F0E8"/>
+      </w:r>
+      <w:r>
+        <w:rPr>
+          <w:rFonts w:ascii="Book Antiqua" w:hAnsi="Book Antiqua"/>
+          <w:color w:val="C00000"/>
+          <w:sz w:val="28"/>
+          <w:szCs w:val="28"/>
+        </w:rPr>
+        <w:t xml:space="preserve"> after creating object from </w:t>
+      </w:r>
+      <w:r>
+        <w:rPr>
+          <w:rFonts w:ascii="Book Antiqua" w:hAnsi="Book Antiqua"/>
+          <w:color w:val="C00000"/>
+          <w:sz w:val="28"/>
+          <w:szCs w:val="28"/>
+        </w:rPr>
+        <w:t>MappingProfiles</w:t>
+      </w:r>
+      <w:r>
+        <w:rPr>
+          <w:rFonts w:ascii="Book Antiqua" w:hAnsi="Book Antiqua"/>
+          <w:color w:val="C00000"/>
+          <w:sz w:val="28"/>
+          <w:szCs w:val="28"/>
+        </w:rPr>
+        <w:t xml:space="preserve"> it will be add to our Mapper and inject it in the EmployeeController Constructor</w:t>
+      </w:r>
+      <w:r>
+        <w:rPr>
+          <w:rFonts w:ascii="Book Antiqua" w:hAnsi="Book Antiqua"/>
+          <w:color w:val="C00000"/>
+          <w:sz w:val="28"/>
+          <w:szCs w:val="28"/>
+        </w:rPr>
+        <w:t xml:space="preserve"> </w:t>
+      </w:r>
+      <w:r>
+        <w:rPr>
+          <w:rFonts w:ascii="Book Antiqua" w:hAnsi="Book Antiqua"/>
+          <w:color w:val="C00000"/>
+          <w:sz w:val="28"/>
+          <w:szCs w:val="28"/>
+        </w:rPr>
+        <w:sym w:font="Wingdings" w:char="F0E8"/>
+      </w:r>
+      <w:r>
+        <w:rPr>
+          <w:rFonts w:ascii="Book Antiqua" w:hAnsi="Book Antiqua"/>
+          <w:color w:val="C00000"/>
+          <w:sz w:val="28"/>
+          <w:szCs w:val="28"/>
+        </w:rPr>
+        <w:t xml:space="preserve"> then we use it in the Create action method and send the objects we need to map using the Map method</w:t>
+      </w:r>
+    </w:p>
+    <w:p>
+      <w:pPr>
+        <w:rPr>
+          <w:rFonts w:ascii="Book Antiqua" w:hAnsi="Book Antiqua"/>
+          <w:color w:val="C00000"/>
+          <w:sz w:val="28"/>
+          <w:szCs w:val="28"/>
+        </w:rPr>
+      </w:pPr>
+      <w:r>
+        <w:rPr>
+          <w:rFonts w:ascii="Book Antiqua" w:hAnsi="Book Antiqua"/>
+          <w:color w:val="C00000"/>
+          <w:sz w:val="28"/>
+          <w:szCs w:val="28"/>
+        </w:rPr>
+        <w:t xml:space="preserve">Note: </w:t>
+      </w:r>
+      <w:r>
+        <w:rPr>
+          <w:rFonts w:ascii="Book Antiqua" w:hAnsi="Book Antiqua"/>
+          <w:color w:val="C00000"/>
+          <w:sz w:val="28"/>
+          <w:szCs w:val="28"/>
+        </w:rPr>
+        <w:t>The</w:t>
+      </w:r>
+      <w:r>
+        <w:rPr>
+          <w:rFonts w:ascii="Book Antiqua" w:hAnsi="Book Antiqua"/>
+          <w:color w:val="C00000"/>
+          <w:sz w:val="28"/>
+          <w:szCs w:val="28"/>
+        </w:rPr>
+        <w:t xml:space="preserve"> AddAutoMapper lifetime is transient as it only needs to do mapping only one time</w:t>
+      </w:r>
+      <w:r>
+        <w:rPr>
+          <w:rFonts w:ascii="Book Antiqua" w:hAnsi="Book Antiqua"/>
+          <w:color w:val="C00000"/>
+          <w:sz w:val="28"/>
+          <w:szCs w:val="28"/>
+        </w:rPr>
+        <w:t xml:space="preserve"> per request</w:t>
+      </w:r>
+    </w:p>
+    <w:p>
+      <w:pPr>
+        <w:rPr>
+          <w:rFonts w:ascii="Book Antiqua" w:hAnsi="Book Antiqua"/>
+          <w:color w:val="C00000"/>
+          <w:sz w:val="28"/>
+          <w:szCs w:val="28"/>
+          <w:u w:val="thick"/>
+        </w:rPr>
+      </w:pPr>
+      <w:r>
+        <w:rPr>
+          <w:rFonts w:ascii="Book Antiqua" w:hAnsi="Book Antiqua"/>
+          <w:color w:val="C00000"/>
+          <w:sz w:val="28"/>
+          <w:szCs w:val="28"/>
+        </w:rPr>
+        <w:t>In cas</w:t>
+      </w:r>
+      <w:r>
+        <w:rPr>
+          <w:rFonts w:ascii="Book Antiqua" w:hAnsi="Book Antiqua"/>
+          <w:color w:val="C00000"/>
+          <w:sz w:val="28"/>
+          <w:szCs w:val="28"/>
+        </w:rPr>
+        <w:t>e we have a property</w:t>
+      </w:r>
+      <w:r>
+        <w:rPr>
+          <w:rFonts w:ascii="Book Antiqua" w:hAnsi="Book Antiqua"/>
+          <w:color w:val="C00000"/>
+          <w:sz w:val="28"/>
+          <w:szCs w:val="28"/>
+        </w:rPr>
+        <w:t xml:space="preserve"> in the 2 classes we need to map don’t have the same name, we have to configure it </w:t>
+      </w:r>
+      <w:r>
+        <w:rPr>
+          <w:rFonts w:ascii="Book Antiqua" w:hAnsi="Book Antiqua"/>
+          <w:color w:val="C00000"/>
+          <w:sz w:val="28"/>
+          <w:szCs w:val="28"/>
+        </w:rPr>
+        <w:sym w:font="Wingdings" w:char="F0E8"/>
+      </w:r>
+      <w:r>
+        <w:rPr>
+          <w:rFonts w:ascii="Book Antiqua" w:hAnsi="Book Antiqua"/>
+          <w:color w:val="C00000"/>
+          <w:sz w:val="28"/>
+          <w:szCs w:val="28"/>
+        </w:rPr>
+        <w:t xml:space="preserve"> </w:t>
+      </w:r>
+      <w:r>
+        <w:rPr>
+          <w:rFonts w:ascii="Book Antiqua" w:hAnsi="Book Antiqua"/>
+          <w:color w:val="C00000"/>
+          <w:sz w:val="28"/>
+          <w:szCs w:val="28"/>
+          <w:u w:val="thick"/>
+        </w:rPr>
+        <w:pict>
+          <v:shape id="_x0000_i1097" type="#_x0000_t75" style="width:174pt;height:66.75pt">
+            <v:imagedata r:id="rId50" o:title="ScreenShot_30-Mar-24_7_15_22_PM"/>
+          </v:shape>
+        </w:pict>
+      </w:r>
+      <w:r>
+        <w:rPr>
+          <w:rFonts w:ascii="Book Antiqua" w:hAnsi="Book Antiqua"/>
+          <w:color w:val="C00000"/>
+          <w:sz w:val="28"/>
+          <w:szCs w:val="28"/>
+          <w:u w:val="thick"/>
+        </w:rPr>
+        <w:pict>
+          <v:shape id="_x0000_i1098" type="#_x0000_t75" style="width:8in;height:77.25pt">
+            <v:imagedata r:id="rId51" o:title="ScreenShot_30-Mar-24_7_05_50_PM"/>
+          </v:shape>
+        </w:pict>
+      </w:r>
+      <w:r>
+        <w:rPr>
+          <w:rFonts w:ascii="Book Antiqua" w:hAnsi="Book Antiqua"/>
+          <w:color w:val="C00000"/>
+          <w:sz w:val="28"/>
+          <w:szCs w:val="28"/>
+          <w:u w:val="thick"/>
+        </w:rPr>
+        <w:pict>
+          <v:shape id="_x0000_i1099" type="#_x0000_t75" style="width:8in;height:147pt">
+            <v:imagedata r:id="rId52" o:title="ScreenShot_30-Mar-24_7_15_03_PM"/>
+          </v:shape>
+        </w:pict>
+      </w:r>
+    </w:p>
+    <w:p>
+      <w:pPr>
+        <w:rPr>
+          <w:rFonts w:ascii="Book Antiqua" w:hAnsi="Book Antiqua"/>
+          <w:color w:val="C00000"/>
+          <w:sz w:val="32"/>
+          <w:szCs w:val="32"/>
+          <w:u w:val="thick"/>
+        </w:rPr>
+      </w:pPr>
+      <w:r>
+        <w:rPr>
+          <w:rFonts w:ascii="Book Antiqua" w:hAnsi="Book Antiqua"/>
+          <w:color w:val="C00000"/>
+          <w:sz w:val="32"/>
+          <w:szCs w:val="32"/>
+          <w:u w:val="thick"/>
+        </w:rPr>
+        <w:t xml:space="preserve">Unit </w:t>
+      </w:r>
       <w:bookmarkStart w:id="0" w:name="_GoBack"/>
       <w:bookmarkEnd w:id="0"/>
+      <w:r>
+        <w:rPr>
+          <w:rFonts w:ascii="Book Antiqua" w:hAnsi="Book Antiqua"/>
+          <w:color w:val="C00000"/>
+          <w:sz w:val="32"/>
+          <w:szCs w:val="32"/>
+          <w:u w:val="thick"/>
+        </w:rPr>
+        <w:t>of Work Design Pattern:</w:t>
+      </w:r>
+    </w:p>
+    <w:p>
+      <w:pPr>
+        <w:rPr>
+          <w:rFonts w:ascii="Book Antiqua" w:hAnsi="Book Antiqua"/>
+          <w:color w:val="C00000"/>
+          <w:sz w:val="28"/>
+          <w:szCs w:val="28"/>
+        </w:rPr>
+      </w:pPr>
     </w:p>
     <w:sectPr>
       <w:pgSz w:w="12240" w:h="15840"/>

</xml_diff>

<commit_message>
UnitOfWork  Part two plus Notes
</commit_message>
<xml_diff>
--- a/Notes/MVC 05.docx
+++ b/Notes/MVC 05.docx
@@ -5547,30 +5547,1772 @@
           <w:szCs w:val="32"/>
           <w:u w:val="thick"/>
         </w:rPr>
-        <w:t xml:space="preserve">Unit </w:t>
+        <w:t>Unit of Work Design Pattern:</w:t>
+      </w:r>
+    </w:p>
+    <w:p>
+      <w:pPr>
+        <w:rPr>
+          <w:rFonts w:ascii="Book Antiqua" w:hAnsi="Book Antiqua"/>
+          <w:color w:val="C00000"/>
+          <w:sz w:val="28"/>
+          <w:szCs w:val="28"/>
+        </w:rPr>
+      </w:pPr>
+      <w:r>
+        <w:rPr>
+          <w:rFonts w:ascii="Book Antiqua" w:hAnsi="Book Antiqua"/>
+          <w:color w:val="C00000"/>
+          <w:sz w:val="28"/>
+          <w:szCs w:val="28"/>
+        </w:rPr>
+        <w:t xml:space="preserve">Imagine: </w:t>
+      </w:r>
+      <w:r>
+        <w:rPr>
+          <w:rFonts w:ascii="Book Antiqua" w:hAnsi="Book Antiqua"/>
+          <w:color w:val="C00000"/>
+          <w:sz w:val="28"/>
+          <w:szCs w:val="28"/>
+        </w:rPr>
+        <w:t xml:space="preserve">If we are in the EmployeeController and after creating new employee we needed to update department the delete project </w:t>
+      </w:r>
+      <w:r>
+        <w:rPr>
+          <w:rFonts w:ascii="Book Antiqua" w:hAnsi="Book Antiqua"/>
+          <w:color w:val="C00000"/>
+          <w:sz w:val="28"/>
+          <w:szCs w:val="28"/>
+        </w:rPr>
+        <w:sym w:font="Wingdings" w:char="F0E8"/>
+      </w:r>
+      <w:r>
+        <w:rPr>
+          <w:rFonts w:ascii="Book Antiqua" w:hAnsi="Book Antiqua"/>
+          <w:color w:val="C00000"/>
+          <w:sz w:val="28"/>
+          <w:szCs w:val="28"/>
+        </w:rPr>
+        <w:t xml:space="preserve"> we’ll face problem of creating objects from Department and Project Models in the EmployeeController Constructor [remember we faced this problem before and solved it by injecting the DepartmentRepository in the View uses it not the Constructor] but now we need thos</w:t>
+      </w:r>
+      <w:r>
+        <w:rPr>
+          <w:rFonts w:ascii="Book Antiqua" w:hAnsi="Book Antiqua"/>
+          <w:color w:val="C00000"/>
+          <w:sz w:val="28"/>
+          <w:szCs w:val="28"/>
+        </w:rPr>
+        <w:t xml:space="preserve">e objects in the Create action itself so the problem is to inject objects in the constructor we won’t use them in all actions </w:t>
+      </w:r>
+    </w:p>
+    <w:p>
+      <w:pPr>
+        <w:rPr>
+          <w:rFonts w:ascii="Book Antiqua" w:hAnsi="Book Antiqua"/>
+          <w:color w:val="C00000"/>
+          <w:sz w:val="28"/>
+          <w:szCs w:val="28"/>
+        </w:rPr>
+      </w:pPr>
+      <w:r>
+        <w:rPr>
+          <w:rFonts w:ascii="Book Antiqua" w:hAnsi="Book Antiqua"/>
+          <w:color w:val="C00000"/>
+          <w:sz w:val="28"/>
+          <w:szCs w:val="28"/>
+        </w:rPr>
+        <w:t xml:space="preserve">Even if we worked that way and created objects that won’t be used in all actions, we’ll face another problem </w:t>
+      </w:r>
+      <w:r>
+        <w:rPr>
+          <w:rFonts w:ascii="Book Antiqua" w:hAnsi="Book Antiqua"/>
+          <w:color w:val="C00000"/>
+          <w:sz w:val="28"/>
+          <w:szCs w:val="28"/>
+        </w:rPr>
+        <w:sym w:font="Wingdings" w:char="F0E8"/>
+      </w:r>
+      <w:r>
+        <w:rPr>
+          <w:rFonts w:ascii="Book Antiqua" w:hAnsi="Book Antiqua"/>
+          <w:color w:val="C00000"/>
+          <w:sz w:val="28"/>
+          <w:szCs w:val="28"/>
+        </w:rPr>
+        <w:t xml:space="preserve"> we’ll save changes [send request to database] more than one time [3 times] </w:t>
+      </w:r>
+      <w:r>
+        <w:rPr>
+          <w:rFonts w:ascii="Book Antiqua" w:hAnsi="Book Antiqua"/>
+          <w:color w:val="C00000"/>
+          <w:sz w:val="28"/>
+          <w:szCs w:val="28"/>
+        </w:rPr>
+        <w:sym w:font="Wingdings" w:char="F0E8"/>
+      </w:r>
+      <w:r>
+        <w:rPr>
+          <w:rFonts w:ascii="Book Antiqua" w:hAnsi="Book Antiqua"/>
+          <w:color w:val="C00000"/>
+          <w:sz w:val="28"/>
+          <w:szCs w:val="28"/>
+        </w:rPr>
+        <w:t xml:space="preserve"> the add &amp; update &amp; delete actions use the SaveChanges method which violates the idea of the DbContext class that we save changes one time</w:t>
+      </w:r>
+    </w:p>
+    <w:p>
+      <w:pPr>
+        <w:rPr>
+          <w:rFonts w:ascii="Book Antiqua" w:hAnsi="Book Antiqua"/>
+          <w:color w:val="C00000"/>
+          <w:sz w:val="28"/>
+          <w:szCs w:val="28"/>
+        </w:rPr>
+      </w:pPr>
+      <w:r>
+        <w:rPr>
+          <w:rFonts w:ascii="Book Antiqua" w:hAnsi="Book Antiqua"/>
+          <w:color w:val="C00000"/>
+          <w:sz w:val="28"/>
+          <w:szCs w:val="28"/>
+        </w:rPr>
+        <w:lastRenderedPageBreak/>
+        <w:t xml:space="preserve">We may solve the other problem [SaveChanges more than one time] by removing it from the 3 methods in the GenericRepository class and save changes once in the Create action </w:t>
+      </w:r>
+      <w:r>
+        <w:rPr>
+          <w:rFonts w:ascii="Book Antiqua" w:hAnsi="Book Antiqua"/>
+          <w:color w:val="C00000"/>
+          <w:sz w:val="28"/>
+          <w:szCs w:val="28"/>
+        </w:rPr>
+        <w:sym w:font="Wingdings" w:char="F0E8"/>
+      </w:r>
+      <w:r>
+        <w:rPr>
+          <w:rFonts w:ascii="Book Antiqua" w:hAnsi="Book Antiqua"/>
+          <w:color w:val="C00000"/>
+          <w:sz w:val="28"/>
+          <w:szCs w:val="28"/>
+        </w:rPr>
+        <w:t xml:space="preserve"> save changes will need an object from DbContext </w:t>
+      </w:r>
+      <w:r>
+        <w:rPr>
+          <w:rFonts w:ascii="Book Antiqua" w:hAnsi="Book Antiqua"/>
+          <w:color w:val="C00000"/>
+          <w:sz w:val="28"/>
+          <w:szCs w:val="28"/>
+        </w:rPr>
+        <w:sym w:font="Wingdings" w:char="F0E8"/>
+      </w:r>
+      <w:r>
+        <w:rPr>
+          <w:rFonts w:ascii="Book Antiqua" w:hAnsi="Book Antiqua"/>
+          <w:color w:val="C00000"/>
+          <w:sz w:val="28"/>
+          <w:szCs w:val="28"/>
+        </w:rPr>
+        <w:t xml:space="preserve"> in the EmployeeController class we don’t have that object </w:t>
+      </w:r>
+      <w:r>
+        <w:rPr>
+          <w:rFonts w:ascii="Book Antiqua" w:hAnsi="Book Antiqua"/>
+          <w:color w:val="C00000"/>
+          <w:sz w:val="28"/>
+          <w:szCs w:val="28"/>
+        </w:rPr>
+        <w:t xml:space="preserve">as we are working with the </w:t>
+      </w:r>
+      <w:r>
+        <w:rPr>
+          <w:rFonts w:ascii="Book Antiqua" w:hAnsi="Book Antiqua"/>
+          <w:color w:val="C00000"/>
+          <w:sz w:val="28"/>
+          <w:szCs w:val="28"/>
+        </w:rPr>
+        <w:t>GenericRepository</w:t>
+      </w:r>
+      <w:r>
+        <w:rPr>
+          <w:rFonts w:ascii="Book Antiqua" w:hAnsi="Book Antiqua"/>
+          <w:color w:val="C00000"/>
+          <w:sz w:val="28"/>
+          <w:szCs w:val="28"/>
+        </w:rPr>
+        <w:t xml:space="preserve"> </w:t>
+      </w:r>
+      <w:r>
+        <w:rPr>
+          <w:rFonts w:ascii="Book Antiqua" w:hAnsi="Book Antiqua"/>
+          <w:color w:val="C00000"/>
+          <w:sz w:val="28"/>
+          <w:szCs w:val="28"/>
+        </w:rPr>
+        <w:sym w:font="Wingdings" w:char="F0E8"/>
+      </w:r>
+      <w:r>
+        <w:rPr>
+          <w:rFonts w:ascii="Book Antiqua" w:hAnsi="Book Antiqua"/>
+          <w:color w:val="C00000"/>
+          <w:sz w:val="28"/>
+          <w:szCs w:val="28"/>
+        </w:rPr>
+        <w:t xml:space="preserve"> deal with DbContext through repository</w:t>
+      </w:r>
+    </w:p>
+    <w:p>
+      <w:pPr>
+        <w:rPr>
+          <w:rFonts w:ascii="Book Antiqua" w:hAnsi="Book Antiqua"/>
+          <w:color w:val="C00000"/>
+          <w:sz w:val="28"/>
+          <w:szCs w:val="28"/>
+        </w:rPr>
+      </w:pPr>
+      <w:r>
+        <w:rPr>
+          <w:rFonts w:ascii="Book Antiqua" w:hAnsi="Book Antiqua"/>
+          <w:color w:val="C00000"/>
+          <w:sz w:val="28"/>
+          <w:szCs w:val="28"/>
+        </w:rPr>
+        <w:pict>
+          <v:shape id="_x0000_i1103" type="#_x0000_t75" style="width:384.75pt;height:222pt">
+            <v:imagedata r:id="rId53" o:title="ScreenShot_30-Mar-24_8_08_04_PM"/>
+          </v:shape>
+        </w:pict>
+      </w:r>
+    </w:p>
+    <w:p>
+      <w:pPr>
+        <w:rPr>
+          <w:rFonts w:ascii="Book Antiqua" w:hAnsi="Book Antiqua"/>
+          <w:color w:val="C00000"/>
+          <w:sz w:val="28"/>
+          <w:szCs w:val="28"/>
+        </w:rPr>
+      </w:pPr>
+      <w:r>
+        <w:rPr>
+          <w:rFonts w:ascii="Book Antiqua" w:hAnsi="Book Antiqua"/>
+          <w:color w:val="C00000"/>
+          <w:sz w:val="28"/>
+          <w:szCs w:val="28"/>
+        </w:rPr>
+        <w:t>So now we have to problems</w:t>
+      </w:r>
+      <w:r>
+        <w:rPr>
+          <w:rFonts w:ascii="Book Antiqua" w:hAnsi="Book Antiqua"/>
+          <w:color w:val="C00000"/>
+          <w:sz w:val="28"/>
+          <w:szCs w:val="28"/>
+        </w:rPr>
+        <w:sym w:font="Wingdings" w:char="F0E8"/>
+      </w:r>
+      <w:r>
+        <w:rPr>
+          <w:rFonts w:ascii="Book Antiqua" w:hAnsi="Book Antiqua"/>
+          <w:color w:val="C00000"/>
+          <w:sz w:val="28"/>
+          <w:szCs w:val="28"/>
+        </w:rPr>
+        <w:t xml:space="preserve"> if we need specific service </w:t>
+      </w:r>
+      <w:r>
+        <w:rPr>
+          <w:rFonts w:ascii="Book Antiqua" w:hAnsi="Book Antiqua"/>
+          <w:color w:val="C00000"/>
+          <w:sz w:val="28"/>
+          <w:szCs w:val="28"/>
+        </w:rPr>
+        <w:t>in an action</w:t>
+      </w:r>
+      <w:r>
+        <w:rPr>
+          <w:rFonts w:ascii="Book Antiqua" w:hAnsi="Book Antiqua"/>
+          <w:color w:val="C00000"/>
+          <w:sz w:val="28"/>
+          <w:szCs w:val="28"/>
+        </w:rPr>
+        <w:t xml:space="preserve"> we have to inject it in the constructor </w:t>
+      </w:r>
+      <w:r>
+        <w:rPr>
+          <w:rFonts w:ascii="Book Antiqua" w:hAnsi="Book Antiqua"/>
+          <w:color w:val="C00000"/>
+          <w:sz w:val="28"/>
+          <w:szCs w:val="28"/>
+        </w:rPr>
+        <w:sym w:font="Wingdings" w:char="F0E8"/>
+      </w:r>
+      <w:r>
+        <w:rPr>
+          <w:rFonts w:ascii="Book Antiqua" w:hAnsi="Book Antiqua"/>
+          <w:color w:val="C00000"/>
+          <w:sz w:val="28"/>
+          <w:szCs w:val="28"/>
+        </w:rPr>
+        <w:t xml:space="preserve"> creating un needed objects in case of executing the other actions. The other problem even if we inject that un-needed object we’ll save changes many times</w:t>
+      </w:r>
+    </w:p>
+    <w:p>
+      <w:pPr>
+        <w:rPr>
+          <w:rFonts w:ascii="Book Antiqua" w:hAnsi="Book Antiqua"/>
+          <w:color w:val="C00000"/>
+          <w:sz w:val="28"/>
+          <w:szCs w:val="28"/>
+        </w:rPr>
+      </w:pPr>
+      <w:r>
+        <w:rPr>
+          <w:rFonts w:ascii="Book Antiqua" w:hAnsi="Book Antiqua"/>
+          <w:color w:val="C00000"/>
+          <w:sz w:val="28"/>
+          <w:szCs w:val="28"/>
+        </w:rPr>
+        <w:t xml:space="preserve">To solve those problems, we are going to use </w:t>
+      </w:r>
+      <w:r>
+        <w:rPr>
+          <w:rFonts w:ascii="Book Antiqua" w:hAnsi="Book Antiqua"/>
+          <w:color w:val="C00000"/>
+          <w:sz w:val="28"/>
+          <w:szCs w:val="28"/>
+        </w:rPr>
+        <w:t xml:space="preserve">UnitOfWork </w:t>
+      </w:r>
+      <w:r>
+        <w:rPr>
+          <w:rFonts w:ascii="Book Antiqua" w:hAnsi="Book Antiqua"/>
+          <w:color w:val="C00000"/>
+          <w:sz w:val="28"/>
+          <w:szCs w:val="28"/>
+        </w:rPr>
+        <w:t>design pattern</w:t>
+      </w:r>
+    </w:p>
+    <w:p>
+      <w:pPr>
+        <w:rPr>
+          <w:rFonts w:ascii="Book Antiqua" w:hAnsi="Book Antiqua"/>
+          <w:color w:val="C00000"/>
+          <w:sz w:val="28"/>
+          <w:szCs w:val="28"/>
+        </w:rPr>
+      </w:pPr>
+      <w:r>
+        <w:rPr>
+          <w:rFonts w:ascii="Book Antiqua" w:hAnsi="Book Antiqua"/>
+          <w:color w:val="C00000"/>
+          <w:sz w:val="28"/>
+          <w:szCs w:val="28"/>
+        </w:rPr>
+        <w:t xml:space="preserve">The </w:t>
+      </w:r>
+      <w:r>
+        <w:rPr>
+          <w:rFonts w:ascii="Book Antiqua" w:hAnsi="Book Antiqua"/>
+          <w:color w:val="C00000"/>
+          <w:sz w:val="28"/>
+          <w:szCs w:val="28"/>
+        </w:rPr>
+        <w:t xml:space="preserve">UnitOfWork </w:t>
+      </w:r>
+      <w:r>
+        <w:rPr>
+          <w:rFonts w:ascii="Book Antiqua" w:hAnsi="Book Antiqua"/>
+          <w:color w:val="C00000"/>
+          <w:sz w:val="28"/>
+          <w:szCs w:val="28"/>
+        </w:rPr>
+        <w:t xml:space="preserve">is a class </w:t>
+      </w:r>
+      <w:r>
+        <w:rPr>
+          <w:rFonts w:ascii="Book Antiqua" w:hAnsi="Book Antiqua"/>
+          <w:color w:val="C00000"/>
+          <w:sz w:val="28"/>
+          <w:szCs w:val="28"/>
+        </w:rPr>
+        <w:sym w:font="Wingdings" w:char="F0E8"/>
+      </w:r>
+      <w:r>
+        <w:rPr>
+          <w:rFonts w:ascii="Book Antiqua" w:hAnsi="Book Antiqua"/>
+          <w:color w:val="C00000"/>
+          <w:sz w:val="28"/>
+          <w:szCs w:val="28"/>
+        </w:rPr>
+        <w:t xml:space="preserve"> we call it unit as it is the unit of all our business work with database [will be a re-representation for the Repository </w:t>
+      </w:r>
+      <w:r>
+        <w:rPr>
+          <w:rFonts w:ascii="Book Antiqua" w:hAnsi="Book Antiqua"/>
+          <w:color w:val="C00000"/>
+          <w:sz w:val="28"/>
+          <w:szCs w:val="28"/>
+        </w:rPr>
+        <w:sym w:font="Wingdings" w:char="F0E0"/>
+      </w:r>
+      <w:r>
+        <w:rPr>
+          <w:rFonts w:ascii="Book Antiqua" w:hAnsi="Book Antiqua"/>
+          <w:color w:val="C00000"/>
+          <w:sz w:val="28"/>
+          <w:szCs w:val="28"/>
+        </w:rPr>
+        <w:t xml:space="preserve"> see diagram above]</w:t>
+      </w:r>
+    </w:p>
+    <w:p>
+      <w:pPr>
+        <w:rPr>
+          <w:rFonts w:ascii="Book Antiqua" w:hAnsi="Book Antiqua"/>
+          <w:color w:val="C00000"/>
+          <w:sz w:val="28"/>
+          <w:szCs w:val="28"/>
+        </w:rPr>
+      </w:pPr>
+      <w:r>
+        <w:rPr>
+          <w:rFonts w:ascii="Book Antiqua" w:hAnsi="Book Antiqua"/>
+          <w:color w:val="C00000"/>
+          <w:sz w:val="28"/>
+          <w:szCs w:val="28"/>
+        </w:rPr>
+        <w:t>The DbContext have</w:t>
+      </w:r>
+      <w:r>
+        <w:rPr>
+          <w:rFonts w:ascii="Book Antiqua" w:hAnsi="Book Antiqua"/>
+          <w:color w:val="C00000"/>
+          <w:sz w:val="28"/>
+          <w:szCs w:val="28"/>
+        </w:rPr>
+        <w:t xml:space="preserve"> property of type</w:t>
+      </w:r>
+      <w:r>
+        <w:rPr>
+          <w:rFonts w:ascii="Book Antiqua" w:hAnsi="Book Antiqua"/>
+          <w:color w:val="C00000"/>
+          <w:sz w:val="28"/>
+          <w:szCs w:val="28"/>
+        </w:rPr>
+        <w:t xml:space="preserve"> DbSet for each and every table </w:t>
+      </w:r>
+      <w:r>
+        <w:rPr>
+          <w:rFonts w:ascii="Book Antiqua" w:hAnsi="Book Antiqua"/>
+          <w:color w:val="C00000"/>
+          <w:sz w:val="28"/>
+          <w:szCs w:val="28"/>
+        </w:rPr>
+        <w:sym w:font="Wingdings" w:char="F0E8"/>
+      </w:r>
+      <w:r>
+        <w:rPr>
+          <w:rFonts w:ascii="Book Antiqua" w:hAnsi="Book Antiqua"/>
+          <w:color w:val="C00000"/>
+          <w:sz w:val="28"/>
+          <w:szCs w:val="28"/>
+        </w:rPr>
+        <w:t xml:space="preserve"> the UnitOfW</w:t>
+      </w:r>
+      <w:r>
+        <w:rPr>
+          <w:rFonts w:ascii="Book Antiqua" w:hAnsi="Book Antiqua"/>
+          <w:color w:val="C00000"/>
+          <w:sz w:val="28"/>
+          <w:szCs w:val="28"/>
+        </w:rPr>
+        <w:t>ork will have a property of</w:t>
+      </w:r>
+      <w:r>
+        <w:rPr>
+          <w:rFonts w:ascii="Book Antiqua" w:hAnsi="Book Antiqua"/>
+          <w:color w:val="C00000"/>
+          <w:sz w:val="28"/>
+          <w:szCs w:val="28"/>
+        </w:rPr>
+        <w:t xml:space="preserve"> type </w:t>
+      </w:r>
+      <w:r>
+        <w:rPr>
+          <w:rFonts w:ascii="Book Antiqua" w:hAnsi="Book Antiqua"/>
+          <w:color w:val="C00000"/>
+          <w:sz w:val="28"/>
+          <w:szCs w:val="28"/>
+        </w:rPr>
+        <w:t xml:space="preserve"> repository for each and every table </w:t>
+      </w:r>
+    </w:p>
+    <w:p>
+      <w:pPr>
+        <w:rPr>
+          <w:rFonts w:ascii="Book Antiqua" w:hAnsi="Book Antiqua"/>
+          <w:color w:val="C00000"/>
+          <w:sz w:val="28"/>
+          <w:szCs w:val="28"/>
+        </w:rPr>
+      </w:pPr>
+      <w:r>
+        <w:rPr>
+          <w:rFonts w:ascii="Book Antiqua" w:hAnsi="Book Antiqua"/>
+          <w:color w:val="C00000"/>
+          <w:sz w:val="28"/>
+          <w:szCs w:val="28"/>
+        </w:rPr>
+        <w:t>The DbContext have</w:t>
+      </w:r>
+      <w:r>
+        <w:rPr>
+          <w:rFonts w:ascii="Book Antiqua" w:hAnsi="Book Antiqua"/>
+          <w:color w:val="C00000"/>
+          <w:sz w:val="28"/>
+          <w:szCs w:val="28"/>
+        </w:rPr>
+        <w:t xml:space="preserve"> SaveChanges </w:t>
+      </w:r>
+      <w:r>
+        <w:rPr>
+          <w:rFonts w:ascii="Book Antiqua" w:hAnsi="Book Antiqua"/>
+          <w:color w:val="C00000"/>
+          <w:sz w:val="28"/>
+          <w:szCs w:val="28"/>
+        </w:rPr>
+        <w:sym w:font="Wingdings" w:char="F0E8"/>
+      </w:r>
+      <w:r>
+        <w:rPr>
+          <w:rFonts w:ascii="Book Antiqua" w:hAnsi="Book Antiqua"/>
+          <w:color w:val="C00000"/>
+          <w:sz w:val="28"/>
+          <w:szCs w:val="28"/>
+        </w:rPr>
+        <w:t xml:space="preserve"> </w:t>
+      </w:r>
+      <w:r>
+        <w:rPr>
+          <w:rFonts w:ascii="Book Antiqua" w:hAnsi="Book Antiqua"/>
+          <w:color w:val="C00000"/>
+          <w:sz w:val="28"/>
+          <w:szCs w:val="28"/>
+        </w:rPr>
+        <w:t>UnitOfWork</w:t>
+      </w:r>
+      <w:r>
+        <w:rPr>
+          <w:rFonts w:ascii="Book Antiqua" w:hAnsi="Book Antiqua"/>
+          <w:color w:val="C00000"/>
+          <w:sz w:val="28"/>
+          <w:szCs w:val="28"/>
+        </w:rPr>
+        <w:t xml:space="preserve"> have Complete</w:t>
+      </w:r>
+    </w:p>
+    <w:p>
+      <w:pPr>
+        <w:rPr>
+          <w:rFonts w:ascii="Book Antiqua" w:hAnsi="Book Antiqua"/>
+          <w:color w:val="C00000"/>
+          <w:sz w:val="28"/>
+          <w:szCs w:val="28"/>
+          <w:u w:val="thick"/>
+        </w:rPr>
+      </w:pPr>
+      <w:r>
+        <w:rPr>
+          <w:rFonts w:ascii="Book Antiqua" w:hAnsi="Book Antiqua"/>
+          <w:color w:val="C00000"/>
+          <w:sz w:val="28"/>
+          <w:szCs w:val="28"/>
+        </w:rPr>
+        <w:t xml:space="preserve">Implementing </w:t>
+      </w:r>
+      <w:r>
+        <w:rPr>
+          <w:rFonts w:ascii="Book Antiqua" w:hAnsi="Book Antiqua"/>
+          <w:color w:val="C00000"/>
+          <w:sz w:val="28"/>
+          <w:szCs w:val="28"/>
+        </w:rPr>
+        <w:t>UnitOfWork</w:t>
+      </w:r>
+      <w:r>
+        <w:rPr>
+          <w:rFonts w:ascii="Book Antiqua" w:hAnsi="Book Antiqua"/>
+          <w:color w:val="C00000"/>
+          <w:sz w:val="28"/>
+          <w:szCs w:val="28"/>
+        </w:rPr>
+        <w:t xml:space="preserve"> in  the BBL </w:t>
+      </w:r>
+      <w:r>
+        <w:rPr>
+          <w:rFonts w:ascii="Book Antiqua" w:hAnsi="Book Antiqua"/>
+          <w:color w:val="C00000"/>
+          <w:sz w:val="28"/>
+          <w:szCs w:val="28"/>
+        </w:rPr>
+        <w:sym w:font="Wingdings" w:char="F0E8"/>
+      </w:r>
+      <w:r>
+        <w:rPr>
+          <w:rFonts w:ascii="Book Antiqua" w:hAnsi="Book Antiqua"/>
+          <w:color w:val="C00000"/>
+          <w:sz w:val="28"/>
+          <w:szCs w:val="28"/>
+        </w:rPr>
+        <w:t xml:space="preserve"> 1</w:t>
+      </w:r>
+      <w:r>
+        <w:rPr>
+          <w:rFonts w:ascii="Book Antiqua" w:hAnsi="Book Antiqua"/>
+          <w:color w:val="C00000"/>
+          <w:sz w:val="28"/>
+          <w:szCs w:val="28"/>
+          <w:vertAlign w:val="superscript"/>
+        </w:rPr>
+        <w:t>st</w:t>
+      </w:r>
+      <w:r>
+        <w:rPr>
+          <w:rFonts w:ascii="Book Antiqua" w:hAnsi="Book Antiqua"/>
+          <w:color w:val="C00000"/>
+          <w:sz w:val="28"/>
+          <w:szCs w:val="28"/>
+        </w:rPr>
+        <w:t xml:space="preserve"> make interface as we may have more than one </w:t>
+      </w:r>
+      <w:r>
+        <w:rPr>
+          <w:rFonts w:ascii="Book Antiqua" w:hAnsi="Book Antiqua"/>
+          <w:color w:val="C00000"/>
+          <w:sz w:val="28"/>
+          <w:szCs w:val="28"/>
+        </w:rPr>
+        <w:t>UnitOfWork</w:t>
+      </w:r>
+      <w:r>
+        <w:rPr>
+          <w:rFonts w:ascii="Book Antiqua" w:hAnsi="Book Antiqua"/>
+          <w:color w:val="C00000"/>
+          <w:sz w:val="28"/>
+          <w:szCs w:val="28"/>
+        </w:rPr>
+        <w:t xml:space="preserve"> class in case we have more than one DbContext </w:t>
+      </w:r>
+      <w:r>
+        <w:rPr>
+          <w:rFonts w:ascii="Book Antiqua" w:hAnsi="Book Antiqua"/>
+          <w:color w:val="C00000"/>
+          <w:sz w:val="28"/>
+          <w:szCs w:val="28"/>
+        </w:rPr>
+        <w:sym w:font="Wingdings" w:char="F0E8"/>
+      </w:r>
+      <w:r>
+        <w:rPr>
+          <w:rFonts w:ascii="Book Antiqua" w:hAnsi="Book Antiqua"/>
+          <w:color w:val="C00000"/>
+          <w:sz w:val="28"/>
+          <w:szCs w:val="28"/>
+        </w:rPr>
+        <w:t xml:space="preserve"> in case we have more than one database</w:t>
+      </w:r>
+      <w:r>
+        <w:rPr>
+          <w:rFonts w:ascii="Book Antiqua" w:hAnsi="Book Antiqua"/>
+          <w:color w:val="C00000"/>
+          <w:sz w:val="28"/>
+          <w:szCs w:val="28"/>
+        </w:rPr>
+        <w:t xml:space="preserve"> </w:t>
+      </w:r>
+      <w:r>
+        <w:rPr>
+          <w:rFonts w:ascii="Book Antiqua" w:hAnsi="Book Antiqua"/>
+          <w:color w:val="C00000"/>
+          <w:sz w:val="28"/>
+          <w:szCs w:val="28"/>
+          <w:u w:val="thick"/>
+        </w:rPr>
+        <w:pict>
+          <v:shape id="_x0000_i1106" type="#_x0000_t75" style="width:330pt;height:159pt">
+            <v:imagedata r:id="rId54" o:title="ScreenShot_30-Mar-24_8_34_24_PM"/>
+          </v:shape>
+        </w:pict>
+      </w:r>
+      <w:r>
+        <w:rPr>
+          <w:rFonts w:ascii="Book Antiqua" w:hAnsi="Book Antiqua"/>
+          <w:color w:val="C00000"/>
+          <w:sz w:val="28"/>
+          <w:szCs w:val="28"/>
+          <w:u w:val="thick"/>
+        </w:rPr>
+        <w:t xml:space="preserve"> </w:t>
+      </w:r>
+    </w:p>
+    <w:p>
+      <w:pPr>
+        <w:pStyle w:val="ListParagraph"/>
+        <w:numPr>
+          <w:ilvl w:val="0"/>
+          <w:numId w:val="3"/>
+        </w:numPr>
+        <w:rPr>
+          <w:rFonts w:ascii="Book Antiqua" w:hAnsi="Book Antiqua"/>
+          <w:color w:val="C00000"/>
+          <w:sz w:val="28"/>
+          <w:szCs w:val="28"/>
+        </w:rPr>
+      </w:pPr>
+      <w:r>
+        <w:rPr>
+          <w:rFonts w:ascii="Book Antiqua" w:hAnsi="Book Antiqua"/>
+          <w:color w:val="C00000"/>
+          <w:sz w:val="28"/>
+          <w:szCs w:val="28"/>
+        </w:rPr>
+        <w:lastRenderedPageBreak/>
+        <w:t xml:space="preserve"> </w:t>
+      </w:r>
+      <w:r>
+        <w:rPr>
+          <w:color w:val="C00000"/>
+          <w:u w:val="thick"/>
+        </w:rPr>
+        <w:pict>
+          <v:shape id="_x0000_i1121" type="#_x0000_t75" style="width:440.25pt;height:75.75pt">
+            <v:imagedata r:id="rId55" o:title="ScreenShot_30-Mar-24_8_31_44_PM"/>
+          </v:shape>
+        </w:pict>
+      </w:r>
+    </w:p>
+    <w:p>
+      <w:pPr>
+        <w:rPr>
+          <w:rFonts w:ascii="Book Antiqua" w:hAnsi="Book Antiqua"/>
+          <w:color w:val="C00000"/>
+          <w:sz w:val="28"/>
+          <w:szCs w:val="28"/>
+        </w:rPr>
+      </w:pPr>
+      <w:r>
+        <w:rPr>
+          <w:rFonts w:ascii="Book Antiqua" w:hAnsi="Book Antiqua"/>
+          <w:color w:val="C00000"/>
+          <w:sz w:val="28"/>
+          <w:szCs w:val="28"/>
+        </w:rPr>
+        <w:t xml:space="preserve">Create class </w:t>
+      </w:r>
+      <w:r>
+        <w:rPr>
+          <w:rFonts w:ascii="Book Antiqua" w:hAnsi="Book Antiqua"/>
+          <w:color w:val="C00000"/>
+          <w:sz w:val="28"/>
+          <w:szCs w:val="28"/>
+        </w:rPr>
+        <w:t>UnitOfWork</w:t>
+      </w:r>
+      <w:r>
+        <w:rPr>
+          <w:rFonts w:ascii="Book Antiqua" w:hAnsi="Book Antiqua"/>
+          <w:color w:val="C00000"/>
+          <w:sz w:val="28"/>
+          <w:szCs w:val="28"/>
+        </w:rPr>
+        <w:t xml:space="preserve"> in the BLL directly or in the folder of the Repositories </w:t>
+      </w:r>
+    </w:p>
+    <w:p>
+      <w:pPr>
+        <w:rPr>
+          <w:rFonts w:ascii="Book Antiqua" w:hAnsi="Book Antiqua"/>
+          <w:color w:val="C00000"/>
+          <w:sz w:val="28"/>
+          <w:szCs w:val="28"/>
+          <w:u w:val="thick"/>
+        </w:rPr>
+      </w:pPr>
+      <w:r>
+        <w:rPr>
+          <w:rFonts w:ascii="Book Antiqua" w:hAnsi="Book Antiqua"/>
+          <w:color w:val="C00000"/>
+          <w:sz w:val="28"/>
+          <w:szCs w:val="28"/>
+          <w:u w:val="thick"/>
+        </w:rPr>
+        <w:pict>
+          <v:shape id="_x0000_i1123" type="#_x0000_t75" style="width:575.25pt;height:322.5pt">
+            <v:imagedata r:id="rId56" o:title="ScreenShot_30-Mar-24_8_55_23_PM"/>
+          </v:shape>
+        </w:pict>
+      </w:r>
+    </w:p>
+    <w:p>
+      <w:pPr>
+        <w:rPr>
+          <w:rFonts w:ascii="Book Antiqua" w:hAnsi="Book Antiqua"/>
+          <w:color w:val="C00000"/>
+          <w:sz w:val="28"/>
+          <w:szCs w:val="28"/>
+        </w:rPr>
+      </w:pPr>
+      <w:r>
+        <w:rPr>
+          <w:rFonts w:ascii="Book Antiqua" w:hAnsi="Book Antiqua"/>
+          <w:color w:val="C00000"/>
+          <w:sz w:val="28"/>
+          <w:szCs w:val="28"/>
+        </w:rPr>
+        <w:t>In the EmployeeController class we won’t need to inject objects from IEmployeeRepository, or IDepartmentRepository</w:t>
+      </w:r>
+    </w:p>
+    <w:p>
+      <w:pPr>
+        <w:rPr>
+          <w:rFonts w:ascii="Book Antiqua" w:hAnsi="Book Antiqua"/>
+          <w:color w:val="C00000"/>
+          <w:sz w:val="28"/>
+          <w:szCs w:val="28"/>
+          <w:u w:val="thick"/>
+        </w:rPr>
+      </w:pPr>
+      <w:r>
+        <w:rPr>
+          <w:rFonts w:ascii="Book Antiqua" w:hAnsi="Book Antiqua"/>
+          <w:color w:val="C00000"/>
+          <w:sz w:val="28"/>
+          <w:szCs w:val="28"/>
+          <w:u w:val="thick"/>
+        </w:rPr>
+        <w:pict>
+          <v:shape id="_x0000_i1125" type="#_x0000_t75" style="width:378.75pt;height:199.5pt">
+            <v:imagedata r:id="rId57" o:title="ScreenShot_30-Mar-24_9_02_32_PM"/>
+          </v:shape>
+        </w:pict>
+      </w:r>
+      <w:r>
+        <w:rPr>
+          <w:rFonts w:ascii="Book Antiqua" w:hAnsi="Book Antiqua"/>
+          <w:color w:val="C00000"/>
+          <w:sz w:val="28"/>
+          <w:szCs w:val="28"/>
+        </w:rPr>
+        <w:t xml:space="preserve"> </w:t>
+      </w:r>
+      <w:r>
+        <w:rPr>
+          <w:rFonts w:ascii="Book Antiqua" w:hAnsi="Book Antiqua"/>
+          <w:color w:val="C00000"/>
+          <w:sz w:val="28"/>
+          <w:szCs w:val="28"/>
+        </w:rPr>
+        <w:sym w:font="Wingdings" w:char="F0E8"/>
+      </w:r>
+      <w:r>
+        <w:rPr>
+          <w:rFonts w:ascii="Book Antiqua" w:hAnsi="Book Antiqua"/>
+          <w:color w:val="C00000"/>
+          <w:sz w:val="28"/>
+          <w:szCs w:val="28"/>
+        </w:rPr>
+        <w:t xml:space="preserve"> now we need to allow the dependency injection for the classes implements IUnitOfWork </w:t>
+      </w:r>
+      <w:r>
+        <w:rPr>
+          <w:rFonts w:ascii="Book Antiqua" w:hAnsi="Book Antiqua"/>
+          <w:color w:val="C00000"/>
+          <w:sz w:val="28"/>
+          <w:szCs w:val="28"/>
+        </w:rPr>
+        <w:sym w:font="Wingdings" w:char="F0E8"/>
+      </w:r>
+      <w:r>
+        <w:rPr>
+          <w:rFonts w:ascii="Book Antiqua" w:hAnsi="Book Antiqua"/>
+          <w:color w:val="C00000"/>
+          <w:sz w:val="28"/>
+          <w:szCs w:val="28"/>
+        </w:rPr>
+        <w:t xml:space="preserve"> we’ll add it in the </w:t>
+      </w:r>
+      <w:r>
+        <w:rPr>
+          <w:rFonts w:ascii="Book Antiqua" w:hAnsi="Book Antiqua"/>
+          <w:color w:val="C00000"/>
+          <w:sz w:val="28"/>
+          <w:szCs w:val="28"/>
+        </w:rPr>
+        <w:lastRenderedPageBreak/>
+        <w:t>Extension class we created before [</w:t>
+      </w:r>
+      <w:r>
+        <w:rPr>
+          <w:rFonts w:ascii="Book Antiqua" w:hAnsi="Book Antiqua"/>
+          <w:color w:val="C00000"/>
+          <w:sz w:val="28"/>
+          <w:szCs w:val="28"/>
+        </w:rPr>
+        <w:t>ApplicationServicesExtensions</w:t>
+      </w:r>
+      <w:r>
+        <w:rPr>
+          <w:rFonts w:ascii="Book Antiqua" w:hAnsi="Book Antiqua"/>
+          <w:color w:val="C00000"/>
+          <w:sz w:val="28"/>
+          <w:szCs w:val="28"/>
+        </w:rPr>
+        <w:t xml:space="preserve">] </w:t>
+      </w:r>
+      <w:r>
+        <w:rPr>
+          <w:rFonts w:ascii="Book Antiqua" w:hAnsi="Book Antiqua"/>
+          <w:color w:val="C00000"/>
+          <w:sz w:val="28"/>
+          <w:szCs w:val="28"/>
+          <w:u w:val="thick"/>
+        </w:rPr>
+        <w:pict>
+          <v:shape id="_x0000_i1128" type="#_x0000_t75" style="width:575.25pt;height:230.25pt">
+            <v:imagedata r:id="rId58" o:title="ScreenShot_30-Mar-24_9_11_42_PM"/>
+          </v:shape>
+        </w:pict>
+      </w:r>
+    </w:p>
+    <w:p>
+      <w:pPr>
+        <w:rPr>
+          <w:rFonts w:ascii="Book Antiqua" w:hAnsi="Book Antiqua"/>
+          <w:color w:val="C00000"/>
+          <w:sz w:val="28"/>
+          <w:szCs w:val="28"/>
+        </w:rPr>
+      </w:pPr>
+      <w:r>
+        <w:rPr>
+          <w:rFonts w:ascii="Book Antiqua" w:hAnsi="Book Antiqua"/>
+          <w:color w:val="C00000"/>
+          <w:sz w:val="28"/>
+          <w:szCs w:val="28"/>
+        </w:rPr>
+        <w:t xml:space="preserve">Now use the </w:t>
+      </w:r>
+      <w:r>
+        <w:rPr>
+          <w:rFonts w:ascii="Book Antiqua" w:hAnsi="Book Antiqua"/>
+          <w:color w:val="C00000"/>
+          <w:sz w:val="28"/>
+          <w:szCs w:val="28"/>
+        </w:rPr>
+        <w:t>UnitOfWork</w:t>
+      </w:r>
+      <w:r>
+        <w:rPr>
+          <w:rFonts w:ascii="Book Antiqua" w:hAnsi="Book Antiqua"/>
+          <w:color w:val="C00000"/>
+          <w:sz w:val="28"/>
+          <w:szCs w:val="28"/>
+        </w:rPr>
+        <w:t xml:space="preserve"> object in the </w:t>
+      </w:r>
+      <w:r>
+        <w:rPr>
+          <w:rFonts w:ascii="Book Antiqua" w:hAnsi="Book Antiqua"/>
+          <w:color w:val="C00000"/>
+          <w:sz w:val="28"/>
+          <w:szCs w:val="28"/>
+        </w:rPr>
+        <w:t>EmployeeController</w:t>
+      </w:r>
+    </w:p>
+    <w:p>
+      <w:pPr>
+        <w:rPr>
+          <w:rFonts w:ascii="Book Antiqua" w:hAnsi="Book Antiqua"/>
+          <w:color w:val="C00000"/>
+          <w:sz w:val="28"/>
+          <w:szCs w:val="28"/>
+        </w:rPr>
+      </w:pPr>
+      <w:r>
+        <w:rPr>
+          <w:rFonts w:ascii="Book Antiqua" w:hAnsi="Book Antiqua"/>
+          <w:color w:val="C00000"/>
+          <w:sz w:val="28"/>
+          <w:szCs w:val="28"/>
+          <w:u w:val="thick"/>
+        </w:rPr>
+        <w:pict>
+          <v:shape id="_x0000_i1131" type="#_x0000_t75" style="width:8in;height:147pt">
+            <v:imagedata r:id="rId59" o:title="ScreenShot_30-Mar-24_9_15_07_PM"/>
+          </v:shape>
+        </w:pict>
+      </w:r>
+      <w:r>
+        <w:rPr>
+          <w:rFonts w:ascii="Book Antiqua" w:hAnsi="Book Antiqua"/>
+          <w:color w:val="C00000"/>
+          <w:sz w:val="28"/>
+          <w:szCs w:val="28"/>
+          <w:u w:val="thick"/>
+        </w:rPr>
+        <w:pict>
+          <v:shape id="_x0000_i1141" type="#_x0000_t75" style="width:575.25pt;height:261.75pt">
+            <v:imagedata r:id="rId60" o:title="ScreenShot_30-Mar-24_9_27_21_PM"/>
+          </v:shape>
+        </w:pict>
+      </w:r>
+      <w:r>
+        <w:rPr>
+          <w:rFonts w:ascii="Book Antiqua" w:hAnsi="Book Antiqua"/>
+          <w:color w:val="C00000"/>
+          <w:sz w:val="28"/>
+          <w:szCs w:val="28"/>
+        </w:rPr>
+        <w:sym w:font="Wingdings" w:char="F0E8"/>
+      </w:r>
+      <w:r>
+        <w:rPr>
+          <w:rFonts w:ascii="Book Antiqua" w:hAnsi="Book Antiqua"/>
+          <w:color w:val="C00000"/>
+          <w:sz w:val="28"/>
+          <w:szCs w:val="28"/>
+        </w:rPr>
+        <w:t xml:space="preserve"> do that for all other actions</w:t>
+      </w:r>
+    </w:p>
+    <w:p>
+      <w:pPr>
+        <w:rPr>
+          <w:rFonts w:ascii="Book Antiqua" w:hAnsi="Book Antiqua"/>
+          <w:color w:val="C00000"/>
+          <w:sz w:val="28"/>
+          <w:szCs w:val="28"/>
+        </w:rPr>
+      </w:pPr>
+      <w:r>
+        <w:rPr>
+          <w:rFonts w:ascii="Book Antiqua" w:hAnsi="Book Antiqua"/>
+          <w:color w:val="C00000"/>
+          <w:sz w:val="28"/>
+          <w:szCs w:val="28"/>
+          <w:u w:val="thick"/>
+        </w:rPr>
+        <w:lastRenderedPageBreak/>
+        <w:pict>
+          <v:shape id="_x0000_i1132" type="#_x0000_t75" style="width:435.75pt;height:256.5pt">
+            <v:imagedata r:id="rId61" o:title="ScreenShot_30-Mar-24_9_16_25_PM"/>
+          </v:shape>
+        </w:pict>
+      </w:r>
+      <w:r>
+        <w:rPr>
+          <w:rFonts w:ascii="Book Antiqua" w:hAnsi="Book Antiqua"/>
+          <w:color w:val="C00000"/>
+          <w:sz w:val="28"/>
+          <w:szCs w:val="28"/>
+        </w:rPr>
+        <w:sym w:font="Wingdings" w:char="F0E7"/>
+      </w:r>
+      <w:r>
+        <w:rPr>
+          <w:rFonts w:ascii="Book Antiqua" w:hAnsi="Book Antiqua"/>
+          <w:color w:val="C00000"/>
+          <w:sz w:val="28"/>
+          <w:szCs w:val="28"/>
+        </w:rPr>
+        <w:t xml:space="preserve"> our draft example of the department and projects we needed an object from them to use in the create action </w:t>
+      </w:r>
+    </w:p>
+    <w:p>
+      <w:pPr>
+        <w:pStyle w:val="ListParagraph"/>
+        <w:numPr>
+          <w:ilvl w:val="0"/>
+          <w:numId w:val="3"/>
+        </w:numPr>
+        <w:rPr>
+          <w:rFonts w:ascii="Book Antiqua" w:hAnsi="Book Antiqua"/>
+          <w:color w:val="C00000"/>
+          <w:sz w:val="28"/>
+          <w:szCs w:val="28"/>
+        </w:rPr>
+      </w:pPr>
+      <w:r>
+        <w:rPr>
+          <w:rFonts w:ascii="Book Antiqua" w:hAnsi="Book Antiqua"/>
+          <w:color w:val="C00000"/>
+          <w:sz w:val="28"/>
+          <w:szCs w:val="28"/>
+        </w:rPr>
+        <w:t xml:space="preserve">Remember in the Employee Views[except for index] we injected the DepartmentRepository, now we don’t need instead we’ll inject object from class implements IUnitOfWork </w:t>
+      </w:r>
+    </w:p>
+    <w:p>
+      <w:pPr>
+        <w:pStyle w:val="ListParagraph"/>
+        <w:numPr>
+          <w:ilvl w:val="0"/>
+          <w:numId w:val="3"/>
+        </w:numPr>
+        <w:rPr>
+          <w:rFonts w:ascii="Book Antiqua" w:hAnsi="Book Antiqua"/>
+          <w:color w:val="C00000"/>
+          <w:sz w:val="28"/>
+          <w:szCs w:val="28"/>
+        </w:rPr>
+      </w:pPr>
+      <w:r>
+        <w:rPr>
+          <w:rFonts w:ascii="Book Antiqua" w:hAnsi="Book Antiqua"/>
+          <w:color w:val="C00000"/>
+          <w:sz w:val="28"/>
+          <w:szCs w:val="28"/>
+        </w:rPr>
+        <w:t xml:space="preserve">At that time we asked 2 times for object from </w:t>
+      </w:r>
+      <w:r>
+        <w:rPr>
+          <w:rFonts w:ascii="Book Antiqua" w:hAnsi="Book Antiqua"/>
+          <w:color w:val="C00000"/>
+          <w:sz w:val="28"/>
+          <w:szCs w:val="28"/>
+        </w:rPr>
+        <w:t>class implements IUnitOfWork</w:t>
+      </w:r>
+      <w:r>
+        <w:rPr>
+          <w:rFonts w:ascii="Book Antiqua" w:hAnsi="Book Antiqua"/>
+          <w:color w:val="C00000"/>
+          <w:sz w:val="28"/>
+          <w:szCs w:val="28"/>
+        </w:rPr>
+        <w:t xml:space="preserve"> one in the constructor and the other in the View needs object from class DepartmentRepository </w:t>
+      </w:r>
+      <w:r>
+        <w:rPr>
+          <w:rFonts w:ascii="Book Antiqua" w:hAnsi="Book Antiqua"/>
+          <w:color w:val="C00000"/>
+          <w:sz w:val="28"/>
+          <w:szCs w:val="28"/>
+        </w:rPr>
+        <w:t xml:space="preserve">but remember its life time is scoped which means the CLR will keep the object address as long as we are in the same request so now it won’t create new object but will use the object previously created </w:t>
+      </w:r>
+    </w:p>
+    <w:p>
+      <w:pPr>
+        <w:rPr>
+          <w:rFonts w:ascii="Book Antiqua" w:hAnsi="Book Antiqua"/>
+          <w:color w:val="C00000"/>
+          <w:sz w:val="28"/>
+          <w:szCs w:val="28"/>
+        </w:rPr>
+      </w:pPr>
+      <w:r>
+        <w:rPr>
+          <w:rFonts w:ascii="Book Antiqua" w:hAnsi="Book Antiqua"/>
+          <w:color w:val="C00000"/>
+          <w:sz w:val="28"/>
+          <w:szCs w:val="28"/>
+          <w:u w:val="thick"/>
+        </w:rPr>
+        <w:pict>
+          <v:shape id="_x0000_i1142" type="#_x0000_t75" style="width:575.25pt;height:108.75pt">
+            <v:imagedata r:id="rId62" o:title="ScreenShot_30-Mar-24_10_22_01_PM"/>
+          </v:shape>
+        </w:pict>
+      </w:r>
+    </w:p>
+    <w:p>
+      <w:pPr>
+        <w:pStyle w:val="ListParagraph"/>
+        <w:numPr>
+          <w:ilvl w:val="0"/>
+          <w:numId w:val="3"/>
+        </w:numPr>
+        <w:rPr>
+          <w:rFonts w:ascii="Book Antiqua" w:hAnsi="Book Antiqua"/>
+          <w:color w:val="C00000"/>
+          <w:sz w:val="28"/>
+          <w:szCs w:val="28"/>
+        </w:rPr>
+      </w:pPr>
+      <w:r>
+        <w:rPr>
+          <w:rFonts w:ascii="Book Antiqua" w:hAnsi="Book Antiqua"/>
+          <w:color w:val="C00000"/>
+          <w:sz w:val="28"/>
+          <w:szCs w:val="28"/>
+        </w:rPr>
+        <w:t>we never closed the connection with the database</w:t>
+      </w:r>
+    </w:p>
+    <w:p>
+      <w:pPr>
+        <w:rPr>
+          <w:rFonts w:ascii="Book Antiqua" w:hAnsi="Book Antiqua"/>
+          <w:color w:val="C00000"/>
+          <w:sz w:val="28"/>
+          <w:szCs w:val="28"/>
+        </w:rPr>
+      </w:pPr>
+      <w:r>
+        <w:rPr>
+          <w:rFonts w:ascii="Book Antiqua" w:hAnsi="Book Antiqua"/>
+          <w:color w:val="C00000"/>
+          <w:sz w:val="28"/>
+          <w:szCs w:val="28"/>
+        </w:rPr>
+        <w:t>We need to dispose the connection as the connection won’t be closed until the one who opens it disposes it .. even when the lifetime of the DbContext object ends the connection still open [at that time the object is still in the heap, we only lost its address in the stack]</w:t>
+      </w:r>
+    </w:p>
+    <w:p>
+      <w:pPr>
+        <w:rPr>
+          <w:rFonts w:ascii="Book Antiqua" w:hAnsi="Book Antiqua"/>
+          <w:color w:val="C00000"/>
+          <w:sz w:val="28"/>
+          <w:szCs w:val="28"/>
+        </w:rPr>
+      </w:pPr>
+      <w:r>
+        <w:rPr>
+          <w:rFonts w:ascii="Book Antiqua" w:hAnsi="Book Antiqua"/>
+          <w:color w:val="C00000"/>
+          <w:sz w:val="28"/>
+          <w:szCs w:val="28"/>
+        </w:rPr>
+        <w:t xml:space="preserve">The class UnitOfWork asked for creating object from class ApplicationDbContext so </w:t>
+      </w:r>
+      <w:r>
+        <w:rPr>
+          <w:rFonts w:ascii="Book Antiqua" w:hAnsi="Book Antiqua"/>
+          <w:color w:val="C00000"/>
+          <w:sz w:val="28"/>
+          <w:szCs w:val="28"/>
+        </w:rPr>
+        <w:t>UnitOfWork</w:t>
+      </w:r>
+      <w:r>
+        <w:rPr>
+          <w:rFonts w:ascii="Book Antiqua" w:hAnsi="Book Antiqua"/>
+          <w:color w:val="C00000"/>
+          <w:sz w:val="28"/>
+          <w:szCs w:val="28"/>
+        </w:rPr>
+        <w:t xml:space="preserve"> class must close that connection </w:t>
+      </w:r>
+    </w:p>
+    <w:p>
+      <w:pPr>
+        <w:rPr>
+          <w:rFonts w:ascii="Book Antiqua" w:hAnsi="Book Antiqua"/>
+          <w:color w:val="C00000"/>
+          <w:sz w:val="28"/>
+          <w:szCs w:val="28"/>
+        </w:rPr>
+      </w:pPr>
+      <w:r>
+        <w:rPr>
+          <w:rFonts w:ascii="Book Antiqua" w:hAnsi="Book Antiqua"/>
+          <w:color w:val="C00000"/>
+          <w:sz w:val="28"/>
+          <w:szCs w:val="28"/>
+        </w:rPr>
+        <w:lastRenderedPageBreak/>
+        <w:t xml:space="preserve">If we need to close the connection the class must have a method called Dispose </w:t>
+      </w:r>
+      <w:r>
+        <w:rPr>
+          <w:rFonts w:ascii="Book Antiqua" w:hAnsi="Book Antiqua"/>
+          <w:color w:val="C00000"/>
+          <w:sz w:val="28"/>
+          <w:szCs w:val="28"/>
+        </w:rPr>
+        <w:t>[add a NEW behavior for the class]</w:t>
+      </w:r>
+      <w:r>
+        <w:rPr>
+          <w:rFonts w:ascii="Book Antiqua" w:hAnsi="Book Antiqua"/>
+          <w:color w:val="C00000"/>
+          <w:sz w:val="28"/>
+          <w:szCs w:val="28"/>
+        </w:rPr>
+        <w:t>… how to make sure that the class has this method</w:t>
+      </w:r>
+      <w:r>
+        <w:rPr>
+          <w:rFonts w:ascii="Book Antiqua" w:hAnsi="Book Antiqua"/>
+          <w:color w:val="C00000"/>
+          <w:sz w:val="28"/>
+          <w:szCs w:val="28"/>
+        </w:rPr>
+        <w:t>[</w:t>
+      </w:r>
+      <w:r>
+        <w:rPr>
+          <w:rFonts w:ascii="Book Antiqua" w:hAnsi="Book Antiqua"/>
+          <w:color w:val="C00000"/>
+          <w:sz w:val="28"/>
+          <w:szCs w:val="28"/>
+        </w:rPr>
+        <w:t>behavior]</w:t>
+      </w:r>
+      <w:r>
+        <w:rPr>
+          <w:rFonts w:ascii="Book Antiqua" w:hAnsi="Book Antiqua"/>
+          <w:color w:val="C00000"/>
+          <w:sz w:val="28"/>
+          <w:szCs w:val="28"/>
+        </w:rPr>
+        <w:t xml:space="preserve">? By signing the contract </w:t>
+      </w:r>
+      <w:r>
+        <w:rPr>
+          <w:rFonts w:ascii="Book Antiqua" w:hAnsi="Book Antiqua"/>
+          <w:color w:val="C00000"/>
+          <w:sz w:val="28"/>
+          <w:szCs w:val="28"/>
+        </w:rPr>
+        <w:t>[implementing interface]</w:t>
+      </w:r>
+    </w:p>
+    <w:p>
+      <w:pPr>
+        <w:rPr>
+          <w:rFonts w:ascii="Book Antiqua" w:hAnsi="Book Antiqua"/>
+          <w:color w:val="C00000"/>
+          <w:sz w:val="28"/>
+          <w:szCs w:val="28"/>
+        </w:rPr>
+      </w:pPr>
+      <w:r>
+        <w:rPr>
+          <w:rFonts w:ascii="Book Antiqua" w:hAnsi="Book Antiqua"/>
+          <w:color w:val="C00000"/>
+          <w:sz w:val="28"/>
+          <w:szCs w:val="28"/>
+        </w:rPr>
+        <w:t xml:space="preserve">Any class implements the interface IDisposable grantee that it contains the method closes the connection … </w:t>
+      </w:r>
+      <w:r>
+        <w:rPr>
+          <w:rFonts w:ascii="Book Antiqua" w:hAnsi="Book Antiqua"/>
+          <w:color w:val="C00000"/>
+          <w:sz w:val="28"/>
+          <w:szCs w:val="28"/>
+        </w:rPr>
+        <w:t>UnitOfWork</w:t>
+      </w:r>
+      <w:r>
+        <w:rPr>
+          <w:rFonts w:ascii="Book Antiqua" w:hAnsi="Book Antiqua"/>
+          <w:color w:val="C00000"/>
+          <w:sz w:val="28"/>
+          <w:szCs w:val="28"/>
+        </w:rPr>
+        <w:t xml:space="preserve"> must implement that interface to close the connection</w:t>
+      </w:r>
+    </w:p>
+    <w:p>
+      <w:pPr>
+        <w:rPr>
+          <w:rFonts w:ascii="Book Antiqua" w:hAnsi="Book Antiqua"/>
+          <w:color w:val="C00000"/>
+          <w:sz w:val="28"/>
+          <w:szCs w:val="28"/>
+          <w:u w:val="thick"/>
+        </w:rPr>
+      </w:pPr>
+      <w:r>
+        <w:rPr>
+          <w:rFonts w:ascii="Book Antiqua" w:hAnsi="Book Antiqua"/>
+          <w:color w:val="C00000"/>
+          <w:sz w:val="28"/>
+          <w:szCs w:val="28"/>
+        </w:rPr>
+        <w:t>So we’re going to make the I</w:t>
+      </w:r>
+      <w:r>
+        <w:rPr>
+          <w:rFonts w:ascii="Book Antiqua" w:hAnsi="Book Antiqua"/>
+          <w:color w:val="C00000"/>
+          <w:sz w:val="28"/>
+          <w:szCs w:val="28"/>
+        </w:rPr>
+        <w:t>UnitOfWork</w:t>
+      </w:r>
+      <w:r>
+        <w:rPr>
+          <w:rFonts w:ascii="Book Antiqua" w:hAnsi="Book Antiqua"/>
+          <w:color w:val="C00000"/>
+          <w:sz w:val="28"/>
+          <w:szCs w:val="28"/>
+        </w:rPr>
+        <w:t xml:space="preserve"> interface inherits the </w:t>
+      </w:r>
+      <w:r>
+        <w:rPr>
+          <w:rFonts w:ascii="Book Antiqua" w:hAnsi="Book Antiqua"/>
+          <w:color w:val="C00000"/>
+          <w:sz w:val="28"/>
+          <w:szCs w:val="28"/>
+        </w:rPr>
+        <w:t>IDisposable</w:t>
+      </w:r>
+      <w:r>
+        <w:rPr>
+          <w:rFonts w:ascii="Book Antiqua" w:hAnsi="Book Antiqua"/>
+          <w:color w:val="C00000"/>
+          <w:sz w:val="28"/>
+          <w:szCs w:val="28"/>
+        </w:rPr>
+        <w:t xml:space="preserve"> interface</w:t>
+      </w:r>
+      <w:r>
+        <w:rPr>
+          <w:rFonts w:ascii="Book Antiqua" w:hAnsi="Book Antiqua"/>
+          <w:color w:val="C00000"/>
+          <w:sz w:val="28"/>
+          <w:szCs w:val="28"/>
+          <w:u w:val="thick"/>
+        </w:rPr>
+        <w:pict>
+          <v:shape id="_x0000_i1147" type="#_x0000_t75" style="width:193.5pt;height:17.25pt">
+            <v:imagedata r:id="rId63" o:title="ScreenShot_30-Mar-24_10_56_12_PM"/>
+          </v:shape>
+        </w:pict>
+      </w:r>
+      <w:r>
+        <w:rPr>
+          <w:rFonts w:ascii="Book Antiqua" w:hAnsi="Book Antiqua"/>
+          <w:color w:val="C00000"/>
+          <w:sz w:val="28"/>
+          <w:szCs w:val="28"/>
+        </w:rPr>
+        <w:t xml:space="preserve"> </w:t>
+      </w:r>
+      <w:r>
+        <w:rPr>
+          <w:rFonts w:ascii="Book Antiqua" w:hAnsi="Book Antiqua"/>
+          <w:color w:val="C00000"/>
+          <w:sz w:val="28"/>
+          <w:szCs w:val="28"/>
+        </w:rPr>
+        <w:sym w:font="Wingdings" w:char="F0E8"/>
+      </w:r>
+      <w:r>
+        <w:rPr>
+          <w:rFonts w:ascii="Book Antiqua" w:hAnsi="Book Antiqua"/>
+          <w:color w:val="C00000"/>
+          <w:sz w:val="28"/>
+          <w:szCs w:val="28"/>
+        </w:rPr>
+        <w:t xml:space="preserve"> class </w:t>
+      </w:r>
+      <w:r>
+        <w:rPr>
+          <w:rFonts w:ascii="Book Antiqua" w:hAnsi="Book Antiqua"/>
+          <w:color w:val="C00000"/>
+          <w:sz w:val="28"/>
+          <w:szCs w:val="28"/>
+        </w:rPr>
+        <w:t>UnitOfWork</w:t>
+      </w:r>
+      <w:r>
+        <w:rPr>
+          <w:rFonts w:ascii="Book Antiqua" w:hAnsi="Book Antiqua"/>
+          <w:color w:val="C00000"/>
+          <w:sz w:val="28"/>
+          <w:szCs w:val="28"/>
+        </w:rPr>
+        <w:t xml:space="preserve"> implements the I</w:t>
+      </w:r>
+      <w:r>
+        <w:rPr>
+          <w:rFonts w:ascii="Book Antiqua" w:hAnsi="Book Antiqua"/>
+          <w:color w:val="C00000"/>
+          <w:sz w:val="28"/>
+          <w:szCs w:val="28"/>
+        </w:rPr>
+        <w:t>UnitOfWork</w:t>
+      </w:r>
+      <w:r>
+        <w:rPr>
+          <w:rFonts w:ascii="Book Antiqua" w:hAnsi="Book Antiqua"/>
+          <w:color w:val="C00000"/>
+          <w:sz w:val="28"/>
+          <w:szCs w:val="28"/>
+        </w:rPr>
+        <w:t xml:space="preserve"> that have </w:t>
+      </w:r>
+      <w:r>
+        <w:rPr>
+          <w:rFonts w:ascii="Book Antiqua" w:hAnsi="Book Antiqua"/>
+          <w:color w:val="C00000"/>
+          <w:sz w:val="28"/>
+          <w:szCs w:val="28"/>
+        </w:rPr>
+        <w:t>Dispose</w:t>
+      </w:r>
+      <w:r>
+        <w:rPr>
+          <w:rFonts w:ascii="Book Antiqua" w:hAnsi="Book Antiqua"/>
+          <w:color w:val="C00000"/>
+          <w:sz w:val="28"/>
+          <w:szCs w:val="28"/>
+        </w:rPr>
+        <w:t xml:space="preserve"> method that it inherited from </w:t>
+      </w:r>
+      <w:r>
+        <w:rPr>
+          <w:rFonts w:ascii="Book Antiqua" w:hAnsi="Book Antiqua"/>
+          <w:color w:val="C00000"/>
+          <w:sz w:val="28"/>
+          <w:szCs w:val="28"/>
+        </w:rPr>
+        <w:t>IDisposable</w:t>
+      </w:r>
+      <w:r>
+        <w:rPr>
+          <w:rFonts w:ascii="Book Antiqua" w:hAnsi="Book Antiqua"/>
+          <w:color w:val="C00000"/>
+          <w:sz w:val="28"/>
+          <w:szCs w:val="28"/>
+        </w:rPr>
+        <w:t xml:space="preserve"> interface</w:t>
+      </w:r>
+      <w:r>
+        <w:rPr>
+          <w:rFonts w:ascii="Book Antiqua" w:hAnsi="Book Antiqua"/>
+          <w:color w:val="C00000"/>
+          <w:sz w:val="28"/>
+          <w:szCs w:val="28"/>
+        </w:rPr>
+        <w:t xml:space="preserve"> </w:t>
+      </w:r>
+      <w:r>
+        <w:rPr>
+          <w:rFonts w:ascii="Book Antiqua" w:hAnsi="Book Antiqua"/>
+          <w:color w:val="C00000"/>
+          <w:sz w:val="28"/>
+          <w:szCs w:val="28"/>
+          <w:u w:val="thick"/>
+        </w:rPr>
+        <w:pict>
+          <v:shape id="_x0000_i1148" type="#_x0000_t75" style="width:199.5pt;height:58.5pt">
+            <v:imagedata r:id="rId64" o:title="ScreenShot_30-Mar-24_10_58_09_PM"/>
+          </v:shape>
+        </w:pict>
+      </w:r>
+    </w:p>
+    <w:p>
+      <w:pPr>
+        <w:pStyle w:val="ListParagraph"/>
+        <w:numPr>
+          <w:ilvl w:val="0"/>
+          <w:numId w:val="9"/>
+        </w:numPr>
+        <w:rPr>
+          <w:rFonts w:ascii="Book Antiqua" w:hAnsi="Book Antiqua"/>
+          <w:color w:val="C00000"/>
+          <w:sz w:val="28"/>
+          <w:szCs w:val="28"/>
+        </w:rPr>
+      </w:pPr>
+      <w:r>
+        <w:rPr>
+          <w:rFonts w:ascii="Book Antiqua" w:hAnsi="Book Antiqua"/>
+          <w:color w:val="C00000"/>
+          <w:sz w:val="28"/>
+          <w:szCs w:val="28"/>
+        </w:rPr>
+        <w:t xml:space="preserve">Our  implementation for the UnitOfWork design pattern is not ideal …it needs some enhancements </w:t>
+      </w:r>
+      <w:r>
+        <w:rPr>
+          <w:rFonts w:ascii="Book Antiqua" w:hAnsi="Book Antiqua"/>
+          <w:color w:val="C00000"/>
+          <w:sz w:val="28"/>
+          <w:szCs w:val="28"/>
+        </w:rPr>
+        <w:sym w:font="Wingdings" w:char="F0E8"/>
+      </w:r>
+      <w:r>
+        <w:rPr>
+          <w:rFonts w:ascii="Book Antiqua" w:hAnsi="Book Antiqua"/>
+          <w:color w:val="C00000"/>
+          <w:sz w:val="28"/>
+          <w:szCs w:val="28"/>
+        </w:rPr>
+        <w:t xml:space="preserve"> </w:t>
+      </w:r>
+    </w:p>
+    <w:p>
+      <w:pPr>
+        <w:rPr>
+          <w:rFonts w:ascii="Book Antiqua" w:hAnsi="Book Antiqua"/>
+          <w:color w:val="C00000"/>
+          <w:sz w:val="28"/>
+          <w:szCs w:val="28"/>
+        </w:rPr>
+      </w:pPr>
+      <w:r>
+        <w:rPr>
+          <w:rFonts w:ascii="Book Antiqua" w:hAnsi="Book Antiqua"/>
+          <w:color w:val="C00000"/>
+          <w:sz w:val="28"/>
+          <w:szCs w:val="28"/>
+        </w:rPr>
+        <w:t xml:space="preserve">The constructor of the </w:t>
+      </w:r>
+      <w:r>
+        <w:rPr>
+          <w:rFonts w:ascii="Book Antiqua" w:hAnsi="Book Antiqua"/>
+          <w:color w:val="C00000"/>
+          <w:sz w:val="28"/>
+          <w:szCs w:val="28"/>
+        </w:rPr>
+        <w:t>UnitOfWork</w:t>
+      </w:r>
+      <w:r>
+        <w:rPr>
+          <w:rFonts w:ascii="Book Antiqua" w:hAnsi="Book Antiqua"/>
+          <w:color w:val="C00000"/>
+          <w:sz w:val="28"/>
+          <w:szCs w:val="28"/>
+        </w:rPr>
+        <w:t xml:space="preserve"> class doesn’t create any repository object … we’ll create objects if requested as if we create in the constructor, any time I need object from class </w:t>
+      </w:r>
+      <w:r>
+        <w:rPr>
+          <w:rFonts w:ascii="Book Antiqua" w:hAnsi="Book Antiqua"/>
+          <w:color w:val="C00000"/>
+          <w:sz w:val="28"/>
+          <w:szCs w:val="28"/>
+        </w:rPr>
+        <w:t xml:space="preserve">UnitOfWork </w:t>
+      </w:r>
+      <w:r>
+        <w:rPr>
+          <w:rFonts w:ascii="Book Antiqua" w:hAnsi="Book Antiqua"/>
+          <w:color w:val="C00000"/>
+          <w:sz w:val="28"/>
+          <w:szCs w:val="28"/>
+        </w:rPr>
+        <w:t xml:space="preserve">it will create objects from all repositories in the constructor </w:t>
+      </w:r>
+      <w:r>
+        <w:rPr>
+          <w:rFonts w:ascii="Book Antiqua" w:hAnsi="Book Antiqua"/>
+          <w:color w:val="C00000"/>
+          <w:sz w:val="28"/>
+          <w:szCs w:val="28"/>
+        </w:rPr>
+        <w:sym w:font="Wingdings" w:char="F0E8"/>
+      </w:r>
+      <w:r>
+        <w:rPr>
+          <w:rFonts w:ascii="Book Antiqua" w:hAnsi="Book Antiqua"/>
+          <w:color w:val="C00000"/>
+          <w:sz w:val="28"/>
+          <w:szCs w:val="28"/>
+        </w:rPr>
+        <w:t xml:space="preserve"> make construct for DbContext object only</w:t>
+      </w:r>
+    </w:p>
+    <w:p>
+      <w:pPr>
+        <w:rPr>
+          <w:rFonts w:ascii="Book Antiqua" w:hAnsi="Book Antiqua"/>
+          <w:color w:val="C00000"/>
+          <w:sz w:val="28"/>
+          <w:szCs w:val="28"/>
+        </w:rPr>
+      </w:pPr>
+      <w:r>
+        <w:rPr>
+          <w:rFonts w:ascii="Book Antiqua" w:hAnsi="Book Antiqua"/>
+          <w:color w:val="C00000"/>
+          <w:sz w:val="28"/>
+          <w:szCs w:val="28"/>
+        </w:rPr>
+        <w:t xml:space="preserve">Create method that will create us the object needed on-demand </w:t>
+      </w:r>
+      <w:r>
+        <w:rPr>
+          <w:rFonts w:ascii="Book Antiqua" w:hAnsi="Book Antiqua"/>
+          <w:color w:val="C00000"/>
+          <w:sz w:val="28"/>
+          <w:szCs w:val="28"/>
+        </w:rPr>
+        <w:sym w:font="Wingdings" w:char="F0E8"/>
+      </w:r>
+      <w:r>
+        <w:rPr>
+          <w:rFonts w:ascii="Book Antiqua" w:hAnsi="Book Antiqua"/>
+          <w:color w:val="C00000"/>
+          <w:sz w:val="28"/>
+          <w:szCs w:val="28"/>
+        </w:rPr>
+        <w:t xml:space="preserve"> </w:t>
+      </w:r>
+    </w:p>
+    <w:p>
+      <w:pPr>
+        <w:rPr>
+          <w:rFonts w:ascii="Book Antiqua" w:hAnsi="Book Antiqua"/>
+          <w:color w:val="C00000"/>
+          <w:sz w:val="28"/>
+          <w:szCs w:val="28"/>
+        </w:rPr>
+      </w:pPr>
+      <w:r>
+        <w:rPr>
+          <w:rFonts w:ascii="Book Antiqua" w:hAnsi="Book Antiqua"/>
+          <w:color w:val="C00000"/>
+          <w:sz w:val="28"/>
+          <w:szCs w:val="28"/>
+        </w:rPr>
+        <w:pict>
+          <v:shape id="_x0000_i1153" type="#_x0000_t75" style="width:334.5pt;height:1in">
+            <v:imagedata r:id="rId65" o:title="ScreenShot_30-Mar-24_11_30_58_PM"/>
+          </v:shape>
+        </w:pict>
+      </w:r>
+    </w:p>
+    <w:p>
+      <w:pPr>
+        <w:rPr>
+          <w:rFonts w:ascii="Book Antiqua" w:hAnsi="Book Antiqua"/>
+          <w:color w:val="C00000"/>
+          <w:sz w:val="28"/>
+          <w:szCs w:val="28"/>
+        </w:rPr>
+      </w:pPr>
+      <w:r>
+        <w:rPr>
+          <w:rFonts w:ascii="Book Antiqua" w:hAnsi="Book Antiqua"/>
+          <w:color w:val="C00000"/>
+          <w:sz w:val="28"/>
+          <w:szCs w:val="28"/>
+        </w:rPr>
+        <w:lastRenderedPageBreak/>
+        <w:pict>
+          <v:shape id="_x0000_i1154" type="#_x0000_t75" style="width:548.25pt;height:757.5pt">
+            <v:imagedata r:id="rId66" o:title="ScreenShot_30-Mar-24_11_32_11_PM"/>
+          </v:shape>
+        </w:pict>
       </w:r>
       <w:bookmarkStart w:id="0" w:name="_GoBack"/>
       <w:bookmarkEnd w:id="0"/>
-      <w:r>
-        <w:rPr>
-          <w:rFonts w:ascii="Book Antiqua" w:hAnsi="Book Antiqua"/>
-          <w:color w:val="C00000"/>
-          <w:sz w:val="32"/>
-          <w:szCs w:val="32"/>
-          <w:u w:val="thick"/>
-        </w:rPr>
-        <w:t>of Work Design Pattern:</w:t>
-      </w:r>
-    </w:p>
-    <w:p>
-      <w:pPr>
-        <w:rPr>
-          <w:rFonts w:ascii="Book Antiqua" w:hAnsi="Book Antiqua"/>
-          <w:color w:val="C00000"/>
-          <w:sz w:val="28"/>
-          <w:szCs w:val="28"/>
-        </w:rPr>
-      </w:pPr>
     </w:p>
     <w:sectPr>
       <w:pgSz w:w="12240" w:h="15840"/>
@@ -5811,16 +7553,16 @@
     </w:lvl>
   </w:abstractNum>
   <w:abstractNum w:abstractNumId="2" w15:restartNumberingAfterBreak="0">
-    <w:nsid w:val="32064C21"/>
+    <w:nsid w:val="22555D40"/>
     <w:multiLevelType w:val="hybridMultilevel"/>
-    <w:tmpl w:val="87C27F82"/>
-    <w:lvl w:ilvl="0" w:tplc="475CEF54">
+    <w:tmpl w:val="6A164F08"/>
+    <w:lvl w:ilvl="0" w:tplc="04090009">
       <w:start w:val="1"/>
       <w:numFmt w:val="bullet"/>
-      <w:lvlText w:val=""/>
+      <w:lvlText w:val=""/>
       <w:lvlJc w:val="left"/>
       <w:pPr>
-        <w:ind w:left="1260" w:hanging="360"/>
+        <w:ind w:left="720" w:hanging="360"/>
       </w:pPr>
       <w:rPr>
         <w:rFonts w:ascii="Wingdings" w:hAnsi="Wingdings" w:hint="default"/>
@@ -5832,7 +7574,7 @@
       <w:lvlText w:val="o"/>
       <w:lvlJc w:val="left"/>
       <w:pPr>
-        <w:ind w:left="1980" w:hanging="360"/>
+        <w:ind w:left="1440" w:hanging="360"/>
       </w:pPr>
       <w:rPr>
         <w:rFonts w:ascii="Courier New" w:hAnsi="Courier New" w:cs="Courier New" w:hint="default"/>
@@ -5844,7 +7586,7 @@
       <w:lvlText w:val=""/>
       <w:lvlJc w:val="left"/>
       <w:pPr>
-        <w:ind w:left="2700" w:hanging="360"/>
+        <w:ind w:left="2160" w:hanging="360"/>
       </w:pPr>
       <w:rPr>
         <w:rFonts w:ascii="Wingdings" w:hAnsi="Wingdings" w:hint="default"/>
@@ -5856,7 +7598,7 @@
       <w:lvlText w:val=""/>
       <w:lvlJc w:val="left"/>
       <w:pPr>
-        <w:ind w:left="3420" w:hanging="360"/>
+        <w:ind w:left="2880" w:hanging="360"/>
       </w:pPr>
       <w:rPr>
         <w:rFonts w:ascii="Symbol" w:hAnsi="Symbol" w:hint="default"/>
@@ -5868,7 +7610,7 @@
       <w:lvlText w:val="o"/>
       <w:lvlJc w:val="left"/>
       <w:pPr>
-        <w:ind w:left="4140" w:hanging="360"/>
+        <w:ind w:left="3600" w:hanging="360"/>
       </w:pPr>
       <w:rPr>
         <w:rFonts w:ascii="Courier New" w:hAnsi="Courier New" w:cs="Courier New" w:hint="default"/>
@@ -5880,7 +7622,7 @@
       <w:lvlText w:val=""/>
       <w:lvlJc w:val="left"/>
       <w:pPr>
-        <w:ind w:left="4860" w:hanging="360"/>
+        <w:ind w:left="4320" w:hanging="360"/>
       </w:pPr>
       <w:rPr>
         <w:rFonts w:ascii="Wingdings" w:hAnsi="Wingdings" w:hint="default"/>
@@ -5892,7 +7634,7 @@
       <w:lvlText w:val=""/>
       <w:lvlJc w:val="left"/>
       <w:pPr>
-        <w:ind w:left="5580" w:hanging="360"/>
+        <w:ind w:left="5040" w:hanging="360"/>
       </w:pPr>
       <w:rPr>
         <w:rFonts w:ascii="Symbol" w:hAnsi="Symbol" w:hint="default"/>
@@ -5904,7 +7646,7 @@
       <w:lvlText w:val="o"/>
       <w:lvlJc w:val="left"/>
       <w:pPr>
-        <w:ind w:left="6300" w:hanging="360"/>
+        <w:ind w:left="5760" w:hanging="360"/>
       </w:pPr>
       <w:rPr>
         <w:rFonts w:ascii="Courier New" w:hAnsi="Courier New" w:cs="Courier New" w:hint="default"/>
@@ -5916,7 +7658,7 @@
       <w:lvlText w:val=""/>
       <w:lvlJc w:val="left"/>
       <w:pPr>
-        <w:ind w:left="7020" w:hanging="360"/>
+        <w:ind w:left="6480" w:hanging="360"/>
       </w:pPr>
       <w:rPr>
         <w:rFonts w:ascii="Wingdings" w:hAnsi="Wingdings" w:hint="default"/>
@@ -5924,16 +7666,16 @@
     </w:lvl>
   </w:abstractNum>
   <w:abstractNum w:abstractNumId="3" w15:restartNumberingAfterBreak="0">
-    <w:nsid w:val="3323144F"/>
+    <w:nsid w:val="32064C21"/>
     <w:multiLevelType w:val="hybridMultilevel"/>
-    <w:tmpl w:val="B5669B9E"/>
-    <w:lvl w:ilvl="0" w:tplc="E7C0739C">
+    <w:tmpl w:val="87C27F82"/>
+    <w:lvl w:ilvl="0" w:tplc="475CEF54">
       <w:start w:val="1"/>
       <w:numFmt w:val="bullet"/>
-      <w:lvlText w:val=""/>
+      <w:lvlText w:val=""/>
       <w:lvlJc w:val="left"/>
       <w:pPr>
-        <w:ind w:left="720" w:hanging="360"/>
+        <w:ind w:left="1260" w:hanging="360"/>
       </w:pPr>
       <w:rPr>
         <w:rFonts w:ascii="Wingdings" w:hAnsi="Wingdings" w:hint="default"/>
@@ -5945,7 +7687,7 @@
       <w:lvlText w:val="o"/>
       <w:lvlJc w:val="left"/>
       <w:pPr>
-        <w:ind w:left="1440" w:hanging="360"/>
+        <w:ind w:left="1980" w:hanging="360"/>
       </w:pPr>
       <w:rPr>
         <w:rFonts w:ascii="Courier New" w:hAnsi="Courier New" w:cs="Courier New" w:hint="default"/>
@@ -5957,7 +7699,7 @@
       <w:lvlText w:val=""/>
       <w:lvlJc w:val="left"/>
       <w:pPr>
-        <w:ind w:left="2160" w:hanging="360"/>
+        <w:ind w:left="2700" w:hanging="360"/>
       </w:pPr>
       <w:rPr>
         <w:rFonts w:ascii="Wingdings" w:hAnsi="Wingdings" w:hint="default"/>
@@ -5969,7 +7711,7 @@
       <w:lvlText w:val=""/>
       <w:lvlJc w:val="left"/>
       <w:pPr>
-        <w:ind w:left="2880" w:hanging="360"/>
+        <w:ind w:left="3420" w:hanging="360"/>
       </w:pPr>
       <w:rPr>
         <w:rFonts w:ascii="Symbol" w:hAnsi="Symbol" w:hint="default"/>
@@ -5981,7 +7723,7 @@
       <w:lvlText w:val="o"/>
       <w:lvlJc w:val="left"/>
       <w:pPr>
-        <w:ind w:left="3600" w:hanging="360"/>
+        <w:ind w:left="4140" w:hanging="360"/>
       </w:pPr>
       <w:rPr>
         <w:rFonts w:ascii="Courier New" w:hAnsi="Courier New" w:cs="Courier New" w:hint="default"/>
@@ -5993,7 +7735,7 @@
       <w:lvlText w:val=""/>
       <w:lvlJc w:val="left"/>
       <w:pPr>
-        <w:ind w:left="4320" w:hanging="360"/>
+        <w:ind w:left="4860" w:hanging="360"/>
       </w:pPr>
       <w:rPr>
         <w:rFonts w:ascii="Wingdings" w:hAnsi="Wingdings" w:hint="default"/>
@@ -6005,7 +7747,7 @@
       <w:lvlText w:val=""/>
       <w:lvlJc w:val="left"/>
       <w:pPr>
-        <w:ind w:left="5040" w:hanging="360"/>
+        <w:ind w:left="5580" w:hanging="360"/>
       </w:pPr>
       <w:rPr>
         <w:rFonts w:ascii="Symbol" w:hAnsi="Symbol" w:hint="default"/>
@@ -6017,7 +7759,7 @@
       <w:lvlText w:val="o"/>
       <w:lvlJc w:val="left"/>
       <w:pPr>
-        <w:ind w:left="5760" w:hanging="360"/>
+        <w:ind w:left="6300" w:hanging="360"/>
       </w:pPr>
       <w:rPr>
         <w:rFonts w:ascii="Courier New" w:hAnsi="Courier New" w:cs="Courier New" w:hint="default"/>
@@ -6029,7 +7771,7 @@
       <w:lvlText w:val=""/>
       <w:lvlJc w:val="left"/>
       <w:pPr>
-        <w:ind w:left="6480" w:hanging="360"/>
+        <w:ind w:left="7020" w:hanging="360"/>
       </w:pPr>
       <w:rPr>
         <w:rFonts w:ascii="Wingdings" w:hAnsi="Wingdings" w:hint="default"/>
@@ -6037,13 +7779,13 @@
     </w:lvl>
   </w:abstractNum>
   <w:abstractNum w:abstractNumId="4" w15:restartNumberingAfterBreak="0">
-    <w:nsid w:val="36B32D47"/>
+    <w:nsid w:val="3323144F"/>
     <w:multiLevelType w:val="hybridMultilevel"/>
-    <w:tmpl w:val="029A49AC"/>
-    <w:lvl w:ilvl="0" w:tplc="475CEF54">
+    <w:tmpl w:val="B5669B9E"/>
+    <w:lvl w:ilvl="0" w:tplc="E7C0739C">
       <w:start w:val="1"/>
       <w:numFmt w:val="bullet"/>
-      <w:lvlText w:val=""/>
+      <w:lvlText w:val=""/>
       <w:lvlJc w:val="left"/>
       <w:pPr>
         <w:ind w:left="720" w:hanging="360"/>
@@ -6150,16 +7892,16 @@
     </w:lvl>
   </w:abstractNum>
   <w:abstractNum w:abstractNumId="5" w15:restartNumberingAfterBreak="0">
-    <w:nsid w:val="370E5E0E"/>
+    <w:nsid w:val="36B32D47"/>
     <w:multiLevelType w:val="hybridMultilevel"/>
-    <w:tmpl w:val="114E4A50"/>
-    <w:lvl w:ilvl="0" w:tplc="21CCE7C2">
+    <w:tmpl w:val="029A49AC"/>
+    <w:lvl w:ilvl="0" w:tplc="475CEF54">
       <w:start w:val="1"/>
       <w:numFmt w:val="bullet"/>
-      <w:lvlText w:val=""/>
+      <w:lvlText w:val=""/>
       <w:lvlJc w:val="left"/>
       <w:pPr>
-        <w:ind w:left="1800" w:hanging="360"/>
+        <w:ind w:left="720" w:hanging="360"/>
       </w:pPr>
       <w:rPr>
         <w:rFonts w:ascii="Wingdings" w:hAnsi="Wingdings" w:hint="default"/>
@@ -6171,7 +7913,7 @@
       <w:lvlText w:val="o"/>
       <w:lvlJc w:val="left"/>
       <w:pPr>
-        <w:ind w:left="2520" w:hanging="360"/>
+        <w:ind w:left="1440" w:hanging="360"/>
       </w:pPr>
       <w:rPr>
         <w:rFonts w:ascii="Courier New" w:hAnsi="Courier New" w:cs="Courier New" w:hint="default"/>
@@ -6183,7 +7925,7 @@
       <w:lvlText w:val=""/>
       <w:lvlJc w:val="left"/>
       <w:pPr>
-        <w:ind w:left="3240" w:hanging="360"/>
+        <w:ind w:left="2160" w:hanging="360"/>
       </w:pPr>
       <w:rPr>
         <w:rFonts w:ascii="Wingdings" w:hAnsi="Wingdings" w:hint="default"/>
@@ -6195,7 +7937,7 @@
       <w:lvlText w:val=""/>
       <w:lvlJc w:val="left"/>
       <w:pPr>
-        <w:ind w:left="3960" w:hanging="360"/>
+        <w:ind w:left="2880" w:hanging="360"/>
       </w:pPr>
       <w:rPr>
         <w:rFonts w:ascii="Symbol" w:hAnsi="Symbol" w:hint="default"/>
@@ -6207,7 +7949,7 @@
       <w:lvlText w:val="o"/>
       <w:lvlJc w:val="left"/>
       <w:pPr>
-        <w:ind w:left="4680" w:hanging="360"/>
+        <w:ind w:left="3600" w:hanging="360"/>
       </w:pPr>
       <w:rPr>
         <w:rFonts w:ascii="Courier New" w:hAnsi="Courier New" w:cs="Courier New" w:hint="default"/>
@@ -6219,7 +7961,7 @@
       <w:lvlText w:val=""/>
       <w:lvlJc w:val="left"/>
       <w:pPr>
-        <w:ind w:left="5400" w:hanging="360"/>
+        <w:ind w:left="4320" w:hanging="360"/>
       </w:pPr>
       <w:rPr>
         <w:rFonts w:ascii="Wingdings" w:hAnsi="Wingdings" w:hint="default"/>
@@ -6231,7 +7973,7 @@
       <w:lvlText w:val=""/>
       <w:lvlJc w:val="left"/>
       <w:pPr>
-        <w:ind w:left="6120" w:hanging="360"/>
+        <w:ind w:left="5040" w:hanging="360"/>
       </w:pPr>
       <w:rPr>
         <w:rFonts w:ascii="Symbol" w:hAnsi="Symbol" w:hint="default"/>
@@ -6243,7 +7985,7 @@
       <w:lvlText w:val="o"/>
       <w:lvlJc w:val="left"/>
       <w:pPr>
-        <w:ind w:left="6840" w:hanging="360"/>
+        <w:ind w:left="5760" w:hanging="360"/>
       </w:pPr>
       <w:rPr>
         <w:rFonts w:ascii="Courier New" w:hAnsi="Courier New" w:cs="Courier New" w:hint="default"/>
@@ -6255,7 +7997,7 @@
       <w:lvlText w:val=""/>
       <w:lvlJc w:val="left"/>
       <w:pPr>
-        <w:ind w:left="7560" w:hanging="360"/>
+        <w:ind w:left="6480" w:hanging="360"/>
       </w:pPr>
       <w:rPr>
         <w:rFonts w:ascii="Wingdings" w:hAnsi="Wingdings" w:hint="default"/>
@@ -6263,16 +8005,16 @@
     </w:lvl>
   </w:abstractNum>
   <w:abstractNum w:abstractNumId="6" w15:restartNumberingAfterBreak="0">
-    <w:nsid w:val="4FD01443"/>
+    <w:nsid w:val="370E5E0E"/>
     <w:multiLevelType w:val="hybridMultilevel"/>
-    <w:tmpl w:val="1728E2D6"/>
-    <w:lvl w:ilvl="0" w:tplc="8F54048A">
+    <w:tmpl w:val="114E4A50"/>
+    <w:lvl w:ilvl="0" w:tplc="21CCE7C2">
       <w:start w:val="1"/>
       <w:numFmt w:val="bullet"/>
-      <w:lvlText w:val=""/>
+      <w:lvlText w:val=""/>
       <w:lvlJc w:val="left"/>
       <w:pPr>
-        <w:ind w:left="1080" w:hanging="360"/>
+        <w:ind w:left="1800" w:hanging="360"/>
       </w:pPr>
       <w:rPr>
         <w:rFonts w:ascii="Wingdings" w:hAnsi="Wingdings" w:hint="default"/>
@@ -6284,7 +8026,7 @@
       <w:lvlText w:val="o"/>
       <w:lvlJc w:val="left"/>
       <w:pPr>
-        <w:ind w:left="1800" w:hanging="360"/>
+        <w:ind w:left="2520" w:hanging="360"/>
       </w:pPr>
       <w:rPr>
         <w:rFonts w:ascii="Courier New" w:hAnsi="Courier New" w:cs="Courier New" w:hint="default"/>
@@ -6296,7 +8038,7 @@
       <w:lvlText w:val=""/>
       <w:lvlJc w:val="left"/>
       <w:pPr>
-        <w:ind w:left="2520" w:hanging="360"/>
+        <w:ind w:left="3240" w:hanging="360"/>
       </w:pPr>
       <w:rPr>
         <w:rFonts w:ascii="Wingdings" w:hAnsi="Wingdings" w:hint="default"/>
@@ -6308,7 +8050,7 @@
       <w:lvlText w:val=""/>
       <w:lvlJc w:val="left"/>
       <w:pPr>
-        <w:ind w:left="3240" w:hanging="360"/>
+        <w:ind w:left="3960" w:hanging="360"/>
       </w:pPr>
       <w:rPr>
         <w:rFonts w:ascii="Symbol" w:hAnsi="Symbol" w:hint="default"/>
@@ -6320,7 +8062,7 @@
       <w:lvlText w:val="o"/>
       <w:lvlJc w:val="left"/>
       <w:pPr>
-        <w:ind w:left="3960" w:hanging="360"/>
+        <w:ind w:left="4680" w:hanging="360"/>
       </w:pPr>
       <w:rPr>
         <w:rFonts w:ascii="Courier New" w:hAnsi="Courier New" w:cs="Courier New" w:hint="default"/>
@@ -6332,7 +8074,7 @@
       <w:lvlText w:val=""/>
       <w:lvlJc w:val="left"/>
       <w:pPr>
-        <w:ind w:left="4680" w:hanging="360"/>
+        <w:ind w:left="5400" w:hanging="360"/>
       </w:pPr>
       <w:rPr>
         <w:rFonts w:ascii="Wingdings" w:hAnsi="Wingdings" w:hint="default"/>
@@ -6344,7 +8086,7 @@
       <w:lvlText w:val=""/>
       <w:lvlJc w:val="left"/>
       <w:pPr>
-        <w:ind w:left="5400" w:hanging="360"/>
+        <w:ind w:left="6120" w:hanging="360"/>
       </w:pPr>
       <w:rPr>
         <w:rFonts w:ascii="Symbol" w:hAnsi="Symbol" w:hint="default"/>
@@ -6356,7 +8098,7 @@
       <w:lvlText w:val="o"/>
       <w:lvlJc w:val="left"/>
       <w:pPr>
-        <w:ind w:left="6120" w:hanging="360"/>
+        <w:ind w:left="6840" w:hanging="360"/>
       </w:pPr>
       <w:rPr>
         <w:rFonts w:ascii="Courier New" w:hAnsi="Courier New" w:cs="Courier New" w:hint="default"/>
@@ -6368,7 +8110,7 @@
       <w:lvlText w:val=""/>
       <w:lvlJc w:val="left"/>
       <w:pPr>
-        <w:ind w:left="6840" w:hanging="360"/>
+        <w:ind w:left="7560" w:hanging="360"/>
       </w:pPr>
       <w:rPr>
         <w:rFonts w:ascii="Wingdings" w:hAnsi="Wingdings" w:hint="default"/>
@@ -6376,6 +8118,119 @@
     </w:lvl>
   </w:abstractNum>
   <w:abstractNum w:abstractNumId="7" w15:restartNumberingAfterBreak="0">
+    <w:nsid w:val="4FD01443"/>
+    <w:multiLevelType w:val="hybridMultilevel"/>
+    <w:tmpl w:val="1728E2D6"/>
+    <w:lvl w:ilvl="0" w:tplc="8F54048A">
+      <w:start w:val="1"/>
+      <w:numFmt w:val="bullet"/>
+      <w:lvlText w:val=""/>
+      <w:lvlJc w:val="left"/>
+      <w:pPr>
+        <w:ind w:left="1080" w:hanging="360"/>
+      </w:pPr>
+      <w:rPr>
+        <w:rFonts w:ascii="Wingdings" w:hAnsi="Wingdings" w:hint="default"/>
+      </w:rPr>
+    </w:lvl>
+    <w:lvl w:ilvl="1" w:tplc="04090003" w:tentative="1">
+      <w:start w:val="1"/>
+      <w:numFmt w:val="bullet"/>
+      <w:lvlText w:val="o"/>
+      <w:lvlJc w:val="left"/>
+      <w:pPr>
+        <w:ind w:left="1800" w:hanging="360"/>
+      </w:pPr>
+      <w:rPr>
+        <w:rFonts w:ascii="Courier New" w:hAnsi="Courier New" w:cs="Courier New" w:hint="default"/>
+      </w:rPr>
+    </w:lvl>
+    <w:lvl w:ilvl="2" w:tplc="04090005" w:tentative="1">
+      <w:start w:val="1"/>
+      <w:numFmt w:val="bullet"/>
+      <w:lvlText w:val=""/>
+      <w:lvlJc w:val="left"/>
+      <w:pPr>
+        <w:ind w:left="2520" w:hanging="360"/>
+      </w:pPr>
+      <w:rPr>
+        <w:rFonts w:ascii="Wingdings" w:hAnsi="Wingdings" w:hint="default"/>
+      </w:rPr>
+    </w:lvl>
+    <w:lvl w:ilvl="3" w:tplc="04090001" w:tentative="1">
+      <w:start w:val="1"/>
+      <w:numFmt w:val="bullet"/>
+      <w:lvlText w:val=""/>
+      <w:lvlJc w:val="left"/>
+      <w:pPr>
+        <w:ind w:left="3240" w:hanging="360"/>
+      </w:pPr>
+      <w:rPr>
+        <w:rFonts w:ascii="Symbol" w:hAnsi="Symbol" w:hint="default"/>
+      </w:rPr>
+    </w:lvl>
+    <w:lvl w:ilvl="4" w:tplc="04090003" w:tentative="1">
+      <w:start w:val="1"/>
+      <w:numFmt w:val="bullet"/>
+      <w:lvlText w:val="o"/>
+      <w:lvlJc w:val="left"/>
+      <w:pPr>
+        <w:ind w:left="3960" w:hanging="360"/>
+      </w:pPr>
+      <w:rPr>
+        <w:rFonts w:ascii="Courier New" w:hAnsi="Courier New" w:cs="Courier New" w:hint="default"/>
+      </w:rPr>
+    </w:lvl>
+    <w:lvl w:ilvl="5" w:tplc="04090005" w:tentative="1">
+      <w:start w:val="1"/>
+      <w:numFmt w:val="bullet"/>
+      <w:lvlText w:val=""/>
+      <w:lvlJc w:val="left"/>
+      <w:pPr>
+        <w:ind w:left="4680" w:hanging="360"/>
+      </w:pPr>
+      <w:rPr>
+        <w:rFonts w:ascii="Wingdings" w:hAnsi="Wingdings" w:hint="default"/>
+      </w:rPr>
+    </w:lvl>
+    <w:lvl w:ilvl="6" w:tplc="04090001" w:tentative="1">
+      <w:start w:val="1"/>
+      <w:numFmt w:val="bullet"/>
+      <w:lvlText w:val=""/>
+      <w:lvlJc w:val="left"/>
+      <w:pPr>
+        <w:ind w:left="5400" w:hanging="360"/>
+      </w:pPr>
+      <w:rPr>
+        <w:rFonts w:ascii="Symbol" w:hAnsi="Symbol" w:hint="default"/>
+      </w:rPr>
+    </w:lvl>
+    <w:lvl w:ilvl="7" w:tplc="04090003" w:tentative="1">
+      <w:start w:val="1"/>
+      <w:numFmt w:val="bullet"/>
+      <w:lvlText w:val="o"/>
+      <w:lvlJc w:val="left"/>
+      <w:pPr>
+        <w:ind w:left="6120" w:hanging="360"/>
+      </w:pPr>
+      <w:rPr>
+        <w:rFonts w:ascii="Courier New" w:hAnsi="Courier New" w:cs="Courier New" w:hint="default"/>
+      </w:rPr>
+    </w:lvl>
+    <w:lvl w:ilvl="8" w:tplc="04090005" w:tentative="1">
+      <w:start w:val="1"/>
+      <w:numFmt w:val="bullet"/>
+      <w:lvlText w:val=""/>
+      <w:lvlJc w:val="left"/>
+      <w:pPr>
+        <w:ind w:left="6840" w:hanging="360"/>
+      </w:pPr>
+      <w:rPr>
+        <w:rFonts w:ascii="Wingdings" w:hAnsi="Wingdings" w:hint="default"/>
+      </w:rPr>
+    </w:lvl>
+  </w:abstractNum>
+  <w:abstractNum w:abstractNumId="8" w15:restartNumberingAfterBreak="0">
     <w:nsid w:val="708F7A03"/>
     <w:multiLevelType w:val="hybridMultilevel"/>
     <w:tmpl w:val="DF7AF764"/>
@@ -6491,25 +8346,28 @@
     <w:abstractNumId w:val="0"/>
   </w:num>
   <w:num w:numId="2">
-    <w:abstractNumId w:val="3"/>
+    <w:abstractNumId w:val="4"/>
   </w:num>
   <w:num w:numId="3">
+    <w:abstractNumId w:val="8"/>
+  </w:num>
+  <w:num w:numId="4">
     <w:abstractNumId w:val="7"/>
   </w:num>
-  <w:num w:numId="4">
+  <w:num w:numId="5">
     <w:abstractNumId w:val="6"/>
   </w:num>
-  <w:num w:numId="5">
-    <w:abstractNumId w:val="5"/>
-  </w:num>
   <w:num w:numId="6">
-    <w:abstractNumId w:val="2"/>
+    <w:abstractNumId w:val="3"/>
   </w:num>
   <w:num w:numId="7">
     <w:abstractNumId w:val="1"/>
   </w:num>
   <w:num w:numId="8">
-    <w:abstractNumId w:val="4"/>
+    <w:abstractNumId w:val="5"/>
+  </w:num>
+  <w:num w:numId="9">
+    <w:abstractNumId w:val="2"/>
   </w:num>
 </w:numbering>
 </file>
@@ -6907,7 +8765,7 @@
   <w:style w:type="paragraph" w:default="1" w:styleId="Normal">
     <w:name w:val="Normal"/>
     <w:qFormat/>
-    <w:rsid w:val="003E1456"/>
+    <w:rsid w:val="00772D41"/>
   </w:style>
   <w:style w:type="paragraph" w:styleId="Heading3">
     <w:name w:val="heading 3"/>

</xml_diff>

<commit_message>
Document settings static Class
</commit_message>
<xml_diff>
--- a/Notes/MVC 05.docx
+++ b/Notes/MVC 05.docx
@@ -4925,7 +4925,6 @@
           </wp:inline>
         </w:drawing>
       </w:r>
-      <w:bookmarkStart w:id="0" w:name="_GoBack"/>
       <w:r>
         <w:rPr>
           <w:rFonts w:ascii="Book Antiqua" w:hAnsi="Book Antiqua"/>
@@ -4940,7 +4939,6 @@
           </v:shape>
         </w:pict>
       </w:r>
-      <w:bookmarkEnd w:id="0"/>
       <w:r>
         <w:rPr>
           <w:rFonts w:ascii="Book Antiqua" w:hAnsi="Book Antiqua"/>
@@ -5145,7 +5143,7 @@
           <w:szCs w:val="28"/>
         </w:rPr>
         <w:pict>
-          <v:shape id="_x0000_i1075" type="#_x0000_t75" style="width:189.75pt;height:15pt">
+          <v:shape id="_x0000_i1055" type="#_x0000_t75" style="width:189.75pt;height:15pt">
             <v:imagedata r:id="rId38" o:title="ScreenShot_30-Mar-24_5_33_56_PM"/>
           </v:shape>
         </w:pict>
@@ -5198,7 +5196,7 @@
           <w:u w:val="thick"/>
         </w:rPr>
         <w:pict>
-          <v:shape id="_x0000_i1055" type="#_x0000_t75" style="width:579pt;height:569.25pt">
+          <v:shape id="_x0000_i1056" type="#_x0000_t75" style="width:579pt;height:569.25pt">
             <v:imagedata r:id="rId39" o:title="ScreenShot_30-Mar-24_5_20_10_PM"/>
           </v:shape>
         </w:pict>
@@ -5233,7 +5231,7 @@
         </w:rPr>
         <w:lastRenderedPageBreak/>
         <w:pict>
-          <v:shape id="_x0000_i1071" type="#_x0000_t75" style="width:537.75pt;height:345.75pt">
+          <v:shape id="_x0000_i1057" type="#_x0000_t75" style="width:537.75pt;height:345.75pt">
             <v:imagedata r:id="rId40" o:title="ScreenShot_30-Mar-24_5_23_23_PM"/>
           </v:shape>
         </w:pict>
@@ -5247,7 +5245,7 @@
           <w:u w:val="thick"/>
         </w:rPr>
         <w:pict>
-          <v:shape id="_x0000_i1068" type="#_x0000_t75" style="width:279.75pt;height:397.5pt">
+          <v:shape id="_x0000_i1058" type="#_x0000_t75" style="width:279.75pt;height:397.5pt">
             <v:imagedata r:id="rId41" o:title="ScreenShot_30-Mar-24_5_28_37_PM"/>
           </v:shape>
         </w:pict>
@@ -5318,7 +5316,7 @@
           <w:u w:val="thick"/>
         </w:rPr>
         <w:pict>
-          <v:shape id="_x0000_i1076" type="#_x0000_t75" style="width:320.25pt;height:313.5pt">
+          <v:shape id="_x0000_i1059" type="#_x0000_t75" style="width:320.25pt;height:313.5pt">
             <v:imagedata r:id="rId42" o:title="ScreenShot_30-Mar-24_5_39_43_PM"/>
           </v:shape>
         </w:pict>
@@ -5379,7 +5377,7 @@
           <w:u w:val="thick"/>
         </w:rPr>
         <w:pict>
-          <v:shape id="_x0000_i1077" type="#_x0000_t75" style="width:357pt;height:28.5pt">
+          <v:shape id="_x0000_i1060" type="#_x0000_t75" style="width:357pt;height:28.5pt">
             <v:imagedata r:id="rId43" o:title="ScreenShot_30-Mar-24_5_44_08_PM"/>
           </v:shape>
         </w:pict>
@@ -5411,7 +5409,7 @@
           <w:szCs w:val="28"/>
         </w:rPr>
         <w:pict>
-          <v:shape id="_x0000_i1078" type="#_x0000_t75" style="width:99.75pt;height:13.5pt">
+          <v:shape id="_x0000_i1061" type="#_x0000_t75" style="width:99.75pt;height:13.5pt">
             <v:imagedata r:id="rId44" o:title="ScreenShot_30-Mar-24_5_48_08_PM"/>
           </v:shape>
         </w:pict>
@@ -5444,7 +5442,7 @@
           <w:u w:val="thick"/>
         </w:rPr>
         <w:pict>
-          <v:shape id="_x0000_i1079" type="#_x0000_t75" style="width:453pt;height:164.25pt">
+          <v:shape id="_x0000_i1062" type="#_x0000_t75" style="width:453pt;height:164.25pt">
             <v:imagedata r:id="rId45" o:title="ScreenShot_30-Mar-24_5_49_22_PM"/>
           </v:shape>
         </w:pict>
@@ -5495,7 +5493,7 @@
           <w:u w:val="thick"/>
         </w:rPr>
         <w:pict>
-          <v:shape id="_x0000_i1080" type="#_x0000_t75" style="width:399pt;height:36.75pt">
+          <v:shape id="_x0000_i1063" type="#_x0000_t75" style="width:399pt;height:36.75pt">
             <v:imagedata r:id="rId46" o:title="ScreenShot_30-Mar-24_6_10_25_PM"/>
           </v:shape>
         </w:pict>
@@ -5538,7 +5536,7 @@
           <w:u w:val="thick"/>
         </w:rPr>
         <w:pict>
-          <v:shape id="_x0000_i1081" type="#_x0000_t75" style="width:478.5pt;height:222pt">
+          <v:shape id="_x0000_i1064" type="#_x0000_t75" style="width:478.5pt;height:222pt">
             <v:imagedata r:id="rId47" o:title="ScreenShot_30-Mar-24_6_12_20_PM"/>
           </v:shape>
         </w:pict>
@@ -5580,7 +5578,7 @@
           <w:u w:val="thick"/>
         </w:rPr>
         <w:pict>
-          <v:shape id="_x0000_i1087" type="#_x0000_t75" style="width:489.75pt;height:327pt">
+          <v:shape id="_x0000_i1065" type="#_x0000_t75" style="width:489.75pt;height:327pt">
             <v:imagedata r:id="rId48" o:title="ScreenShot_30-Mar-24_6_39_22_PM"/>
           </v:shape>
         </w:pict>
@@ -5655,7 +5653,7 @@
           <w:szCs w:val="28"/>
         </w:rPr>
         <w:pict>
-          <v:shape id="_x0000_i1096" type="#_x0000_t75" style="width:447pt;height:33.75pt">
+          <v:shape id="_x0000_i1066" type="#_x0000_t75" style="width:447pt;height:33.75pt">
             <v:imagedata r:id="rId49" o:title="ScreenShot_30-Mar-24_6_45_38_PM"/>
           </v:shape>
         </w:pict>
@@ -5880,7 +5878,7 @@
           <w:u w:val="thick"/>
         </w:rPr>
         <w:pict>
-          <v:shape id="_x0000_i1097" type="#_x0000_t75" style="width:174pt;height:66.75pt">
+          <v:shape id="_x0000_i1067" type="#_x0000_t75" style="width:174pt;height:66.75pt">
             <v:imagedata r:id="rId50" o:title="ScreenShot_30-Mar-24_7_15_22_PM"/>
           </v:shape>
         </w:pict>
@@ -5894,7 +5892,7 @@
           <w:u w:val="thick"/>
         </w:rPr>
         <w:pict>
-          <v:shape id="_x0000_i1098" type="#_x0000_t75" style="width:8in;height:77.25pt">
+          <v:shape id="_x0000_i1068" type="#_x0000_t75" style="width:8in;height:77.25pt">
             <v:imagedata r:id="rId51" o:title="ScreenShot_30-Mar-24_7_05_50_PM"/>
           </v:shape>
         </w:pict>
@@ -5908,7 +5906,7 @@
           <w:u w:val="thick"/>
         </w:rPr>
         <w:pict>
-          <v:shape id="_x0000_i1099" type="#_x0000_t75" style="width:8in;height:147pt">
+          <v:shape id="_x0000_i1069" type="#_x0000_t75" style="width:8in;height:147pt">
             <v:imagedata r:id="rId52" o:title="ScreenShot_30-Mar-24_7_15_03_PM"/>
           </v:shape>
         </w:pict>
@@ -6145,7 +6143,7 @@
           <w:szCs w:val="28"/>
         </w:rPr>
         <w:pict>
-          <v:shape id="_x0000_i1103" type="#_x0000_t75" style="width:384.75pt;height:222pt">
+          <v:shape id="_x0000_i1070" type="#_x0000_t75" style="width:384.75pt;height:222pt">
             <v:imagedata r:id="rId53" o:title="ScreenShot_30-Mar-24_8_08_04_PM"/>
           </v:shape>
         </w:pict>
@@ -6527,7 +6525,7 @@
           <w:u w:val="thick"/>
         </w:rPr>
         <w:pict>
-          <v:shape id="_x0000_i1106" type="#_x0000_t75" style="width:330pt;height:159pt">
+          <v:shape id="_x0000_i1071" type="#_x0000_t75" style="width:330pt;height:159pt">
             <v:imagedata r:id="rId54" o:title="ScreenShot_30-Mar-24_8_34_24_PM"/>
           </v:shape>
         </w:pict>
@@ -6573,7 +6571,7 @@
           <w:u w:val="thick"/>
         </w:rPr>
         <w:pict>
-          <v:shape id="_x0000_i1121" type="#_x0000_t75" style="width:440.25pt;height:75.75pt">
+          <v:shape id="_x0000_i1072" type="#_x0000_t75" style="width:440.25pt;height:75.75pt">
             <v:imagedata r:id="rId55" o:title="ScreenShot_30-Mar-24_8_31_44_PM"/>
           </v:shape>
         </w:pict>
@@ -6617,7 +6615,7 @@
           <w:u w:val="thick"/>
         </w:rPr>
         <w:pict>
-          <v:shape id="_x0000_i1123" type="#_x0000_t75" style="width:575.25pt;height:322.5pt">
+          <v:shape id="_x0000_i1073" type="#_x0000_t75" style="width:575.25pt;height:322.5pt">
             <v:imagedata r:id="rId56" o:title="ScreenShot_30-Mar-24_8_55_23_PM"/>
           </v:shape>
         </w:pict>
@@ -6661,7 +6659,7 @@
           <w:u w:val="thick"/>
         </w:rPr>
         <w:pict>
-          <v:shape id="_x0000_i1125" type="#_x0000_t75" style="width:378.75pt;height:199.5pt">
+          <v:shape id="_x0000_i1074" type="#_x0000_t75" style="width:378.75pt;height:199.5pt">
             <v:imagedata r:id="rId57" o:title="ScreenShot_30-Mar-24_9_02_32_PM"/>
           </v:shape>
         </w:pict>
@@ -6748,7 +6746,7 @@
           <w:u w:val="thick"/>
         </w:rPr>
         <w:pict>
-          <v:shape id="_x0000_i1128" type="#_x0000_t75" style="width:575.25pt;height:230.25pt">
+          <v:shape id="_x0000_i1075" type="#_x0000_t75" style="width:575.25pt;height:230.25pt">
             <v:imagedata r:id="rId58" o:title="ScreenShot_30-Mar-24_9_11_42_PM"/>
           </v:shape>
         </w:pict>
@@ -6800,7 +6798,7 @@
           <w:u w:val="thick"/>
         </w:rPr>
         <w:pict>
-          <v:shape id="_x0000_i1131" type="#_x0000_t75" style="width:8in;height:147pt">
+          <v:shape id="_x0000_i1076" type="#_x0000_t75" style="width:8in;height:147pt">
             <v:imagedata r:id="rId59" o:title="ScreenShot_30-Mar-24_9_15_07_PM"/>
           </v:shape>
         </w:pict>
@@ -6814,7 +6812,7 @@
           <w:u w:val="thick"/>
         </w:rPr>
         <w:pict>
-          <v:shape id="_x0000_i1141" type="#_x0000_t75" style="width:575.25pt;height:261.75pt">
+          <v:shape id="_x0000_i1077" type="#_x0000_t75" style="width:575.25pt;height:261.75pt">
             <v:imagedata r:id="rId60" o:title="ScreenShot_30-Mar-24_9_27_21_PM"/>
           </v:shape>
         </w:pict>
@@ -6857,7 +6855,7 @@
         </w:rPr>
         <w:lastRenderedPageBreak/>
         <w:pict>
-          <v:shape id="_x0000_i1132" type="#_x0000_t75" style="width:435.75pt;height:256.5pt">
+          <v:shape id="_x0000_i1078" type="#_x0000_t75" style="width:435.75pt;height:256.5pt">
             <v:imagedata r:id="rId61" o:title="ScreenShot_30-Mar-24_9_16_25_PM"/>
           </v:shape>
         </w:pict>
@@ -6902,7 +6900,27 @@
           <w:sz w:val="28"/>
           <w:szCs w:val="28"/>
         </w:rPr>
-        <w:t xml:space="preserve">Remember in the Employee Views[except for index] we injected the DepartmentRepository, now we don’t need instead we’ll inject object from class implements IUnitOfWork </w:t>
+        <w:t xml:space="preserve">Remember in the Employee </w:t>
+      </w:r>
+      <w:proofErr w:type="gramStart"/>
+      <w:r>
+        <w:rPr>
+          <w:rFonts w:ascii="Book Antiqua" w:hAnsi="Book Antiqua"/>
+          <w:color w:val="C00000"/>
+          <w:sz w:val="28"/>
+          <w:szCs w:val="28"/>
+        </w:rPr>
+        <w:t>Views[</w:t>
+      </w:r>
+      <w:proofErr w:type="gramEnd"/>
+      <w:r>
+        <w:rPr>
+          <w:rFonts w:ascii="Book Antiqua" w:hAnsi="Book Antiqua"/>
+          <w:color w:val="C00000"/>
+          <w:sz w:val="28"/>
+          <w:szCs w:val="28"/>
+        </w:rPr>
+        <w:t xml:space="preserve">except for index] we injected the DepartmentRepository, now we don’t need instead we’ll inject object from class implements IUnitOfWork </w:t>
       </w:r>
     </w:p>
     <w:p>
@@ -6926,7 +6944,27 @@
           <w:sz w:val="28"/>
           <w:szCs w:val="28"/>
         </w:rPr>
-        <w:t xml:space="preserve">At that time we asked 2 times for object from class implements IUnitOfWork one in the constructor and the other in the View needs object from class DepartmentRepository </w:t>
+        <w:t xml:space="preserve">At that </w:t>
+      </w:r>
+      <w:proofErr w:type="gramStart"/>
+      <w:r>
+        <w:rPr>
+          <w:rFonts w:ascii="Book Antiqua" w:hAnsi="Book Antiqua"/>
+          <w:color w:val="C00000"/>
+          <w:sz w:val="28"/>
+          <w:szCs w:val="28"/>
+        </w:rPr>
+        <w:t>time</w:t>
+      </w:r>
+      <w:proofErr w:type="gramEnd"/>
+      <w:r>
+        <w:rPr>
+          <w:rFonts w:ascii="Book Antiqua" w:hAnsi="Book Antiqua"/>
+          <w:color w:val="C00000"/>
+          <w:sz w:val="28"/>
+          <w:szCs w:val="28"/>
+        </w:rPr>
+        <w:t xml:space="preserve"> we asked 2 times for object from class implements IUnitOfWork one in the constructor and the other in the View needs object from class DepartmentRepository </w:t>
       </w:r>
       <w:r>
         <w:rPr>
@@ -6956,7 +6994,7 @@
           <w:u w:val="thick"/>
         </w:rPr>
         <w:pict>
-          <v:shape id="_x0000_i1142" type="#_x0000_t75" style="width:575.25pt;height:108.75pt">
+          <v:shape id="_x0000_i1079" type="#_x0000_t75" style="width:575.25pt;height:108.75pt">
             <v:imagedata r:id="rId62" o:title="ScreenShot_30-Mar-24_10_22_01_PM"/>
           </v:shape>
         </w:pict>
@@ -7002,7 +7040,27 @@
           <w:sz w:val="28"/>
           <w:szCs w:val="28"/>
         </w:rPr>
-        <w:t>We need to dispose the connection as the connection won’t be closed until the one who opens it disposes it .. even when the lifetime of the DbContext object ends the connection still open [at that time the object is still in the heap, we only lost its address in the stack]</w:t>
+        <w:t>We need to dispose the connection as the connection won’t be closed until the one who opens it disposes it</w:t>
+      </w:r>
+      <w:proofErr w:type="gramStart"/>
+      <w:r>
+        <w:rPr>
+          <w:rFonts w:ascii="Book Antiqua" w:hAnsi="Book Antiqua"/>
+          <w:color w:val="C00000"/>
+          <w:sz w:val="28"/>
+          <w:szCs w:val="28"/>
+        </w:rPr>
+        <w:t xml:space="preserve"> ..</w:t>
+      </w:r>
+      <w:proofErr w:type="gramEnd"/>
+      <w:r>
+        <w:rPr>
+          <w:rFonts w:ascii="Book Antiqua" w:hAnsi="Book Antiqua"/>
+          <w:color w:val="C00000"/>
+          <w:sz w:val="28"/>
+          <w:szCs w:val="28"/>
+        </w:rPr>
+        <w:t xml:space="preserve"> even when the lifetime of the DbContext object ends the connection still open [at that time the object is still in the heap, we only lost its address in the stack]</w:t>
       </w:r>
     </w:p>
     <w:p>
@@ -7059,6 +7117,15 @@
           <w:sz w:val="28"/>
           <w:szCs w:val="28"/>
         </w:rPr>
+        <w:t xml:space="preserve"> </w:t>
+      </w:r>
+      <w:r>
+        <w:rPr>
+          <w:rFonts w:ascii="Book Antiqua" w:hAnsi="Book Antiqua"/>
+          <w:color w:val="C00000"/>
+          <w:sz w:val="28"/>
+          <w:szCs w:val="28"/>
+        </w:rPr>
         <w:t>… how to make sure that the class has this method</w:t>
       </w:r>
       <w:r>
@@ -7105,7 +7172,18 @@
           <w:sz w:val="28"/>
           <w:szCs w:val="28"/>
         </w:rPr>
-        <w:t>Any class implements the interface IDisposable grantee that it contains the method closes the connection … UnitOfWork must implement that interface to close the connection</w:t>
+        <w:t>Any class implements the interface IDisposable grantee that it contains the method closes the connection … U</w:t>
+      </w:r>
+      <w:bookmarkStart w:id="0" w:name="_GoBack"/>
+      <w:bookmarkEnd w:id="0"/>
+      <w:r>
+        <w:rPr>
+          <w:rFonts w:ascii="Book Antiqua" w:hAnsi="Book Antiqua"/>
+          <w:color w:val="C00000"/>
+          <w:sz w:val="28"/>
+          <w:szCs w:val="28"/>
+        </w:rPr>
+        <w:t>nitOfWork must implement that interface to close the connection</w:t>
       </w:r>
     </w:p>
     <w:p>
@@ -7136,7 +7214,7 @@
           <w:u w:val="thick"/>
         </w:rPr>
         <w:pict>
-          <v:shape id="_x0000_i1147" type="#_x0000_t75" style="width:193.5pt;height:17.25pt">
+          <v:shape id="_x0000_i1080" type="#_x0000_t75" style="width:193.5pt;height:17.25pt">
             <v:imagedata r:id="rId63" o:title="ScreenShot_30-Mar-24_10_56_12_PM"/>
           </v:shape>
         </w:pict>
@@ -7195,7 +7273,7 @@
           <w:u w:val="thick"/>
         </w:rPr>
         <w:pict>
-          <v:shape id="_x0000_i1148" type="#_x0000_t75" style="width:199.5pt;height:58.5pt">
+          <v:shape id="_x0000_i1081" type="#_x0000_t75" style="width:199.5pt;height:58.5pt">
             <v:imagedata r:id="rId64" o:title="ScreenShot_30-Mar-24_10_58_09_PM"/>
           </v:shape>
         </w:pict>
@@ -7334,7 +7412,7 @@
           <w:szCs w:val="28"/>
         </w:rPr>
         <w:pict>
-          <v:shape id="_x0000_i1153" type="#_x0000_t75" style="width:334.5pt;height:1in">
+          <v:shape id="_x0000_i1082" type="#_x0000_t75" style="width:334.5pt;height:1in">
             <v:imagedata r:id="rId65" o:title="ScreenShot_30-Mar-24_11_30_58_PM"/>
           </v:shape>
         </w:pict>
@@ -7358,8 +7436,8 @@
         </w:rPr>
         <w:lastRenderedPageBreak/>
         <w:pict>
-          <v:shape id="_x0000_i1154" type="#_x0000_t75" style="width:548.25pt;height:757.5pt">
-            <v:imagedata r:id="rId66" o:title="ScreenShot_30-Mar-24_11_32_11_PM"/>
+          <v:shape id="_x0000_i1085" type="#_x0000_t75" style="width:577.5pt;height:537.75pt">
+            <v:imagedata r:id="rId66" o:title="ScreenShot_02-Apr-24_5_37_33_AM"/>
           </v:shape>
         </w:pict>
       </w:r>

</xml_diff>